<commit_message>
Fixed documentation footer page numbers.
</commit_message>
<xml_diff>
--- a/doc/Demo Documentation A4.docx
+++ b/doc/Demo Documentation A4.docx
@@ -10,6 +10,8 @@
         </w:rPr>
       </w:pPr>
       <w:bookmarkStart w:id="0" w:name="_Toc231610978"/>
+      <w:bookmarkStart w:id="1" w:name="_GoBack"/>
+      <w:bookmarkEnd w:id="1"/>
       <w:r>
         <w:rPr>
           <w:lang w:val="en-US" w:eastAsia="ja-JP"/>
@@ -690,14 +692,14 @@
           <w:lang w:val="en-US" w:eastAsia="ja-JP"/>
         </w:rPr>
       </w:pPr>
-      <w:bookmarkStart w:id="1" w:name="_Toc231610979"/>
+      <w:bookmarkStart w:id="2" w:name="_Toc231610979"/>
       <w:r>
         <w:rPr>
           <w:lang w:val="en-US" w:eastAsia="ja-JP"/>
         </w:rPr>
         <w:t>Prerequisites</w:t>
       </w:r>
-      <w:bookmarkEnd w:id="1"/>
+      <w:bookmarkEnd w:id="2"/>
     </w:p>
     <w:p>
       <w:pPr>
@@ -706,14 +708,14 @@
           <w:lang w:val="en-US" w:eastAsia="ja-JP"/>
         </w:rPr>
       </w:pPr>
-      <w:bookmarkStart w:id="2" w:name="_Toc231610980"/>
+      <w:bookmarkStart w:id="3" w:name="_Toc231610980"/>
       <w:r>
         <w:rPr>
           <w:lang w:val="en-US" w:eastAsia="ja-JP"/>
         </w:rPr>
         <w:t>EnSoft Atlas</w:t>
       </w:r>
-      <w:bookmarkEnd w:id="2"/>
+      <w:bookmarkEnd w:id="3"/>
     </w:p>
     <w:p>
       <w:pPr>
@@ -818,14 +820,14 @@
           <w:lang w:val="en-US" w:eastAsia="ja-JP"/>
         </w:rPr>
       </w:pPr>
-      <w:bookmarkStart w:id="3" w:name="_Toc231610981"/>
+      <w:bookmarkStart w:id="4" w:name="_Toc231610981"/>
       <w:r>
         <w:rPr>
           <w:lang w:val="en-US" w:eastAsia="ja-JP"/>
         </w:rPr>
         <w:t>Android SDK</w:t>
       </w:r>
-      <w:bookmarkEnd w:id="3"/>
+      <w:bookmarkEnd w:id="4"/>
     </w:p>
     <w:p>
       <w:pPr>
@@ -938,14 +940,14 @@
           <w:lang w:val="en-US" w:eastAsia="ja-JP"/>
         </w:rPr>
       </w:pPr>
-      <w:bookmarkStart w:id="4" w:name="_Toc231610982"/>
+      <w:bookmarkStart w:id="5" w:name="_Toc231610982"/>
       <w:r>
         <w:rPr>
           <w:lang w:val="en-US" w:eastAsia="ja-JP"/>
         </w:rPr>
         <w:t>Demonstration Toolbox</w:t>
       </w:r>
-      <w:bookmarkEnd w:id="4"/>
+      <w:bookmarkEnd w:id="5"/>
     </w:p>
     <w:p>
       <w:pPr>
@@ -1049,15 +1051,14 @@
           <w:lang w:val="en-US" w:eastAsia="ja-JP"/>
         </w:rPr>
       </w:pPr>
-      <w:bookmarkStart w:id="5" w:name="_Toc231610983"/>
-      <w:r>
-        <w:rPr>
-          <w:lang w:val="en-US" w:eastAsia="ja-JP"/>
-        </w:rPr>
-        <w:lastRenderedPageBreak/>
+      <w:bookmarkStart w:id="6" w:name="_Toc231610983"/>
+      <w:r>
+        <w:rPr>
+          <w:lang w:val="en-US" w:eastAsia="ja-JP"/>
+        </w:rPr>
         <w:t>Code Comprehension Demo</w:t>
       </w:r>
-      <w:bookmarkEnd w:id="5"/>
+      <w:bookmarkEnd w:id="6"/>
     </w:p>
     <w:p>
       <w:pPr>
@@ -1094,6 +1095,7 @@
           <w:bCs/>
           <w:lang w:val="en-US" w:eastAsia="ja-JP"/>
         </w:rPr>
+        <w:lastRenderedPageBreak/>
         <w:t>Example App:</w:t>
       </w:r>
       <w:r>
@@ -1445,8 +1447,6 @@
         </w:rPr>
         <w:t xml:space="preserve"> </w:t>
       </w:r>
-      <w:bookmarkStart w:id="6" w:name="_GoBack"/>
-      <w:bookmarkEnd w:id="6"/>
     </w:p>
     <w:p>
       <w:pPr>
@@ -3426,16 +3426,14 @@
       </w:pPr>
     </w:p>
     <w:sectPr>
-      <w:headerReference w:type="even" r:id="rId27"/>
-      <w:headerReference w:type="default" r:id="rId28"/>
-      <w:footerReference w:type="even" r:id="rId29"/>
-      <w:footerReference w:type="default" r:id="rId30"/>
-      <w:headerReference w:type="first" r:id="rId31"/>
-      <w:footerReference w:type="first" r:id="rId32"/>
+      <w:headerReference w:type="default" r:id="rId27"/>
+      <w:footerReference w:type="even" r:id="rId28"/>
+      <w:footerReference w:type="default" r:id="rId29"/>
+      <w:headerReference w:type="first" r:id="rId30"/>
+      <w:footerReference w:type="first" r:id="rId31"/>
       <w:pgSz w:w="11907" w:h="16839" w:code="9"/>
       <w:pgMar w:top="2275" w:right="1699" w:bottom="1411" w:left="1699" w:header="706" w:footer="864" w:gutter="0"/>
       <w:cols w:space="708"/>
-      <w:titlePg/>
       <w:docGrid w:linePitch="360"/>
     </w:sectPr>
   </w:body>
@@ -3466,6 +3464,34 @@
   <w:p>
     <w:pPr>
       <w:pStyle w:val="Footer"/>
+      <w:framePr w:wrap="around" w:vAnchor="text" w:hAnchor="margin" w:xAlign="right" w:y="1"/>
+      <w:rPr>
+        <w:rStyle w:val="PageNumber"/>
+      </w:rPr>
+    </w:pPr>
+    <w:r>
+      <w:rPr>
+        <w:rStyle w:val="PageNumber"/>
+      </w:rPr>
+      <w:fldChar w:fldCharType="begin"/>
+    </w:r>
+    <w:r>
+      <w:rPr>
+        <w:rStyle w:val="PageNumber"/>
+      </w:rPr>
+      <w:instrText xml:space="preserve">PAGE  </w:instrText>
+    </w:r>
+    <w:r>
+      <w:rPr>
+        <w:rStyle w:val="PageNumber"/>
+      </w:rPr>
+      <w:fldChar w:fldCharType="end"/>
+    </w:r>
+  </w:p>
+  <w:p>
+    <w:pPr>
+      <w:pStyle w:val="Footer"/>
+      <w:ind w:right="360"/>
     </w:pPr>
   </w:p>
 </w:ftr>
@@ -3475,7 +3501,47 @@
 <w:ftr xmlns:wpc="http://schemas.microsoft.com/office/word/2010/wordprocessingCanvas" xmlns:mo="http://schemas.microsoft.com/office/mac/office/2008/main" xmlns:mc="http://schemas.openxmlformats.org/markup-compatibility/2006" xmlns:mv="urn:schemas-microsoft-com:mac:vml" xmlns:o="urn:schemas-microsoft-com:office:office" xmlns:r="http://schemas.openxmlformats.org/officeDocument/2006/relationships" xmlns:m="http://schemas.openxmlformats.org/officeDocument/2006/math" xmlns:v="urn:schemas-microsoft-com:vml" xmlns:wp14="http://schemas.microsoft.com/office/word/2010/wordprocessingDrawing" xmlns:wp="http://schemas.openxmlformats.org/drawingml/2006/wordprocessingDrawing" xmlns:w10="urn:schemas-microsoft-com:office:word" xmlns:w="http://schemas.openxmlformats.org/wordprocessingml/2006/main" xmlns:w14="http://schemas.microsoft.com/office/word/2010/wordml" xmlns:wpg="http://schemas.microsoft.com/office/word/2010/wordprocessingGroup" xmlns:wpi="http://schemas.microsoft.com/office/word/2010/wordprocessingInk" xmlns:wne="http://schemas.microsoft.com/office/word/2006/wordml" xmlns:wps="http://schemas.microsoft.com/office/word/2010/wordprocessingShape" mc:Ignorable="w14 wp14">
   <w:p>
     <w:pPr>
-      <w:ind w:left="-1701" w:right="-941"/>
+      <w:pStyle w:val="Footer"/>
+      <w:framePr w:wrap="around" w:vAnchor="text" w:hAnchor="margin" w:xAlign="right" w:y="1"/>
+      <w:rPr>
+        <w:rStyle w:val="PageNumber"/>
+      </w:rPr>
+    </w:pPr>
+    <w:r>
+      <w:rPr>
+        <w:rStyle w:val="PageNumber"/>
+      </w:rPr>
+      <w:fldChar w:fldCharType="begin"/>
+    </w:r>
+    <w:r>
+      <w:rPr>
+        <w:rStyle w:val="PageNumber"/>
+      </w:rPr>
+      <w:instrText xml:space="preserve">PAGE  </w:instrText>
+    </w:r>
+    <w:r>
+      <w:rPr>
+        <w:rStyle w:val="PageNumber"/>
+      </w:rPr>
+      <w:fldChar w:fldCharType="separate"/>
+    </w:r>
+    <w:r>
+      <w:rPr>
+        <w:rStyle w:val="PageNumber"/>
+        <w:noProof/>
+      </w:rPr>
+      <w:t>9</w:t>
+    </w:r>
+    <w:r>
+      <w:rPr>
+        <w:rStyle w:val="PageNumber"/>
+      </w:rPr>
+      <w:fldChar w:fldCharType="end"/>
+    </w:r>
+  </w:p>
+  <w:p>
+    <w:pPr>
+      <w:ind w:left="-1701" w:right="360"/>
       <w:jc w:val="right"/>
       <w:rPr>
         <w:rFonts w:ascii="Century Gothic" w:hAnsi="Century Gothic"/>
@@ -3485,16 +3551,6 @@
         <w:lang w:val="en-US"/>
       </w:rPr>
     </w:pPr>
-    <w:r>
-      <w:rPr>
-        <w:rFonts w:ascii="Century Gothic" w:hAnsi="Century Gothic"/>
-        <w:color w:val="auto"/>
-        <w:sz w:val="21"/>
-        <w:szCs w:val="21"/>
-        <w:lang w:val="en-US"/>
-      </w:rPr>
-      <w:t>1</w:t>
-    </w:r>
   </w:p>
   <w:p>
     <w:pPr>
@@ -4160,16 +4216,6 @@
 <w:hdr xmlns:wpc="http://schemas.microsoft.com/office/word/2010/wordprocessingCanvas" xmlns:mo="http://schemas.microsoft.com/office/mac/office/2008/main" xmlns:mc="http://schemas.openxmlformats.org/markup-compatibility/2006" xmlns:mv="urn:schemas-microsoft-com:mac:vml" xmlns:o="urn:schemas-microsoft-com:office:office" xmlns:r="http://schemas.openxmlformats.org/officeDocument/2006/relationships" xmlns:m="http://schemas.openxmlformats.org/officeDocument/2006/math" xmlns:v="urn:schemas-microsoft-com:vml" xmlns:wp14="http://schemas.microsoft.com/office/word/2010/wordprocessingDrawing" xmlns:wp="http://schemas.openxmlformats.org/drawingml/2006/wordprocessingDrawing" xmlns:w10="urn:schemas-microsoft-com:office:word" xmlns:w="http://schemas.openxmlformats.org/wordprocessingml/2006/main" xmlns:w14="http://schemas.microsoft.com/office/word/2010/wordml" xmlns:wpg="http://schemas.microsoft.com/office/word/2010/wordprocessingGroup" xmlns:wpi="http://schemas.microsoft.com/office/word/2010/wordprocessingInk" xmlns:wne="http://schemas.microsoft.com/office/word/2006/wordml" xmlns:wps="http://schemas.microsoft.com/office/word/2010/wordprocessingShape" mc:Ignorable="w14 wp14">
   <w:p>
     <w:pPr>
-      <w:pStyle w:val="Header"/>
-    </w:pPr>
-  </w:p>
-</w:hdr>
-</file>
-
-<file path=word/header2.xml><?xml version="1.0" encoding="utf-8"?>
-<w:hdr xmlns:wpc="http://schemas.microsoft.com/office/word/2010/wordprocessingCanvas" xmlns:mo="http://schemas.microsoft.com/office/mac/office/2008/main" xmlns:mc="http://schemas.openxmlformats.org/markup-compatibility/2006" xmlns:mv="urn:schemas-microsoft-com:mac:vml" xmlns:o="urn:schemas-microsoft-com:office:office" xmlns:r="http://schemas.openxmlformats.org/officeDocument/2006/relationships" xmlns:m="http://schemas.openxmlformats.org/officeDocument/2006/math" xmlns:v="urn:schemas-microsoft-com:vml" xmlns:wp14="http://schemas.microsoft.com/office/word/2010/wordprocessingDrawing" xmlns:wp="http://schemas.openxmlformats.org/drawingml/2006/wordprocessingDrawing" xmlns:w10="urn:schemas-microsoft-com:office:word" xmlns:w="http://schemas.openxmlformats.org/wordprocessingml/2006/main" xmlns:w14="http://schemas.microsoft.com/office/word/2010/wordml" xmlns:wpg="http://schemas.microsoft.com/office/word/2010/wordprocessingGroup" xmlns:wpi="http://schemas.microsoft.com/office/word/2010/wordprocessingInk" xmlns:wne="http://schemas.microsoft.com/office/word/2006/wordml" xmlns:wps="http://schemas.microsoft.com/office/word/2010/wordprocessingShape" mc:Ignorable="w14 wp14">
-  <w:p>
-    <w:pPr>
       <w:rPr>
         <w:lang w:val="en-US"/>
       </w:rPr>
@@ -4438,7 +4484,7 @@
 </w:hdr>
 </file>
 
-<file path=word/header3.xml><?xml version="1.0" encoding="utf-8"?>
+<file path=word/header2.xml><?xml version="1.0" encoding="utf-8"?>
 <w:hdr xmlns:wpc="http://schemas.microsoft.com/office/word/2010/wordprocessingCanvas" xmlns:mo="http://schemas.microsoft.com/office/mac/office/2008/main" xmlns:mc="http://schemas.openxmlformats.org/markup-compatibility/2006" xmlns:mv="urn:schemas-microsoft-com:mac:vml" xmlns:o="urn:schemas-microsoft-com:office:office" xmlns:r="http://schemas.openxmlformats.org/officeDocument/2006/relationships" xmlns:m="http://schemas.openxmlformats.org/officeDocument/2006/math" xmlns:v="urn:schemas-microsoft-com:vml" xmlns:wp14="http://schemas.microsoft.com/office/word/2010/wordprocessingDrawing" xmlns:wp="http://schemas.openxmlformats.org/drawingml/2006/wordprocessingDrawing" xmlns:w10="urn:schemas-microsoft-com:office:word" xmlns:w="http://schemas.openxmlformats.org/wordprocessingml/2006/main" xmlns:w14="http://schemas.microsoft.com/office/word/2010/wordml" xmlns:wpg="http://schemas.microsoft.com/office/word/2010/wordprocessingGroup" xmlns:wpi="http://schemas.microsoft.com/office/word/2010/wordprocessingInk" xmlns:wne="http://schemas.microsoft.com/office/word/2006/wordml" xmlns:wps="http://schemas.microsoft.com/office/word/2010/wordprocessingShape" mc:Ignorable="w14 wp14">
   <w:p>
     <w:r>
@@ -5637,6 +5683,11 @@
       <w:ind w:left="1600"/>
     </w:pPr>
   </w:style>
+  <w:style w:type="character" w:styleId="PageNumber">
+    <w:name w:val="page number"/>
+    <w:basedOn w:val="DefaultParagraphFont"/>
+    <w:rsid w:val="00764AAF"/>
+  </w:style>
 </w:styles>
 </file>
 
@@ -6180,6 +6231,11 @@
       <w:ind w:left="1600"/>
     </w:pPr>
   </w:style>
+  <w:style w:type="character" w:styleId="PageNumber">
+    <w:name w:val="page number"/>
+    <w:basedOn w:val="DefaultParagraphFont"/>
+    <w:rsid w:val="00764AAF"/>
+  </w:style>
 </w:styles>
 </file>
 
@@ -6473,7 +6529,7 @@
 </file>
 
 <file path=customXml/itemProps1.xml><?xml version="1.0" encoding="utf-8"?>
-<ds:datastoreItem xmlns:ds="http://schemas.openxmlformats.org/officeDocument/2006/customXml" ds:itemID="{419DD2D3-63DA-244A-834D-EA69310F1C7D}">
+<ds:datastoreItem xmlns:ds="http://schemas.openxmlformats.org/officeDocument/2006/customXml" ds:itemID="{34F41730-A927-864E-8387-31226D92D485}">
   <ds:schemaRefs>
     <ds:schemaRef ds:uri="http://schemas.openxmlformats.org/officeDocument/2006/bibliography"/>
   </ds:schemaRefs>

</xml_diff>

<commit_message>
Updated documentation to fix odd problem with template header.
</commit_message>
<xml_diff>
--- a/doc/Demo Documentation A4.docx
+++ b/doc/Demo Documentation A4.docx
@@ -9,7 +9,7 @@
           <w:lang w:val="en-US" w:eastAsia="ja-JP"/>
         </w:rPr>
       </w:pPr>
-      <w:bookmarkStart w:id="0" w:name="_Toc231610978"/>
+      <w:bookmarkStart w:id="0" w:name="_Toc231612525"/>
       <w:r>
         <w:rPr>
           <w:lang w:val="en-US" w:eastAsia="ja-JP"/>
@@ -29,19 +29,7 @@
         <w:rPr>
           <w:lang w:val="en-US" w:eastAsia="ja-JP"/>
         </w:rPr>
-        <w:t xml:space="preserve">This document describes the example Atlas use cases provided in the Demonstration Toolbox. Atlas is a </w:t>
-      </w:r>
-      <w:r>
-        <w:rPr>
-          <w:lang w:val="en-US" w:eastAsia="ja-JP"/>
-        </w:rPr>
-        <w:t>fully general</w:t>
-      </w:r>
-      <w:r>
-        <w:rPr>
-          <w:lang w:val="en-US" w:eastAsia="ja-JP"/>
-        </w:rPr>
-        <w:t xml:space="preserve"> software analysis and visualization platform. Users write Atlas queries to produce interesting graphs and solve specific use cases. The use cases described here are the tip of the iceberg of what Atlas can do, and are meant to provide a glimpse of what is possible.</w:t>
+        <w:t>This document describes the example Atlas use cases provided in the Demonstration Toolbox. Atlas is a fully general software analysis and visualization platform. Users write Atlas queries to produce interesting graphs and solve specific use cases. The use cases described here are the tip of the iceberg of what Atlas can do, and are meant to provide a glimpse of what is possible.</w:t>
       </w:r>
     </w:p>
     <w:p>
@@ -56,7 +44,7 @@
       <w:pPr>
         <w:pStyle w:val="TOC1"/>
         <w:tabs>
-          <w:tab w:val="right" w:leader="dot" w:pos="8495"/>
+          <w:tab w:val="right" w:leader="dot" w:pos="8830"/>
         </w:tabs>
         <w:rPr>
           <w:rFonts w:asciiTheme="minorHAnsi" w:eastAsiaTheme="minorEastAsia" w:hAnsiTheme="minorHAnsi" w:cstheme="minorBidi"/>
@@ -116,7 +104,7 @@
         <w:rPr>
           <w:noProof/>
         </w:rPr>
-        <w:instrText xml:space="preserve"> PAGEREF _Toc231610978 \h </w:instrText>
+        <w:instrText xml:space="preserve"> PAGEREF _Toc231612525 \h </w:instrText>
       </w:r>
       <w:r>
         <w:rPr>
@@ -146,7 +134,7 @@
       <w:pPr>
         <w:pStyle w:val="TOC1"/>
         <w:tabs>
-          <w:tab w:val="right" w:leader="dot" w:pos="8495"/>
+          <w:tab w:val="right" w:leader="dot" w:pos="8830"/>
         </w:tabs>
         <w:rPr>
           <w:rFonts w:asciiTheme="minorHAnsi" w:eastAsiaTheme="minorEastAsia" w:hAnsiTheme="minorHAnsi" w:cstheme="minorBidi"/>
@@ -179,7 +167,7 @@
         <w:rPr>
           <w:noProof/>
         </w:rPr>
-        <w:instrText xml:space="preserve"> PAGEREF _Toc231610979 \h </w:instrText>
+        <w:instrText xml:space="preserve"> PAGEREF _Toc231612526 \h </w:instrText>
       </w:r>
       <w:r>
         <w:rPr>
@@ -209,7 +197,7 @@
       <w:pPr>
         <w:pStyle w:val="TOC2"/>
         <w:tabs>
-          <w:tab w:val="right" w:leader="dot" w:pos="8495"/>
+          <w:tab w:val="right" w:leader="dot" w:pos="8830"/>
         </w:tabs>
         <w:rPr>
           <w:rFonts w:asciiTheme="minorHAnsi" w:eastAsiaTheme="minorEastAsia" w:hAnsiTheme="minorHAnsi" w:cstheme="minorBidi"/>
@@ -242,7 +230,7 @@
         <w:rPr>
           <w:noProof/>
         </w:rPr>
-        <w:instrText xml:space="preserve"> PAGEREF _Toc231610980 \h </w:instrText>
+        <w:instrText xml:space="preserve"> PAGEREF _Toc231612527 \h </w:instrText>
       </w:r>
       <w:r>
         <w:rPr>
@@ -272,7 +260,7 @@
       <w:pPr>
         <w:pStyle w:val="TOC2"/>
         <w:tabs>
-          <w:tab w:val="right" w:leader="dot" w:pos="8495"/>
+          <w:tab w:val="right" w:leader="dot" w:pos="8830"/>
         </w:tabs>
         <w:rPr>
           <w:rFonts w:asciiTheme="minorHAnsi" w:eastAsiaTheme="minorEastAsia" w:hAnsiTheme="minorHAnsi" w:cstheme="minorBidi"/>
@@ -305,7 +293,7 @@
         <w:rPr>
           <w:noProof/>
         </w:rPr>
-        <w:instrText xml:space="preserve"> PAGEREF _Toc231610981 \h </w:instrText>
+        <w:instrText xml:space="preserve"> PAGEREF _Toc231612528 \h </w:instrText>
       </w:r>
       <w:r>
         <w:rPr>
@@ -335,7 +323,7 @@
       <w:pPr>
         <w:pStyle w:val="TOC2"/>
         <w:tabs>
-          <w:tab w:val="right" w:leader="dot" w:pos="8495"/>
+          <w:tab w:val="right" w:leader="dot" w:pos="8830"/>
         </w:tabs>
         <w:rPr>
           <w:rFonts w:asciiTheme="minorHAnsi" w:eastAsiaTheme="minorEastAsia" w:hAnsiTheme="minorHAnsi" w:cstheme="minorBidi"/>
@@ -368,7 +356,7 @@
         <w:rPr>
           <w:noProof/>
         </w:rPr>
-        <w:instrText xml:space="preserve"> PAGEREF _Toc231610982 \h </w:instrText>
+        <w:instrText xml:space="preserve"> PAGEREF _Toc231612529 \h </w:instrText>
       </w:r>
       <w:r>
         <w:rPr>
@@ -398,7 +386,7 @@
       <w:pPr>
         <w:pStyle w:val="TOC1"/>
         <w:tabs>
-          <w:tab w:val="right" w:leader="dot" w:pos="8495"/>
+          <w:tab w:val="right" w:leader="dot" w:pos="8830"/>
         </w:tabs>
         <w:rPr>
           <w:rFonts w:asciiTheme="minorHAnsi" w:eastAsiaTheme="minorEastAsia" w:hAnsiTheme="minorHAnsi" w:cstheme="minorBidi"/>
@@ -431,7 +419,7 @@
         <w:rPr>
           <w:noProof/>
         </w:rPr>
-        <w:instrText xml:space="preserve"> PAGEREF _Toc231610983 \h </w:instrText>
+        <w:instrText xml:space="preserve"> PAGEREF _Toc231612530 \h </w:instrText>
       </w:r>
       <w:r>
         <w:rPr>
@@ -448,7 +436,7 @@
         <w:rPr>
           <w:noProof/>
         </w:rPr>
-        <w:t>2</w:t>
+        <w:t>1</w:t>
       </w:r>
       <w:r>
         <w:rPr>
@@ -461,7 +449,7 @@
       <w:pPr>
         <w:pStyle w:val="TOC1"/>
         <w:tabs>
-          <w:tab w:val="right" w:leader="dot" w:pos="8495"/>
+          <w:tab w:val="right" w:leader="dot" w:pos="8830"/>
         </w:tabs>
         <w:rPr>
           <w:rFonts w:asciiTheme="minorHAnsi" w:eastAsiaTheme="minorEastAsia" w:hAnsiTheme="minorHAnsi" w:cstheme="minorBidi"/>
@@ -494,7 +482,7 @@
         <w:rPr>
           <w:noProof/>
         </w:rPr>
-        <w:instrText xml:space="preserve"> PAGEREF _Toc231610984 \h </w:instrText>
+        <w:instrText xml:space="preserve"> PAGEREF _Toc231612531 \h </w:instrText>
       </w:r>
       <w:r>
         <w:rPr>
@@ -524,7 +512,7 @@
       <w:pPr>
         <w:pStyle w:val="TOC1"/>
         <w:tabs>
-          <w:tab w:val="right" w:leader="dot" w:pos="8495"/>
+          <w:tab w:val="right" w:leader="dot" w:pos="8830"/>
         </w:tabs>
         <w:rPr>
           <w:rFonts w:asciiTheme="minorHAnsi" w:eastAsiaTheme="minorEastAsia" w:hAnsiTheme="minorHAnsi" w:cstheme="minorBidi"/>
@@ -557,7 +545,7 @@
         <w:rPr>
           <w:noProof/>
         </w:rPr>
-        <w:instrText xml:space="preserve"> PAGEREF _Toc231610985 \h </w:instrText>
+        <w:instrText xml:space="preserve"> PAGEREF _Toc231612532 \h </w:instrText>
       </w:r>
       <w:r>
         <w:rPr>
@@ -587,7 +575,7 @@
       <w:pPr>
         <w:pStyle w:val="TOC1"/>
         <w:tabs>
-          <w:tab w:val="right" w:leader="dot" w:pos="8495"/>
+          <w:tab w:val="right" w:leader="dot" w:pos="8830"/>
         </w:tabs>
         <w:rPr>
           <w:rFonts w:asciiTheme="minorHAnsi" w:eastAsiaTheme="minorEastAsia" w:hAnsiTheme="minorHAnsi" w:cstheme="minorBidi"/>
@@ -620,7 +608,7 @@
         <w:rPr>
           <w:noProof/>
         </w:rPr>
-        <w:instrText xml:space="preserve"> PAGEREF _Toc231610986 \h </w:instrText>
+        <w:instrText xml:space="preserve"> PAGEREF _Toc231612533 \h </w:instrText>
       </w:r>
       <w:r>
         <w:rPr>
@@ -690,7 +678,7 @@
           <w:lang w:val="en-US" w:eastAsia="ja-JP"/>
         </w:rPr>
       </w:pPr>
-      <w:bookmarkStart w:id="1" w:name="_Toc231610979"/>
+      <w:bookmarkStart w:id="1" w:name="_Toc231612526"/>
       <w:r>
         <w:rPr>
           <w:lang w:val="en-US" w:eastAsia="ja-JP"/>
@@ -706,7 +694,7 @@
           <w:lang w:val="en-US" w:eastAsia="ja-JP"/>
         </w:rPr>
       </w:pPr>
-      <w:bookmarkStart w:id="2" w:name="_Toc231610980"/>
+      <w:bookmarkStart w:id="2" w:name="_Toc231612527"/>
       <w:r>
         <w:rPr>
           <w:lang w:val="en-US" w:eastAsia="ja-JP"/>
@@ -754,7 +742,21 @@
         <w:rPr>
           <w:lang w:val="en-US" w:eastAsia="ja-JP"/>
         </w:rPr>
-        <w:t>The Atlas Demonstration Toolbox requires an Eclipse install with the EnSoft Atlas plugin.   If you do not have a copy of Atlas, please visit EnSoft’s request page.</w:t>
+        <w:t xml:space="preserve">The Atlas Demonstration Toolbox requires an Eclipse install with the EnSoft Atlas plugin.   If you do not have a copy of Atlas, please visit </w:t>
+      </w:r>
+      <w:proofErr w:type="spellStart"/>
+      <w:r>
+        <w:rPr>
+          <w:lang w:val="en-US" w:eastAsia="ja-JP"/>
+        </w:rPr>
+        <w:t>EnSoft’s</w:t>
+      </w:r>
+      <w:proofErr w:type="spellEnd"/>
+      <w:r>
+        <w:rPr>
+          <w:lang w:val="en-US" w:eastAsia="ja-JP"/>
+        </w:rPr>
+        <w:t xml:space="preserve"> request page.</w:t>
       </w:r>
     </w:p>
     <w:p>
@@ -780,7 +782,7 @@
         </w:rPr>
         <w:t xml:space="preserve"> </w:t>
       </w:r>
-      <w:hyperlink r:id="rId9" w:history="1">
+      <w:hyperlink r:id="rId8" w:history="1">
         <w:r>
           <w:rPr>
             <w:color w:val="000099"/>
@@ -804,7 +806,7 @@
           <w:lang w:val="en-US" w:eastAsia="ja-JP"/>
         </w:rPr>
       </w:pPr>
-      <w:bookmarkStart w:id="3" w:name="_Toc231610981"/>
+      <w:bookmarkStart w:id="3" w:name="_Toc231612528"/>
       <w:r>
         <w:rPr>
           <w:lang w:val="en-US" w:eastAsia="ja-JP"/>
@@ -875,7 +877,7 @@
         </w:rPr>
         <w:t xml:space="preserve"> </w:t>
       </w:r>
-      <w:hyperlink r:id="rId10" w:anchor="download" w:history="1">
+      <w:hyperlink r:id="rId9" w:anchor="download" w:history="1">
         <w:r>
           <w:rPr>
             <w:color w:val="000099"/>
@@ -906,7 +908,7 @@
         </w:rPr>
         <w:t xml:space="preserve"> </w:t>
       </w:r>
-      <w:hyperlink r:id="rId11" w:history="1">
+      <w:hyperlink r:id="rId10" w:history="1">
         <w:r>
           <w:rPr>
             <w:color w:val="000099"/>
@@ -924,7 +926,7 @@
           <w:lang w:val="en-US" w:eastAsia="ja-JP"/>
         </w:rPr>
       </w:pPr>
-      <w:bookmarkStart w:id="4" w:name="_Toc231610982"/>
+      <w:bookmarkStart w:id="4" w:name="_Toc231612529"/>
       <w:r>
         <w:rPr>
           <w:lang w:val="en-US" w:eastAsia="ja-JP"/>
@@ -989,7 +991,7 @@
         </w:rPr>
         <w:t xml:space="preserve">Demonstration Toolbox: </w:t>
       </w:r>
-      <w:hyperlink r:id="rId12" w:history="1">
+      <w:hyperlink r:id="rId11" w:history="1">
         <w:r>
           <w:rPr>
             <w:color w:val="000099"/>
@@ -1035,7 +1037,7 @@
           <w:lang w:val="en-US" w:eastAsia="ja-JP"/>
         </w:rPr>
       </w:pPr>
-      <w:bookmarkStart w:id="5" w:name="_Toc231610983"/>
+      <w:bookmarkStart w:id="5" w:name="_Toc231612530"/>
       <w:r>
         <w:rPr>
           <w:lang w:val="en-US" w:eastAsia="ja-JP"/>
@@ -1086,8 +1088,16 @@
         <w:rPr>
           <w:lang w:val="en-US" w:eastAsia="ja-JP"/>
         </w:rPr>
-        <w:t xml:space="preserve"> app/connectbot</w:t>
-      </w:r>
+        <w:t xml:space="preserve"> app/</w:t>
+      </w:r>
+      <w:proofErr w:type="spellStart"/>
+      <w:r>
+        <w:rPr>
+          <w:lang w:val="en-US" w:eastAsia="ja-JP"/>
+        </w:rPr>
+        <w:t>connectbot</w:t>
+      </w:r>
+      <w:proofErr w:type="spellEnd"/>
     </w:p>
     <w:p>
       <w:pPr>
@@ -1112,7 +1122,7 @@
         <w:pStyle w:val="BodyText"/>
         <w:numPr>
           <w:ilvl w:val="0"/>
-          <w:numId w:val="4"/>
+          <w:numId w:val="1"/>
         </w:numPr>
         <w:rPr>
           <w:lang w:val="en-US" w:eastAsia="ja-JP"/>
@@ -1122,7 +1132,21 @@
         <w:rPr>
           <w:lang w:val="en-US" w:eastAsia="ja-JP"/>
         </w:rPr>
-        <w:t>Import ConnectBot, index with Atlas, and restart the Interpreter view.</w:t>
+        <w:t xml:space="preserve">Import </w:t>
+      </w:r>
+      <w:proofErr w:type="spellStart"/>
+      <w:r>
+        <w:rPr>
+          <w:lang w:val="en-US" w:eastAsia="ja-JP"/>
+        </w:rPr>
+        <w:t>ConnectBot</w:t>
+      </w:r>
+      <w:proofErr w:type="spellEnd"/>
+      <w:r>
+        <w:rPr>
+          <w:lang w:val="en-US" w:eastAsia="ja-JP"/>
+        </w:rPr>
+        <w:t>, index with Atlas, and restart the Interpreter view.</w:t>
       </w:r>
     </w:p>
     <w:p>
@@ -1130,7 +1154,7 @@
         <w:pStyle w:val="BodyText"/>
         <w:numPr>
           <w:ilvl w:val="0"/>
-          <w:numId w:val="4"/>
+          <w:numId w:val="1"/>
         </w:numPr>
         <w:rPr>
           <w:lang w:val="en-US" w:eastAsia="ja-JP"/>
@@ -1140,7 +1164,21 @@
         <w:rPr>
           <w:lang w:val="en-US" w:eastAsia="ja-JP"/>
         </w:rPr>
-        <w:t>Open ComprehensionUtils.scala for viewing.</w:t>
+        <w:t xml:space="preserve">Open </w:t>
+      </w:r>
+      <w:proofErr w:type="spellStart"/>
+      <w:r>
+        <w:rPr>
+          <w:lang w:val="en-US" w:eastAsia="ja-JP"/>
+        </w:rPr>
+        <w:t>ComprehensionUtils.scala</w:t>
+      </w:r>
+      <w:proofErr w:type="spellEnd"/>
+      <w:r>
+        <w:rPr>
+          <w:lang w:val="en-US" w:eastAsia="ja-JP"/>
+        </w:rPr>
+        <w:t xml:space="preserve"> for viewing.</w:t>
       </w:r>
     </w:p>
     <w:p>
@@ -1255,43 +1293,120 @@
         <w:rPr>
           <w:lang w:val="en-US" w:eastAsia="ja-JP"/>
         </w:rPr>
-        <w:t>Take a look at ComprehensionUtils, a set of Atlas scripts written in a few minutes to answer comprehension questions. We see several public method</w:t>
-      </w:r>
-      <w:r>
-        <w:rPr>
-          <w:lang w:val="en-US" w:eastAsia="ja-JP"/>
-        </w:rPr>
-        <w:t>s defined: callGraph, dataFlow</w:t>
-      </w:r>
-      <w:bookmarkStart w:id="6" w:name="_GoBack"/>
-      <w:bookmarkEnd w:id="6"/>
-      <w:r>
-        <w:rPr>
-          <w:lang w:val="en-US" w:eastAsia="ja-JP"/>
-        </w:rPr>
-        <w:t>, interactions, overrides, and typeHierarchy. Most of these call a private method call bidirectional, which takes a given origin point in the software graph and a variable number of edge kinds. Bidirectional merely selects all edges of the given kinds, performs a forward and reverse traversal from the given origin, and returns the two traversals together with some coloring.</w:t>
-      </w:r>
-    </w:p>
-    <w:p>
-      <w:pPr>
-        <w:pStyle w:val="BodyText"/>
-        <w:rPr>
-          <w:lang w:val="en-US" w:eastAsia="ja-JP"/>
-        </w:rPr>
-      </w:pPr>
-      <w:r>
-        <w:rPr>
-          <w:lang w:val="en-US" w:eastAsia="ja-JP"/>
-        </w:rPr>
-        <w:t>Let’s give this a try. Open the class org.connectbot.util.Encryptor, and select the encrypt method. Suppose we’re a developer and we just made a change to this method. Now we’d like to know the impact of our change by looking at a call graph of the method. On the Interpreter, enter the following to invoke our callGraph script:</w:t>
+        <w:t xml:space="preserve">Take a look at </w:t>
+      </w:r>
+      <w:proofErr w:type="spellStart"/>
+      <w:r>
+        <w:rPr>
+          <w:lang w:val="en-US" w:eastAsia="ja-JP"/>
+        </w:rPr>
+        <w:t>ComprehensionUtils</w:t>
+      </w:r>
+      <w:proofErr w:type="spellEnd"/>
+      <w:r>
+        <w:rPr>
+          <w:lang w:val="en-US" w:eastAsia="ja-JP"/>
+        </w:rPr>
+        <w:t xml:space="preserve">, a set of Atlas scripts written in a few minutes to answer comprehension questions. We see several public methods defined: </w:t>
+      </w:r>
+      <w:proofErr w:type="spellStart"/>
+      <w:r>
+        <w:rPr>
+          <w:lang w:val="en-US" w:eastAsia="ja-JP"/>
+        </w:rPr>
+        <w:t>callGraph</w:t>
+      </w:r>
+      <w:proofErr w:type="spellEnd"/>
+      <w:r>
+        <w:rPr>
+          <w:lang w:val="en-US" w:eastAsia="ja-JP"/>
+        </w:rPr>
+        <w:t xml:space="preserve">, </w:t>
+      </w:r>
+      <w:proofErr w:type="spellStart"/>
+      <w:r>
+        <w:rPr>
+          <w:lang w:val="en-US" w:eastAsia="ja-JP"/>
+        </w:rPr>
+        <w:t>dataFlow</w:t>
+      </w:r>
+      <w:proofErr w:type="spellEnd"/>
+      <w:r>
+        <w:rPr>
+          <w:lang w:val="en-US" w:eastAsia="ja-JP"/>
+        </w:rPr>
+        <w:t xml:space="preserve">, interactions, overrides, and </w:t>
+      </w:r>
+      <w:proofErr w:type="spellStart"/>
+      <w:r>
+        <w:rPr>
+          <w:lang w:val="en-US" w:eastAsia="ja-JP"/>
+        </w:rPr>
+        <w:t>typeHierarchy</w:t>
+      </w:r>
+      <w:proofErr w:type="spellEnd"/>
+      <w:r>
+        <w:rPr>
+          <w:lang w:val="en-US" w:eastAsia="ja-JP"/>
+        </w:rPr>
+        <w:t>. Most of these call a private method call bidirectional, which takes a given origin point in the software graph and a variable number of edge kinds. Bidirectional merely selects all edges of the given kinds, performs a forward and reverse traversal from the given origin, and returns the two traversals together with some coloring.</w:t>
+      </w:r>
+    </w:p>
+    <w:p>
+      <w:pPr>
+        <w:pStyle w:val="BodyText"/>
+        <w:rPr>
+          <w:lang w:val="en-US" w:eastAsia="ja-JP"/>
+        </w:rPr>
+      </w:pPr>
+      <w:r>
+        <w:rPr>
+          <w:lang w:val="en-US" w:eastAsia="ja-JP"/>
+        </w:rPr>
+        <w:t xml:space="preserve">Let’s give this a try. Open the class </w:t>
+      </w:r>
+      <w:proofErr w:type="spellStart"/>
+      <w:r>
+        <w:rPr>
+          <w:lang w:val="en-US" w:eastAsia="ja-JP"/>
+        </w:rPr>
+        <w:t>org.connectbot.util.Encryptor</w:t>
+      </w:r>
+      <w:proofErr w:type="spellEnd"/>
+      <w:r>
+        <w:rPr>
+          <w:lang w:val="en-US" w:eastAsia="ja-JP"/>
+        </w:rPr>
+        <w:t xml:space="preserve">, and select the encrypt method. Suppose we’re a developer and we just made a change to this method. Now we’d like to know the impact of our change by looking at a call graph of the method. On the Interpreter, enter the following to invoke our </w:t>
+      </w:r>
+      <w:proofErr w:type="spellStart"/>
+      <w:r>
+        <w:rPr>
+          <w:lang w:val="en-US" w:eastAsia="ja-JP"/>
+        </w:rPr>
+        <w:t>callGraph</w:t>
+      </w:r>
+      <w:proofErr w:type="spellEnd"/>
+      <w:r>
+        <w:rPr>
+          <w:lang w:val="en-US" w:eastAsia="ja-JP"/>
+        </w:rPr>
+        <w:t xml:space="preserve"> script:</w:t>
       </w:r>
     </w:p>
     <w:p>
       <w:pPr>
         <w:pStyle w:val="Code"/>
       </w:pPr>
-      <w:r>
-        <w:t>callGraph(selected).show</w:t>
+      <w:proofErr w:type="spellStart"/>
+      <w:proofErr w:type="gramStart"/>
+      <w:r>
+        <w:t>callGraph</w:t>
+      </w:r>
+      <w:proofErr w:type="spellEnd"/>
+      <w:proofErr w:type="gramEnd"/>
+      <w:r>
+        <w:t>(selected).show</w:t>
       </w:r>
     </w:p>
     <w:p>
@@ -1333,7 +1448,7 @@
         </w:rPr>
         <w:lastRenderedPageBreak/>
         <w:drawing>
-          <wp:anchor distT="0" distB="0" distL="114300" distR="114300" simplePos="0" relativeHeight="251663360" behindDoc="0" locked="0" layoutInCell="1" allowOverlap="1" wp14:anchorId="262BECFC" wp14:editId="3D326851">
+          <wp:anchor distT="0" distB="0" distL="114300" distR="114300" simplePos="0" relativeHeight="251664384" behindDoc="0" locked="0" layoutInCell="1" allowOverlap="1" wp14:anchorId="01DFB526" wp14:editId="7E351A70">
             <wp:simplePos x="0" y="0"/>
             <wp:positionH relativeFrom="column">
               <wp:posOffset>0</wp:posOffset>
@@ -1358,7 +1473,7 @@
                     </pic:cNvPicPr>
                   </pic:nvPicPr>
                   <pic:blipFill>
-                    <a:blip r:embed="rId13">
+                    <a:blip r:embed="rId12">
                       <a:extLst>
                         <a:ext uri="{28A0092B-C50C-407E-A947-70E740481C1C}">
                           <a14:useLocalDpi xmlns:a14="http://schemas.microsoft.com/office/drawing/2010/main" val="0"/>
@@ -1414,8 +1529,15 @@
       <w:pPr>
         <w:pStyle w:val="Code"/>
       </w:pPr>
-      <w:r>
-        <w:t>dataFlow(selected).show</w:t>
+      <w:proofErr w:type="spellStart"/>
+      <w:proofErr w:type="gramStart"/>
+      <w:r>
+        <w:t>dataFlow</w:t>
+      </w:r>
+      <w:proofErr w:type="spellEnd"/>
+      <w:proofErr w:type="gramEnd"/>
+      <w:r>
+        <w:t>(selected).show</w:t>
       </w:r>
     </w:p>
     <w:p>
@@ -1451,7 +1573,7 @@
         </w:rPr>
         <w:lastRenderedPageBreak/>
         <w:drawing>
-          <wp:anchor distT="0" distB="0" distL="114300" distR="114300" simplePos="0" relativeHeight="251664384" behindDoc="0" locked="0" layoutInCell="1" allowOverlap="1" wp14:anchorId="51D8AE7C" wp14:editId="332EAE13">
+          <wp:anchor distT="0" distB="0" distL="114300" distR="114300" simplePos="0" relativeHeight="251665408" behindDoc="0" locked="0" layoutInCell="1" allowOverlap="1" wp14:anchorId="56443E43" wp14:editId="13157FC3">
             <wp:simplePos x="0" y="0"/>
             <wp:positionH relativeFrom="margin">
               <wp:align>center</wp:align>
@@ -1476,7 +1598,7 @@
                     </pic:cNvPicPr>
                   </pic:nvPicPr>
                   <pic:blipFill>
-                    <a:blip r:embed="rId14">
+                    <a:blip r:embed="rId13">
                       <a:extLst>
                         <a:ext uri="{28A0092B-C50C-407E-A947-70E740481C1C}">
                           <a14:useLocalDpi xmlns:a14="http://schemas.microsoft.com/office/drawing/2010/main" val="0"/>
@@ -1530,15 +1652,50 @@
         <w:rPr>
           <w:lang w:val="en-US" w:eastAsia="ja-JP"/>
         </w:rPr>
-        <w:t>Again, the parameter itself is highlighted in yellow, while the forward and reverse data flow graphs are blue and green, respectively. Finally, suppose we want to see the type hierarchy for Encryptor to ensure that we’ve made our changes in the correct spot. Select the Encryptor class (either in the previous graph, or else in its source code), and enter the following on the interpreter:</w:t>
+        <w:t xml:space="preserve">Again, the parameter itself is highlighted in yellow, while the forward and reverse data flow graphs are blue and green, respectively. Finally, suppose we want to see the type hierarchy for </w:t>
+      </w:r>
+      <w:proofErr w:type="spellStart"/>
+      <w:r>
+        <w:rPr>
+          <w:lang w:val="en-US" w:eastAsia="ja-JP"/>
+        </w:rPr>
+        <w:t>Encryptor</w:t>
+      </w:r>
+      <w:proofErr w:type="spellEnd"/>
+      <w:r>
+        <w:rPr>
+          <w:lang w:val="en-US" w:eastAsia="ja-JP"/>
+        </w:rPr>
+        <w:t xml:space="preserve"> to ensure that we’ve made our changes in the correct spot. Select the </w:t>
+      </w:r>
+      <w:proofErr w:type="spellStart"/>
+      <w:r>
+        <w:rPr>
+          <w:lang w:val="en-US" w:eastAsia="ja-JP"/>
+        </w:rPr>
+        <w:t>Encryptor</w:t>
+      </w:r>
+      <w:proofErr w:type="spellEnd"/>
+      <w:r>
+        <w:rPr>
+          <w:lang w:val="en-US" w:eastAsia="ja-JP"/>
+        </w:rPr>
+        <w:t xml:space="preserve"> class (either in the previous graph, or else in its source code), and enter the following on the interpreter:</w:t>
       </w:r>
     </w:p>
     <w:p>
       <w:pPr>
         <w:pStyle w:val="Code"/>
       </w:pPr>
-      <w:r>
-        <w:t>typeHierarchy(selected).show</w:t>
+      <w:proofErr w:type="spellStart"/>
+      <w:proofErr w:type="gramStart"/>
+      <w:r>
+        <w:t>typeHierarchy</w:t>
+      </w:r>
+      <w:proofErr w:type="spellEnd"/>
+      <w:proofErr w:type="gramEnd"/>
+      <w:r>
+        <w:t>(selected).show</w:t>
       </w:r>
     </w:p>
     <w:p>
@@ -1575,7 +1732,7 @@
         </w:rPr>
         <w:lastRenderedPageBreak/>
         <w:drawing>
-          <wp:anchor distT="0" distB="0" distL="114300" distR="114300" simplePos="0" relativeHeight="251658240" behindDoc="0" locked="0" layoutInCell="1" allowOverlap="1" wp14:anchorId="33694EB9" wp14:editId="6689D783">
+          <wp:anchor distT="0" distB="0" distL="114300" distR="114300" simplePos="0" relativeHeight="251659264" behindDoc="0" locked="0" layoutInCell="1" allowOverlap="1" wp14:anchorId="3AD31323" wp14:editId="4E920180">
             <wp:simplePos x="0" y="0"/>
             <wp:positionH relativeFrom="margin">
               <wp:align>center</wp:align>
@@ -1600,7 +1757,7 @@
                     </pic:cNvPicPr>
                   </pic:nvPicPr>
                   <pic:blipFill>
-                    <a:blip r:embed="rId15">
+                    <a:blip r:embed="rId14">
                       <a:extLst>
                         <a:ext uri="{28A0092B-C50C-407E-A947-70E740481C1C}">
                           <a14:useLocalDpi xmlns:a14="http://schemas.microsoft.com/office/drawing/2010/main" val="0"/>
@@ -1649,7 +1806,21 @@
         <w:rPr>
           <w:lang w:val="en-US" w:eastAsia="ja-JP"/>
         </w:rPr>
-        <w:t>We see that Encryptor directly inherits from Object, and nothing extends it. Now that we have used Atlas to evaluate the potential impact of our changes, we are comfortable that all is well.</w:t>
+        <w:t xml:space="preserve">We see that </w:t>
+      </w:r>
+      <w:proofErr w:type="spellStart"/>
+      <w:r>
+        <w:rPr>
+          <w:lang w:val="en-US" w:eastAsia="ja-JP"/>
+        </w:rPr>
+        <w:t>Encryptor</w:t>
+      </w:r>
+      <w:proofErr w:type="spellEnd"/>
+      <w:r>
+        <w:rPr>
+          <w:lang w:val="en-US" w:eastAsia="ja-JP"/>
+        </w:rPr>
+        <w:t xml:space="preserve"> directly inherits from Object, and nothing extends it. Now that we have used Atlas to evaluate the potential impact of our changes, we are comfortable that all is well.</w:t>
       </w:r>
     </w:p>
     <w:p>
@@ -1677,7 +1848,21 @@
         <w:rPr>
           <w:lang w:val="en-US" w:eastAsia="ja-JP"/>
         </w:rPr>
-        <w:t xml:space="preserve"> part of Atlas... we added them ourselves when we wrote the scripts in ComprehensionUtils! This means that we have the power to add more features, tweak existing functionality, remove functionality, etc. to our heart’s content! Other code comprehension tools do not offer customization like this.</w:t>
+        <w:t xml:space="preserve"> part of Atlas... we added them ourselves when we wrote the scripts in </w:t>
+      </w:r>
+      <w:proofErr w:type="spellStart"/>
+      <w:r>
+        <w:rPr>
+          <w:lang w:val="en-US" w:eastAsia="ja-JP"/>
+        </w:rPr>
+        <w:t>ComprehensionUtils</w:t>
+      </w:r>
+      <w:proofErr w:type="spellEnd"/>
+      <w:r>
+        <w:rPr>
+          <w:lang w:val="en-US" w:eastAsia="ja-JP"/>
+        </w:rPr>
+        <w:t>! This means that we have the power to add more features, tweak existing functionality, remove functionality, etc. to our heart’s content! Other code comprehension tools do not offer customization like this.</w:t>
       </w:r>
     </w:p>
     <w:p>
@@ -1687,14 +1872,14 @@
           <w:lang w:val="en-US" w:eastAsia="ja-JP"/>
         </w:rPr>
       </w:pPr>
-      <w:bookmarkStart w:id="7" w:name="_Toc231610984"/>
+      <w:bookmarkStart w:id="6" w:name="_Toc231612531"/>
       <w:r>
         <w:rPr>
           <w:lang w:val="en-US" w:eastAsia="ja-JP"/>
         </w:rPr>
         <w:t>Safe Synchronization Demo</w:t>
       </w:r>
-      <w:bookmarkEnd w:id="7"/>
+      <w:bookmarkEnd w:id="6"/>
     </w:p>
     <w:p>
       <w:pPr>
@@ -1715,8 +1900,30 @@
         <w:rPr>
           <w:lang w:val="en-US" w:eastAsia="ja-JP"/>
         </w:rPr>
-        <w:t xml:space="preserve"> src/com.ensoftcorp.atlas.java.demo.synchronization.RaceCheck</w:t>
-      </w:r>
+        <w:t xml:space="preserve"> </w:t>
+      </w:r>
+      <w:proofErr w:type="spellStart"/>
+      <w:r>
+        <w:rPr>
+          <w:lang w:val="en-US" w:eastAsia="ja-JP"/>
+        </w:rPr>
+        <w:t>src</w:t>
+      </w:r>
+      <w:proofErr w:type="spellEnd"/>
+      <w:r>
+        <w:rPr>
+          <w:lang w:val="en-US" w:eastAsia="ja-JP"/>
+        </w:rPr>
+        <w:t>/</w:t>
+      </w:r>
+      <w:proofErr w:type="spellStart"/>
+      <w:r>
+        <w:rPr>
+          <w:lang w:val="en-US" w:eastAsia="ja-JP"/>
+        </w:rPr>
+        <w:t>com.ensoftcorp.atlas.java.demo.synchronization.RaceCheck</w:t>
+      </w:r>
+      <w:proofErr w:type="spellEnd"/>
     </w:p>
     <w:p>
       <w:pPr>
@@ -1763,7 +1970,7 @@
         <w:pStyle w:val="BodyText"/>
         <w:numPr>
           <w:ilvl w:val="0"/>
-          <w:numId w:val="5"/>
+          <w:numId w:val="2"/>
         </w:numPr>
         <w:rPr>
           <w:lang w:val="en-US" w:eastAsia="ja-JP"/>
@@ -1781,7 +1988,7 @@
         <w:pStyle w:val="BodyText"/>
         <w:numPr>
           <w:ilvl w:val="0"/>
-          <w:numId w:val="5"/>
+          <w:numId w:val="2"/>
         </w:numPr>
         <w:rPr>
           <w:lang w:val="en-US" w:eastAsia="ja-JP"/>
@@ -1791,7 +1998,21 @@
         <w:rPr>
           <w:lang w:val="en-US" w:eastAsia="ja-JP"/>
         </w:rPr>
-        <w:t>Open RaceCheck.scala for viewing.</w:t>
+        <w:t xml:space="preserve">Open </w:t>
+      </w:r>
+      <w:proofErr w:type="spellStart"/>
+      <w:r>
+        <w:rPr>
+          <w:lang w:val="en-US" w:eastAsia="ja-JP"/>
+        </w:rPr>
+        <w:t>RaceCheck.scala</w:t>
+      </w:r>
+      <w:proofErr w:type="spellEnd"/>
+      <w:r>
+        <w:rPr>
+          <w:lang w:val="en-US" w:eastAsia="ja-JP"/>
+        </w:rPr>
+        <w:t xml:space="preserve"> for viewing.</w:t>
       </w:r>
     </w:p>
     <w:p>
@@ -1799,7 +2020,7 @@
         <w:pStyle w:val="BodyText"/>
         <w:numPr>
           <w:ilvl w:val="0"/>
-          <w:numId w:val="5"/>
+          <w:numId w:val="2"/>
         </w:numPr>
         <w:rPr>
           <w:lang w:val="en-US" w:eastAsia="ja-JP"/>
@@ -1809,72 +2030,205 @@
         <w:rPr>
           <w:lang w:val="en-US" w:eastAsia="ja-JP"/>
         </w:rPr>
-        <w:t>Open the only class in the example, ProducerConsumer, for viewing.</w:t>
-      </w:r>
-    </w:p>
-    <w:p>
-      <w:pPr>
-        <w:pStyle w:val="BodyText"/>
-        <w:rPr>
-          <w:lang w:val="en-US" w:eastAsia="ja-JP"/>
-        </w:rPr>
-      </w:pPr>
-    </w:p>
-    <w:p>
-      <w:pPr>
-        <w:pStyle w:val="BodyText"/>
-        <w:rPr>
-          <w:lang w:val="en-US" w:eastAsia="ja-JP"/>
-        </w:rPr>
-      </w:pPr>
-      <w:r>
-        <w:rPr>
-          <w:lang w:val="en-US" w:eastAsia="ja-JP"/>
-        </w:rPr>
-        <w:t>In the previous example, we showed how Atlas can be used to perform fairly vanilla code comprehension tasks. Let’s do something a bit more customized. Suppose we’re the authors of a multithread application which employs the producer/consumer design pattern. We know that any shared data structures modified by multiple threads should be locked for exclusive access. Have we done this correctly in our application? We can write a Atlas script to check!</w:t>
-      </w:r>
-    </w:p>
-    <w:p>
-      <w:pPr>
-        <w:pStyle w:val="BodyText"/>
-        <w:rPr>
-          <w:lang w:val="en-US" w:eastAsia="ja-JP"/>
-        </w:rPr>
-      </w:pPr>
-      <w:r>
-        <w:rPr>
-          <w:lang w:val="en-US" w:eastAsia="ja-JP"/>
-        </w:rPr>
-        <w:t xml:space="preserve">Consider RaceCheck.scala, inside which is a method called raceCheck. This method takes an expression representing some shared data structures whose access we should check. Then, it finds various control flow blocks from which reads and writes to that structure are made. For each of these accesses, raceCheck determines whether it is made under a synchronized block or not. Those accesses which happen </w:t>
+        <w:t xml:space="preserve">Open the only class in the example, </w:t>
+      </w:r>
+      <w:proofErr w:type="spellStart"/>
+      <w:r>
+        <w:rPr>
+          <w:lang w:val="en-US" w:eastAsia="ja-JP"/>
+        </w:rPr>
+        <w:t>ProducerConsumer</w:t>
+      </w:r>
+      <w:proofErr w:type="spellEnd"/>
+      <w:r>
+        <w:rPr>
+          <w:lang w:val="en-US" w:eastAsia="ja-JP"/>
+        </w:rPr>
+        <w:t>, for viewing.</w:t>
+      </w:r>
+    </w:p>
+    <w:p>
+      <w:pPr>
+        <w:pStyle w:val="BodyText"/>
+        <w:rPr>
+          <w:lang w:val="en-US" w:eastAsia="ja-JP"/>
+        </w:rPr>
+      </w:pPr>
+    </w:p>
+    <w:p>
+      <w:pPr>
+        <w:pStyle w:val="BodyText"/>
+        <w:rPr>
+          <w:lang w:val="en-US" w:eastAsia="ja-JP"/>
+        </w:rPr>
+      </w:pPr>
+      <w:r>
+        <w:rPr>
+          <w:lang w:val="en-US" w:eastAsia="ja-JP"/>
+        </w:rPr>
+        <w:t xml:space="preserve">In the previous example, we showed how Atlas </w:t>
+      </w:r>
+      <w:proofErr w:type="gramStart"/>
+      <w:r>
+        <w:rPr>
+          <w:lang w:val="en-US" w:eastAsia="ja-JP"/>
+        </w:rPr>
+        <w:t>can</w:t>
+      </w:r>
+      <w:proofErr w:type="gramEnd"/>
+      <w:r>
+        <w:rPr>
+          <w:lang w:val="en-US" w:eastAsia="ja-JP"/>
+        </w:rPr>
+        <w:t xml:space="preserve"> be used to perform fairly vanilla code comprehension tasks. Let’s do something a bit more customized. Suppose we’re the authors of a multithread </w:t>
+      </w:r>
+      <w:proofErr w:type="gramStart"/>
+      <w:r>
+        <w:rPr>
+          <w:lang w:val="en-US" w:eastAsia="ja-JP"/>
+        </w:rPr>
+        <w:t>application which</w:t>
+      </w:r>
+      <w:proofErr w:type="gramEnd"/>
+      <w:r>
+        <w:rPr>
+          <w:lang w:val="en-US" w:eastAsia="ja-JP"/>
+        </w:rPr>
+        <w:t xml:space="preserve"> employs the producer/consumer design pattern. We know that any shared data structures modified by multiple threads should be locked for exclusive access. Have we done this correctly in our application? We can write </w:t>
+      </w:r>
+      <w:proofErr w:type="gramStart"/>
+      <w:r>
+        <w:rPr>
+          <w:lang w:val="en-US" w:eastAsia="ja-JP"/>
+        </w:rPr>
+        <w:t>a</w:t>
+      </w:r>
+      <w:proofErr w:type="gramEnd"/>
+      <w:r>
+        <w:rPr>
+          <w:lang w:val="en-US" w:eastAsia="ja-JP"/>
+        </w:rPr>
+        <w:t xml:space="preserve"> Atlas script to check!</w:t>
+      </w:r>
+    </w:p>
+    <w:p>
+      <w:pPr>
+        <w:pStyle w:val="BodyText"/>
+        <w:rPr>
+          <w:lang w:val="en-US" w:eastAsia="ja-JP"/>
+        </w:rPr>
+      </w:pPr>
+      <w:r>
+        <w:rPr>
+          <w:lang w:val="en-US" w:eastAsia="ja-JP"/>
+        </w:rPr>
+        <w:t xml:space="preserve">Consider </w:t>
+      </w:r>
+      <w:proofErr w:type="spellStart"/>
+      <w:r>
+        <w:rPr>
+          <w:lang w:val="en-US" w:eastAsia="ja-JP"/>
+        </w:rPr>
+        <w:t>RaceCheck.scala</w:t>
+      </w:r>
+      <w:proofErr w:type="spellEnd"/>
+      <w:r>
+        <w:rPr>
+          <w:lang w:val="en-US" w:eastAsia="ja-JP"/>
+        </w:rPr>
+        <w:t xml:space="preserve">, inside which is a method called </w:t>
+      </w:r>
+      <w:proofErr w:type="spellStart"/>
+      <w:r>
+        <w:rPr>
+          <w:lang w:val="en-US" w:eastAsia="ja-JP"/>
+        </w:rPr>
+        <w:t>raceCheck</w:t>
+      </w:r>
+      <w:proofErr w:type="spellEnd"/>
+      <w:r>
+        <w:rPr>
+          <w:lang w:val="en-US" w:eastAsia="ja-JP"/>
+        </w:rPr>
+        <w:t xml:space="preserve">. This method takes an expression representing some shared data structures whose access we should check. Then, it finds various control flow blocks from which reads and writes to that structure are made. For each of these accesses, </w:t>
+      </w:r>
+      <w:proofErr w:type="spellStart"/>
+      <w:r>
+        <w:rPr>
+          <w:lang w:val="en-US" w:eastAsia="ja-JP"/>
+        </w:rPr>
+        <w:t>raceCheck</w:t>
+      </w:r>
+      <w:proofErr w:type="spellEnd"/>
+      <w:r>
+        <w:rPr>
+          <w:lang w:val="en-US" w:eastAsia="ja-JP"/>
+        </w:rPr>
+        <w:t xml:space="preserve"> determines whether it is made under a synchronized block or not. Those </w:t>
+      </w:r>
+      <w:proofErr w:type="gramStart"/>
+      <w:r>
+        <w:rPr>
+          <w:lang w:val="en-US" w:eastAsia="ja-JP"/>
+        </w:rPr>
+        <w:t xml:space="preserve">accesses which happen </w:t>
       </w:r>
       <w:r>
         <w:rPr>
           <w:lang w:val="en-US" w:eastAsia="ja-JP"/>
         </w:rPr>
         <w:lastRenderedPageBreak/>
-        <w:t>under synchronized blocks are “safe” and are colored blue, while potentially dangerous accesses are colored red.</w:t>
-      </w:r>
-    </w:p>
-    <w:p>
-      <w:pPr>
-        <w:pStyle w:val="BodyText"/>
-        <w:rPr>
-          <w:lang w:val="en-US" w:eastAsia="ja-JP"/>
-        </w:rPr>
-      </w:pPr>
-      <w:r>
-        <w:rPr>
-          <w:lang w:val="en-US" w:eastAsia="ja-JP"/>
-        </w:rPr>
-        <w:t>Let’s use this Atlas script to check the thread safety of our shared buffer data structure. Select the buffer field, then enter the following query in the Interpreter:</w:t>
+        <w:t>under synchronized blocks</w:t>
+      </w:r>
+      <w:proofErr w:type="gramEnd"/>
+      <w:r>
+        <w:rPr>
+          <w:lang w:val="en-US" w:eastAsia="ja-JP"/>
+        </w:rPr>
+        <w:t xml:space="preserve"> are “safe” and are colored blue, while potentially dangerous accesses are colored red.</w:t>
+      </w:r>
+    </w:p>
+    <w:p>
+      <w:pPr>
+        <w:pStyle w:val="BodyText"/>
+        <w:rPr>
+          <w:lang w:val="en-US" w:eastAsia="ja-JP"/>
+        </w:rPr>
+      </w:pPr>
+      <w:r>
+        <w:rPr>
+          <w:lang w:val="en-US" w:eastAsia="ja-JP"/>
+        </w:rPr>
+        <w:t xml:space="preserve">Let’s use this Atlas script to check the thread safety of our shared buffer data structure. Select the buffer field, </w:t>
+      </w:r>
+      <w:proofErr w:type="gramStart"/>
+      <w:r>
+        <w:rPr>
+          <w:lang w:val="en-US" w:eastAsia="ja-JP"/>
+        </w:rPr>
+        <w:t>then</w:t>
+      </w:r>
+      <w:proofErr w:type="gramEnd"/>
+      <w:r>
+        <w:rPr>
+          <w:lang w:val="en-US" w:eastAsia="ja-JP"/>
+        </w:rPr>
+        <w:t xml:space="preserve"> enter the following query in the Interpreter:</w:t>
       </w:r>
     </w:p>
     <w:p>
       <w:pPr>
         <w:pStyle w:val="Code"/>
       </w:pPr>
-      <w:r>
-        <w:t>raceCheck(selected).show</w:t>
+      <w:proofErr w:type="spellStart"/>
+      <w:proofErr w:type="gramStart"/>
+      <w:r>
+        <w:t>raceCheck</w:t>
+      </w:r>
+      <w:proofErr w:type="spellEnd"/>
+      <w:proofErr w:type="gramEnd"/>
+      <w:r>
+        <w:t>(selected).show</w:t>
       </w:r>
     </w:p>
     <w:p>
@@ -1909,7 +2263,7 @@
           <w:lang w:val="en-US" w:eastAsia="en-US"/>
         </w:rPr>
         <w:drawing>
-          <wp:anchor distT="0" distB="0" distL="114300" distR="114300" simplePos="0" relativeHeight="251659264" behindDoc="0" locked="0" layoutInCell="1" allowOverlap="1" wp14:anchorId="3B003F98" wp14:editId="5499CCE5">
+          <wp:anchor distT="0" distB="0" distL="114300" distR="114300" simplePos="0" relativeHeight="251660288" behindDoc="0" locked="0" layoutInCell="1" allowOverlap="1" wp14:anchorId="525078E5" wp14:editId="743ACA85">
             <wp:simplePos x="0" y="0"/>
             <wp:positionH relativeFrom="column">
               <wp:posOffset>0</wp:posOffset>
@@ -1934,7 +2288,7 @@
                     </pic:cNvPicPr>
                   </pic:nvPicPr>
                   <pic:blipFill>
-                    <a:blip r:embed="rId16">
+                    <a:blip r:embed="rId15">
                       <a:extLst>
                         <a:ext uri="{28A0092B-C50C-407E-A947-70E740481C1C}">
                           <a14:useLocalDpi xmlns:a14="http://schemas.microsoft.com/office/drawing/2010/main" val="0"/>
@@ -2000,7 +2354,7 @@
         </w:rPr>
         <w:lastRenderedPageBreak/>
         <w:drawing>
-          <wp:anchor distT="0" distB="0" distL="114300" distR="114300" simplePos="0" relativeHeight="251660288" behindDoc="0" locked="0" layoutInCell="1" allowOverlap="1" wp14:anchorId="2B563D11" wp14:editId="3D405627">
+          <wp:anchor distT="0" distB="0" distL="114300" distR="114300" simplePos="0" relativeHeight="251661312" behindDoc="0" locked="0" layoutInCell="1" allowOverlap="1" wp14:anchorId="0E784EA6" wp14:editId="386DF35F">
             <wp:simplePos x="0" y="0"/>
             <wp:positionH relativeFrom="margin">
               <wp:align>center</wp:align>
@@ -2025,7 +2379,7 @@
                     </pic:cNvPicPr>
                   </pic:nvPicPr>
                   <pic:blipFill>
-                    <a:blip r:embed="rId17">
+                    <a:blip r:embed="rId16">
                       <a:extLst>
                         <a:ext uri="{28A0092B-C50C-407E-A947-70E740481C1C}">
                           <a14:useLocalDpi xmlns:a14="http://schemas.microsoft.com/office/drawing/2010/main" val="0"/>
@@ -2074,7 +2428,14 @@
         <w:rPr>
           <w:lang w:val="en-US" w:eastAsia="ja-JP"/>
         </w:rPr>
-        <w:t xml:space="preserve">Looks good! Our script has confirmed our fix. As with the previous demonstration, notice that this functionality was </w:t>
+        <w:t xml:space="preserve">Looks good! Our script has confirmed our fix. As with the previous demonstration, notice that </w:t>
+      </w:r>
+      <w:proofErr w:type="gramStart"/>
+      <w:r>
+        <w:rPr>
+          <w:lang w:val="en-US" w:eastAsia="ja-JP"/>
+        </w:rPr>
+        <w:t xml:space="preserve">this functionality was </w:t>
       </w:r>
       <w:r>
         <w:rPr>
@@ -2088,7 +2449,28 @@
         <w:rPr>
           <w:lang w:val="en-US" w:eastAsia="ja-JP"/>
         </w:rPr>
-        <w:t xml:space="preserve"> provided by Atlas. We created a tool with this functionality by writing a custom script! Atlas allows us to add new features and tools on-the-fly, unlike other analysis tools.</w:t>
+        <w:t xml:space="preserve"> provided by Atlas</w:t>
+      </w:r>
+      <w:proofErr w:type="gramEnd"/>
+      <w:r>
+        <w:rPr>
+          <w:lang w:val="en-US" w:eastAsia="ja-JP"/>
+        </w:rPr>
+        <w:t xml:space="preserve">. We created a tool with this functionality by writing a custom script! Atlas allows us to add new features and tools </w:t>
+      </w:r>
+      <w:proofErr w:type="gramStart"/>
+      <w:r>
+        <w:rPr>
+          <w:lang w:val="en-US" w:eastAsia="ja-JP"/>
+        </w:rPr>
+        <w:t>on-the-fly</w:t>
+      </w:r>
+      <w:proofErr w:type="gramEnd"/>
+      <w:r>
+        <w:rPr>
+          <w:lang w:val="en-US" w:eastAsia="ja-JP"/>
+        </w:rPr>
+        <w:t>, unlike other analysis tools.</w:t>
       </w:r>
     </w:p>
     <w:p>
@@ -2098,14 +2480,14 @@
           <w:lang w:val="en-US" w:eastAsia="ja-JP"/>
         </w:rPr>
       </w:pPr>
-      <w:bookmarkStart w:id="8" w:name="_Toc231610985"/>
+      <w:bookmarkStart w:id="7" w:name="_Toc231612532"/>
       <w:r>
         <w:rPr>
           <w:lang w:val="en-US" w:eastAsia="ja-JP"/>
         </w:rPr>
         <w:t>API Compliance Demo</w:t>
       </w:r>
-      <w:bookmarkEnd w:id="8"/>
+      <w:bookmarkEnd w:id="7"/>
     </w:p>
     <w:p>
       <w:pPr>
@@ -2126,8 +2508,30 @@
         <w:rPr>
           <w:lang w:val="en-US" w:eastAsia="ja-JP"/>
         </w:rPr>
-        <w:t xml:space="preserve"> src/com.ensoftcorp.atlas.java.demo.apicompliance.APICompliance</w:t>
-      </w:r>
+        <w:t xml:space="preserve"> </w:t>
+      </w:r>
+      <w:proofErr w:type="spellStart"/>
+      <w:r>
+        <w:rPr>
+          <w:lang w:val="en-US" w:eastAsia="ja-JP"/>
+        </w:rPr>
+        <w:t>src</w:t>
+      </w:r>
+      <w:proofErr w:type="spellEnd"/>
+      <w:r>
+        <w:rPr>
+          <w:lang w:val="en-US" w:eastAsia="ja-JP"/>
+        </w:rPr>
+        <w:t>/</w:t>
+      </w:r>
+      <w:proofErr w:type="spellStart"/>
+      <w:r>
+        <w:rPr>
+          <w:lang w:val="en-US" w:eastAsia="ja-JP"/>
+        </w:rPr>
+        <w:t>com.ensoftcorp.atlas.java.demo.apicompliance.APICompliance</w:t>
+      </w:r>
+      <w:proofErr w:type="spellEnd"/>
     </w:p>
     <w:p>
       <w:pPr>
@@ -2174,7 +2578,7 @@
         <w:pStyle w:val="BodyText"/>
         <w:numPr>
           <w:ilvl w:val="0"/>
-          <w:numId w:val="6"/>
+          <w:numId w:val="3"/>
         </w:numPr>
         <w:rPr>
           <w:lang w:val="en-US" w:eastAsia="ja-JP"/>
@@ -2192,7 +2596,7 @@
         <w:pStyle w:val="BodyText"/>
         <w:numPr>
           <w:ilvl w:val="0"/>
-          <w:numId w:val="6"/>
+          <w:numId w:val="3"/>
         </w:numPr>
         <w:rPr>
           <w:lang w:val="en-US" w:eastAsia="ja-JP"/>
@@ -2202,7 +2606,21 @@
         <w:rPr>
           <w:lang w:val="en-US" w:eastAsia="ja-JP"/>
         </w:rPr>
-        <w:t>Open APICompliance.scala for viewing.</w:t>
+        <w:t xml:space="preserve">Open </w:t>
+      </w:r>
+      <w:proofErr w:type="spellStart"/>
+      <w:r>
+        <w:rPr>
+          <w:lang w:val="en-US" w:eastAsia="ja-JP"/>
+        </w:rPr>
+        <w:t>APICompliance.scala</w:t>
+      </w:r>
+      <w:proofErr w:type="spellEnd"/>
+      <w:r>
+        <w:rPr>
+          <w:lang w:val="en-US" w:eastAsia="ja-JP"/>
+        </w:rPr>
+        <w:t xml:space="preserve"> for viewing.</w:t>
       </w:r>
     </w:p>
     <w:p>
@@ -2210,7 +2628,7 @@
         <w:pStyle w:val="BodyText"/>
         <w:numPr>
           <w:ilvl w:val="0"/>
-          <w:numId w:val="6"/>
+          <w:numId w:val="3"/>
         </w:numPr>
         <w:rPr>
           <w:lang w:val="en-US" w:eastAsia="ja-JP"/>
@@ -2220,31 +2638,73 @@
         <w:rPr>
           <w:lang w:val="en-US" w:eastAsia="ja-JP"/>
         </w:rPr>
-        <w:t>Open the only class in the example, MainActivity, for viewing.</w:t>
-      </w:r>
-    </w:p>
-    <w:p>
-      <w:pPr>
-        <w:pStyle w:val="BodyText"/>
-        <w:rPr>
-          <w:lang w:val="en-US" w:eastAsia="ja-JP"/>
-        </w:rPr>
-      </w:pPr>
-    </w:p>
-    <w:p>
-      <w:pPr>
-        <w:pStyle w:val="BodyText"/>
-        <w:rPr>
-          <w:lang w:val="en-US" w:eastAsia="ja-JP"/>
-        </w:rPr>
-      </w:pPr>
-      <w:r>
-        <w:rPr>
-          <w:lang w:val="en-US" w:eastAsia="ja-JP"/>
-        </w:rPr>
-        <w:t>Here we will show another highly-customized analysis example using Atlas. Suppose we are the authors of a brilliant new Android app which records audio. Android provides a set of APIs for audio capture (</w:t>
-      </w:r>
-      <w:hyperlink r:id="rId18" w:history="1">
+        <w:t xml:space="preserve">Open the only class in the example, </w:t>
+      </w:r>
+      <w:proofErr w:type="spellStart"/>
+      <w:r>
+        <w:rPr>
+          <w:lang w:val="en-US" w:eastAsia="ja-JP"/>
+        </w:rPr>
+        <w:t>MainActivity</w:t>
+      </w:r>
+      <w:proofErr w:type="spellEnd"/>
+      <w:r>
+        <w:rPr>
+          <w:lang w:val="en-US" w:eastAsia="ja-JP"/>
+        </w:rPr>
+        <w:t>, for viewing.</w:t>
+      </w:r>
+    </w:p>
+    <w:p>
+      <w:pPr>
+        <w:pStyle w:val="BodyText"/>
+        <w:rPr>
+          <w:lang w:val="en-US" w:eastAsia="ja-JP"/>
+        </w:rPr>
+      </w:pPr>
+    </w:p>
+    <w:p>
+      <w:pPr>
+        <w:pStyle w:val="BodyText"/>
+        <w:rPr>
+          <w:lang w:val="en-US" w:eastAsia="ja-JP"/>
+        </w:rPr>
+      </w:pPr>
+      <w:r>
+        <w:rPr>
+          <w:lang w:val="en-US" w:eastAsia="ja-JP"/>
+        </w:rPr>
+        <w:t xml:space="preserve">Here we will show another </w:t>
+      </w:r>
+      <w:proofErr w:type="gramStart"/>
+      <w:r>
+        <w:rPr>
+          <w:lang w:val="en-US" w:eastAsia="ja-JP"/>
+        </w:rPr>
+        <w:t>highly-customized</w:t>
+      </w:r>
+      <w:proofErr w:type="gramEnd"/>
+      <w:r>
+        <w:rPr>
+          <w:lang w:val="en-US" w:eastAsia="ja-JP"/>
+        </w:rPr>
+        <w:t xml:space="preserve"> analysis example using Atlas. Suppose we are the authors of a brilliant new Android </w:t>
+      </w:r>
+      <w:proofErr w:type="gramStart"/>
+      <w:r>
+        <w:rPr>
+          <w:lang w:val="en-US" w:eastAsia="ja-JP"/>
+        </w:rPr>
+        <w:t>app which</w:t>
+      </w:r>
+      <w:proofErr w:type="gramEnd"/>
+      <w:r>
+        <w:rPr>
+          <w:lang w:val="en-US" w:eastAsia="ja-JP"/>
+        </w:rPr>
+        <w:t xml:space="preserve"> records audio. Android provides a set of APIs for audio capture (</w:t>
+      </w:r>
+      <w:hyperlink r:id="rId17" w:history="1">
         <w:r>
           <w:rPr>
             <w:color w:val="000099"/>
@@ -2272,14 +2732,56 @@
         <w:rPr>
           <w:lang w:val="en-US" w:eastAsia="ja-JP"/>
         </w:rPr>
-        <w:t xml:space="preserve">Take a look at APICompliance.scala, which contains a custom method called androidAudioCapture. This method selects the nine relevant API methods, then defines an expected ordering for calls. Next, it builds a control flow graph of our </w:t>
+        <w:t xml:space="preserve">Take a look at </w:t>
+      </w:r>
+      <w:proofErr w:type="spellStart"/>
+      <w:r>
+        <w:rPr>
+          <w:lang w:val="en-US" w:eastAsia="ja-JP"/>
+        </w:rPr>
+        <w:t>APICompliance.scala</w:t>
+      </w:r>
+      <w:proofErr w:type="spellEnd"/>
+      <w:r>
+        <w:rPr>
+          <w:lang w:val="en-US" w:eastAsia="ja-JP"/>
+        </w:rPr>
+        <w:t xml:space="preserve">, which contains a custom method called </w:t>
+      </w:r>
+      <w:proofErr w:type="spellStart"/>
+      <w:r>
+        <w:rPr>
+          <w:lang w:val="en-US" w:eastAsia="ja-JP"/>
+        </w:rPr>
+        <w:t>androidAudioCapture</w:t>
+      </w:r>
+      <w:proofErr w:type="spellEnd"/>
+      <w:r>
+        <w:rPr>
+          <w:lang w:val="en-US" w:eastAsia="ja-JP"/>
+        </w:rPr>
+        <w:t xml:space="preserve">. This method selects the nine relevant API methods, </w:t>
+      </w:r>
+      <w:proofErr w:type="gramStart"/>
+      <w:r>
+        <w:rPr>
+          <w:lang w:val="en-US" w:eastAsia="ja-JP"/>
+        </w:rPr>
+        <w:t>then</w:t>
+      </w:r>
+      <w:proofErr w:type="gramEnd"/>
+      <w:r>
+        <w:rPr>
+          <w:lang w:val="en-US" w:eastAsia="ja-JP"/>
+        </w:rPr>
+        <w:t xml:space="preserve"> defines an expected ordering for calls. Next, it builds a control flow graph of our application, and identifies where the API call events occur. Finally, each call event is </w:t>
       </w:r>
       <w:r>
         <w:rPr>
           <w:lang w:val="en-US" w:eastAsia="ja-JP"/>
         </w:rPr>
         <w:lastRenderedPageBreak/>
-        <w:t xml:space="preserve">application, and identifies where the API call events occur. Finally, each call event is sorted into a “good” or “bad” group based upon whether all prerequisite calls were made prior to making this call. In the resulting graph, correct API calls are shown in blue, while incorrect calls are shown in red. </w:t>
+        <w:t xml:space="preserve">sorted into a “good” or “bad” group based upon whether all prerequisite calls were made prior to making this call. In the resulting graph, correct API calls are shown in blue, while incorrect calls are shown in red. </w:t>
       </w:r>
     </w:p>
     <w:p>
@@ -2300,9 +2802,13 @@
       <w:pPr>
         <w:pStyle w:val="Code"/>
       </w:pPr>
+      <w:proofErr w:type="spellStart"/>
+      <w:proofErr w:type="gramStart"/>
       <w:r>
         <w:t>androidAudioCapture.show</w:t>
       </w:r>
+      <w:proofErr w:type="spellEnd"/>
+      <w:proofErr w:type="gramEnd"/>
     </w:p>
     <w:p>
       <w:pPr>
@@ -2336,7 +2842,7 @@
           <w:lang w:val="en-US" w:eastAsia="en-US"/>
         </w:rPr>
         <w:drawing>
-          <wp:anchor distT="0" distB="0" distL="114300" distR="114300" simplePos="0" relativeHeight="251661312" behindDoc="0" locked="0" layoutInCell="1" allowOverlap="1" wp14:anchorId="17DC3632" wp14:editId="323A07DA">
+          <wp:anchor distT="0" distB="0" distL="114300" distR="114300" simplePos="0" relativeHeight="251662336" behindDoc="0" locked="0" layoutInCell="1" allowOverlap="1" wp14:anchorId="6D1E5EC6" wp14:editId="4126B4E9">
             <wp:simplePos x="0" y="0"/>
             <wp:positionH relativeFrom="column">
               <wp:posOffset>0</wp:posOffset>
@@ -2361,7 +2867,7 @@
                     </pic:cNvPicPr>
                   </pic:nvPicPr>
                   <pic:blipFill>
-                    <a:blip r:embed="rId19">
+                    <a:blip r:embed="rId18">
                       <a:extLst>
                         <a:ext uri="{28A0092B-C50C-407E-A947-70E740481C1C}">
                           <a14:useLocalDpi xmlns:a14="http://schemas.microsoft.com/office/drawing/2010/main" val="0"/>
@@ -2407,13 +2913,7 @@
         <w:rPr>
           <w:lang w:val="en-US" w:eastAsia="ja-JP"/>
         </w:rPr>
-        <w:t>Our Atlas script detected problems with our app. Click on the red control flow block from which the errant calls are made. We see that we have forgotten to call prepare prior to starting the recording. Uncomment the prepare call, save the file, re-index the project, and restart your interpreter.</w:t>
-      </w:r>
-      <w:r>
-        <w:rPr>
-          <w:lang w:val="en-US" w:eastAsia="ja-JP"/>
-        </w:rPr>
-        <w:t xml:space="preserve"> Now, run the same query again.</w:t>
+        <w:t>Our Atlas script detected problems with our app. Click on the red control flow block from which the errant calls are made. We see that we have forgotten to call prepare prior to starting the recording. Uncomment the prepare call, save the file, re-index the project, and restart your interpreter. Now, run the same query again.</w:t>
       </w:r>
     </w:p>
     <w:p>
@@ -2430,7 +2930,7 @@
         </w:rPr>
         <w:lastRenderedPageBreak/>
         <w:drawing>
-          <wp:anchor distT="0" distB="0" distL="114300" distR="114300" simplePos="0" relativeHeight="251662336" behindDoc="0" locked="0" layoutInCell="1" allowOverlap="1" wp14:anchorId="774BF85B" wp14:editId="66F7D905">
+          <wp:anchor distT="0" distB="0" distL="114300" distR="114300" simplePos="0" relativeHeight="251663360" behindDoc="0" locked="0" layoutInCell="1" allowOverlap="1" wp14:anchorId="04F7268A" wp14:editId="188E3215">
             <wp:simplePos x="0" y="0"/>
             <wp:positionH relativeFrom="margin">
               <wp:align>center</wp:align>
@@ -2455,7 +2955,7 @@
                     </pic:cNvPicPr>
                   </pic:nvPicPr>
                   <pic:blipFill>
-                    <a:blip r:embed="rId20">
+                    <a:blip r:embed="rId19">
                       <a:extLst>
                         <a:ext uri="{28A0092B-C50C-407E-A947-70E740481C1C}">
                           <a14:useLocalDpi xmlns:a14="http://schemas.microsoft.com/office/drawing/2010/main" val="0"/>
@@ -2504,7 +3004,14 @@
         <w:rPr>
           <w:lang w:val="en-US" w:eastAsia="ja-JP"/>
         </w:rPr>
-        <w:t xml:space="preserve">Looks good! Our Atlas script has confirmed our fix, and all API calls are now made in the correct order. As with the previous demonstrations, notice that this functionality was </w:t>
+        <w:t xml:space="preserve">Looks good! Our Atlas script has confirmed our fix, and all API calls are now made in the correct order. As with the previous demonstrations, notice that </w:t>
+      </w:r>
+      <w:proofErr w:type="gramStart"/>
+      <w:r>
+        <w:rPr>
+          <w:lang w:val="en-US" w:eastAsia="ja-JP"/>
+        </w:rPr>
+        <w:t xml:space="preserve">this functionality was </w:t>
       </w:r>
       <w:r>
         <w:rPr>
@@ -2518,7 +3025,28 @@
         <w:rPr>
           <w:lang w:val="en-US" w:eastAsia="ja-JP"/>
         </w:rPr>
-        <w:t xml:space="preserve"> provided by Atlas. We created a tool with this functionality by writing a custom script! Atlas allows us to add new features and tools on-the-fly, unlike other analysis tools.</w:t>
+        <w:t xml:space="preserve"> provided by Atlas</w:t>
+      </w:r>
+      <w:proofErr w:type="gramEnd"/>
+      <w:r>
+        <w:rPr>
+          <w:lang w:val="en-US" w:eastAsia="ja-JP"/>
+        </w:rPr>
+        <w:t xml:space="preserve">. We created a tool with this functionality by writing a custom script! Atlas allows us to add new features and tools </w:t>
+      </w:r>
+      <w:proofErr w:type="gramStart"/>
+      <w:r>
+        <w:rPr>
+          <w:lang w:val="en-US" w:eastAsia="ja-JP"/>
+        </w:rPr>
+        <w:t>on-the-fly</w:t>
+      </w:r>
+      <w:proofErr w:type="gramEnd"/>
+      <w:r>
+        <w:rPr>
+          <w:lang w:val="en-US" w:eastAsia="ja-JP"/>
+        </w:rPr>
+        <w:t>, unlike other analysis tools.</w:t>
       </w:r>
     </w:p>
     <w:p>
@@ -2528,14 +3056,14 @@
           <w:lang w:val="en-US" w:eastAsia="ja-JP"/>
         </w:rPr>
       </w:pPr>
-      <w:bookmarkStart w:id="9" w:name="_Toc231610986"/>
+      <w:bookmarkStart w:id="8" w:name="_Toc231612533"/>
       <w:r>
         <w:rPr>
           <w:lang w:val="en-US" w:eastAsia="ja-JP"/>
         </w:rPr>
         <w:t>Resources</w:t>
       </w:r>
-      <w:bookmarkEnd w:id="9"/>
+      <w:bookmarkEnd w:id="8"/>
     </w:p>
     <w:p>
       <w:pPr>
@@ -2575,7 +3103,7 @@
         </w:rPr>
         <w:t xml:space="preserve">Android SDK: </w:t>
       </w:r>
-      <w:hyperlink r:id="rId21" w:anchor="download" w:history="1">
+      <w:hyperlink r:id="rId20" w:anchor="download" w:history="1">
         <w:r>
           <w:rPr>
             <w:rFonts w:ascii="Helvetica" w:hAnsi="Helvetica" w:cs="Helvetica"/>
@@ -2635,7 +3163,7 @@
         </w:rPr>
         <w:t xml:space="preserve"> </w:t>
       </w:r>
-      <w:hyperlink r:id="rId22" w:history="1">
+      <w:hyperlink r:id="rId21" w:history="1">
         <w:r>
           <w:rPr>
             <w:rFonts w:ascii="Helvetica" w:hAnsi="Helvetica" w:cs="Helvetica"/>
@@ -2686,7 +3214,7 @@
         </w:rPr>
         <w:t xml:space="preserve">Atlas Product Page: </w:t>
       </w:r>
-      <w:hyperlink r:id="rId23" w:history="1">
+      <w:hyperlink r:id="rId22" w:history="1">
         <w:r>
           <w:rPr>
             <w:rFonts w:ascii="Helvetica" w:hAnsi="Helvetica" w:cs="Helvetica"/>
@@ -2746,7 +3274,7 @@
         </w:rPr>
         <w:t xml:space="preserve"> </w:t>
       </w:r>
-      <w:hyperlink r:id="rId24" w:history="1">
+      <w:hyperlink r:id="rId23" w:history="1">
         <w:r>
           <w:rPr>
             <w:rFonts w:ascii="Helvetica" w:hAnsi="Helvetica" w:cs="Helvetica"/>
@@ -2797,7 +3325,7 @@
         </w:rPr>
         <w:t xml:space="preserve">Demonstration Toolbox: </w:t>
       </w:r>
-      <w:hyperlink r:id="rId25" w:history="1">
+      <w:hyperlink r:id="rId24" w:history="1">
         <w:r>
           <w:rPr>
             <w:rFonts w:ascii="Helvetica" w:hAnsi="Helvetica" w:cs="Helvetica"/>
@@ -2857,7 +3385,7 @@
         </w:rPr>
         <w:t xml:space="preserve"> </w:t>
       </w:r>
-      <w:hyperlink r:id="rId26" w:history="1">
+      <w:hyperlink r:id="rId25" w:history="1">
         <w:r>
           <w:rPr>
             <w:rFonts w:ascii="Helvetica" w:hAnsi="Helvetica" w:cs="Helvetica"/>
@@ -2877,15 +3405,32 @@
         </w:rPr>
       </w:pPr>
     </w:p>
+    <w:p>
+      <w:pPr>
+        <w:rPr>
+          <w:lang w:val="en-US"/>
+        </w:rPr>
+      </w:pPr>
+    </w:p>
+    <w:p>
+      <w:pPr>
+        <w:rPr>
+          <w:lang w:val="en-US"/>
+        </w:rPr>
+      </w:pPr>
+      <w:bookmarkStart w:id="9" w:name="_GoBack"/>
+      <w:bookmarkEnd w:id="9"/>
+    </w:p>
     <w:sectPr>
-      <w:headerReference w:type="default" r:id="rId27"/>
-      <w:footerReference w:type="even" r:id="rId28"/>
-      <w:footerReference w:type="default" r:id="rId29"/>
-      <w:headerReference w:type="first" r:id="rId30"/>
-      <w:footerReference w:type="first" r:id="rId31"/>
+      <w:headerReference w:type="default" r:id="rId26"/>
+      <w:footerReference w:type="even" r:id="rId27"/>
+      <w:footerReference w:type="default" r:id="rId28"/>
+      <w:headerReference w:type="first" r:id="rId29"/>
+      <w:footerReference w:type="first" r:id="rId30"/>
       <w:pgSz w:w="11907" w:h="16839" w:code="9"/>
-      <w:pgMar w:top="2275" w:right="1699" w:bottom="1411" w:left="1699" w:header="706" w:footer="864" w:gutter="0"/>
+      <w:pgMar w:top="2268" w:right="1701" w:bottom="1418" w:left="1701" w:header="709" w:footer="709" w:gutter="0"/>
       <w:cols w:space="708"/>
+      <w:titlePg/>
       <w:docGrid w:linePitch="360"/>
     </w:sectPr>
   </w:body>
@@ -2982,7 +3527,7 @@
         <w:rStyle w:val="PageNumber"/>
         <w:noProof/>
       </w:rPr>
-      <w:t>4</w:t>
+      <w:t>9</w:t>
     </w:r>
     <w:r>
       <w:rPr>
@@ -2993,23 +3538,10 @@
   </w:p>
   <w:p>
     <w:pPr>
-      <w:ind w:left="-1701" w:right="360"/>
-      <w:jc w:val="right"/>
-      <w:rPr>
-        <w:rFonts w:ascii="Century Gothic" w:hAnsi="Century Gothic"/>
-        <w:color w:val="auto"/>
-        <w:sz w:val="21"/>
-        <w:szCs w:val="21"/>
-        <w:lang w:val="en-US"/>
-      </w:rPr>
-    </w:pPr>
-  </w:p>
-  <w:p>
-    <w:pPr>
       <w:pBdr>
         <w:top w:val="single" w:sz="8" w:space="1" w:color="B6121B"/>
       </w:pBdr>
-      <w:ind w:left="-1701" w:right="-1650"/>
+      <w:ind w:left="-1701" w:right="360"/>
       <w:jc w:val="center"/>
       <w:rPr>
         <w:color w:val="auto"/>
@@ -3053,7 +3585,7 @@
       <mc:AlternateContent>
         <mc:Choice Requires="wps">
           <w:drawing>
-            <wp:anchor distT="0" distB="0" distL="114300" distR="114300" simplePos="0" relativeHeight="251671552" behindDoc="0" locked="0" layoutInCell="1" allowOverlap="1" wp14:anchorId="552AA05E" wp14:editId="5F57238B">
+            <wp:anchor distT="0" distB="0" distL="114300" distR="114300" simplePos="0" relativeHeight="251671552" behindDoc="0" locked="0" layoutInCell="1" allowOverlap="1" wp14:anchorId="23FBC561" wp14:editId="0CCFEC4A">
               <wp:simplePos x="0" y="0"/>
               <wp:positionH relativeFrom="column">
                 <wp:posOffset>-766445</wp:posOffset>
@@ -3235,7 +3767,7 @@
       <mc:AlternateContent>
         <mc:Choice Requires="wps">
           <w:drawing>
-            <wp:anchor distT="0" distB="0" distL="114300" distR="114300" simplePos="0" relativeHeight="251669504" behindDoc="0" locked="0" layoutInCell="1" allowOverlap="1" wp14:anchorId="7BEBC4CE" wp14:editId="1EEA1058">
+            <wp:anchor distT="0" distB="0" distL="114300" distR="114300" simplePos="0" relativeHeight="251669504" behindDoc="0" locked="0" layoutInCell="1" allowOverlap="1" wp14:anchorId="012C6D41" wp14:editId="20680E4A">
               <wp:simplePos x="0" y="0"/>
               <wp:positionH relativeFrom="column">
                 <wp:posOffset>-766445</wp:posOffset>
@@ -3304,6 +3836,7 @@
                               <w:lang w:val="en-US"/>
                             </w:rPr>
                           </w:pPr>
+                          <w:proofErr w:type="gramStart"/>
                           <w:r>
                             <w:rPr>
                               <w:rFonts w:ascii="Century Gothic" w:hAnsi="Century Gothic"/>
@@ -3356,6 +3889,7 @@
                             </w:rPr>
                             <w:t>EnSoft Corp.</w:t>
                           </w:r>
+                          <w:proofErr w:type="gramEnd"/>
                         </w:p>
                         <w:p>
                           <w:pPr>
@@ -3371,6 +3905,7 @@
                               <w:lang w:val="en-US"/>
                             </w:rPr>
                           </w:pPr>
+                          <w:proofErr w:type="gramStart"/>
                           <w:r>
                             <w:rPr>
                               <w:rFonts w:ascii="Century Gothic" w:hAnsi="Century Gothic"/>
@@ -3381,6 +3916,7 @@
                             </w:rPr>
                             <w:t>www.ensoftcorp.com</w:t>
                           </w:r>
+                          <w:proofErr w:type="gramEnd"/>
                           <w:r>
                             <w:rPr>
                               <w:rFonts w:ascii="Century Gothic" w:hAnsi="Century Gothic"/>
@@ -3676,7 +4212,7 @@
       <mc:AlternateContent>
         <mc:Choice Requires="wps">
           <w:drawing>
-            <wp:anchor distT="0" distB="0" distL="114300" distR="114300" simplePos="0" relativeHeight="251657216" behindDoc="0" locked="0" layoutInCell="1" allowOverlap="1" wp14:anchorId="7195AF85" wp14:editId="167B6E0A">
+            <wp:anchor distT="0" distB="0" distL="114300" distR="114300" simplePos="0" relativeHeight="251657216" behindDoc="0" locked="0" layoutInCell="1" allowOverlap="1" wp14:anchorId="3D4CC855" wp14:editId="45AE38E0">
               <wp:simplePos x="0" y="0"/>
               <wp:positionH relativeFrom="column">
                 <wp:posOffset>-764540</wp:posOffset>
@@ -3739,13 +4275,31 @@
                               <w:color w:val="EE3424"/>
                             </w:rPr>
                           </w:pPr>
+                          <w:proofErr w:type="spellStart"/>
                           <w:r>
                             <w:rPr>
                               <w:i/>
                               <w:color w:val="EE3424"/>
                             </w:rPr>
-                            <w:t>Demonstration Toolbox</w:t>
+                            <w:t>Demonstration</w:t>
                           </w:r>
+                          <w:proofErr w:type="spellEnd"/>
+                          <w:r>
+                            <w:rPr>
+                              <w:i/>
+                              <w:color w:val="EE3424"/>
+                            </w:rPr>
+                            <w:t xml:space="preserve"> </w:t>
+                          </w:r>
+                          <w:proofErr w:type="spellStart"/>
+                          <w:r>
+                            <w:rPr>
+                              <w:i/>
+                              <w:color w:val="EE3424"/>
+                            </w:rPr>
+                            <w:t>Toolbox</w:t>
+                          </w:r>
+                          <w:proofErr w:type="spellEnd"/>
                         </w:p>
                         <w:p/>
                         <w:p>
@@ -3844,7 +4398,7 @@
         <w:lang w:val="en-US" w:eastAsia="en-US"/>
       </w:rPr>
       <w:drawing>
-        <wp:anchor distT="0" distB="0" distL="114300" distR="114300" simplePos="0" relativeHeight="251672576" behindDoc="1" locked="0" layoutInCell="1" allowOverlap="1" wp14:anchorId="18393EB1" wp14:editId="6726C399">
+        <wp:anchor distT="0" distB="0" distL="114300" distR="114300" simplePos="0" relativeHeight="251672576" behindDoc="1" locked="0" layoutInCell="1" allowOverlap="1" wp14:anchorId="47C8B49A" wp14:editId="79C55FDE">
           <wp:simplePos x="0" y="0"/>
           <wp:positionH relativeFrom="column">
             <wp:posOffset>4422937</wp:posOffset>
@@ -3855,7 +4409,7 @@
           <wp:extent cx="1802765" cy="1442085"/>
           <wp:effectExtent l="0" t="0" r="0" b="0"/>
           <wp:wrapNone/>
-          <wp:docPr id="13" name="0 Imagen"/>
+          <wp:docPr id="12" name="0 Imagen"/>
           <wp:cNvGraphicFramePr>
             <a:graphicFrameLocks xmlns:a="http://schemas.openxmlformats.org/drawingml/2006/main" noChangeAspect="1"/>
           </wp:cNvGraphicFramePr>
@@ -3925,7 +4479,7 @@
       <mc:AlternateContent>
         <mc:Choice Requires="wps">
           <w:drawing>
-            <wp:anchor distT="0" distB="0" distL="114300" distR="114300" simplePos="0" relativeHeight="251664384" behindDoc="0" locked="0" layoutInCell="1" allowOverlap="1" wp14:anchorId="2CFB6CD4" wp14:editId="38F0FC7F">
+            <wp:anchor distT="0" distB="0" distL="114300" distR="114300" simplePos="0" relativeHeight="251664384" behindDoc="0" locked="0" layoutInCell="1" allowOverlap="1" wp14:anchorId="1FA88264" wp14:editId="1E9EEFF3">
               <wp:simplePos x="0" y="0"/>
               <wp:positionH relativeFrom="column">
                 <wp:posOffset>-758190</wp:posOffset>
@@ -3933,7 +4487,7 @@
               <wp:positionV relativeFrom="paragraph">
                 <wp:posOffset>-267970</wp:posOffset>
               </wp:positionV>
-              <wp:extent cx="4415790" cy="1080770"/>
+              <wp:extent cx="5330190" cy="1080770"/>
               <wp:effectExtent l="0" t="0" r="0" b="11430"/>
               <wp:wrapNone/>
               <wp:docPr id="9" name="Text Box 2"/>
@@ -3949,7 +4503,7 @@
                     <wps:spPr bwMode="auto">
                       <a:xfrm>
                         <a:off x="0" y="0"/>
-                        <a:ext cx="4415790" cy="1080770"/>
+                        <a:ext cx="5330190" cy="1080770"/>
                       </a:xfrm>
                       <a:prstGeom prst="rect">
                         <a:avLst/>
@@ -4025,7 +4579,7 @@
               <v:stroke joinstyle="miter"/>
               <v:path gradientshapeok="t" o:connecttype="rect"/>
             </v:shapetype>
-            <v:shape id="_x0000_s1028" type="#_x0000_t202" style="position:absolute;margin-left:-59.65pt;margin-top:-21.05pt;width:347.7pt;height:85.1pt;z-index:251664384;visibility:visible;mso-wrap-style:square;mso-width-percent:0;mso-height-percent:0;mso-wrap-distance-left:9pt;mso-wrap-distance-top:0;mso-wrap-distance-right:9pt;mso-wrap-distance-bottom:0;mso-position-horizontal:absolute;mso-position-horizontal-relative:text;mso-position-vertical:absolute;mso-position-vertical-relative:text;mso-width-percent:0;mso-height-percent:0;mso-width-relative:margin;mso-height-relative:margin;v-text-anchor:bottom" o:gfxdata="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" filled="f" stroked="f">
+            <v:shape id="_x0000_s1028" type="#_x0000_t202" style="position:absolute;margin-left:-59.65pt;margin-top:-21.05pt;width:419.7pt;height:85.1pt;z-index:251664384;visibility:visible;mso-wrap-style:square;mso-width-percent:0;mso-height-percent:0;mso-wrap-distance-left:9pt;mso-wrap-distance-top:0;mso-wrap-distance-right:9pt;mso-wrap-distance-bottom:0;mso-position-horizontal:absolute;mso-position-horizontal-relative:text;mso-position-vertical:absolute;mso-position-vertical-relative:text;mso-width-percent:0;mso-height-percent:0;mso-width-relative:margin;mso-height-relative:margin;v-text-anchor:bottom" o:gfxdata="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" filled="f" stroked="f">
               <v:textbox>
                 <w:txbxContent>
                   <w:p>
@@ -4063,7 +4617,7 @@
         <w:lang w:val="en-US" w:eastAsia="en-US"/>
       </w:rPr>
       <w:drawing>
-        <wp:anchor distT="0" distB="0" distL="114300" distR="114300" simplePos="0" relativeHeight="251656191" behindDoc="1" locked="0" layoutInCell="1" allowOverlap="1" wp14:anchorId="1DB2F877" wp14:editId="75F2BA8E">
+        <wp:anchor distT="0" distB="0" distL="114300" distR="114300" simplePos="0" relativeHeight="251656191" behindDoc="1" locked="0" layoutInCell="1" allowOverlap="1" wp14:anchorId="52680AE7" wp14:editId="7C7720A6">
           <wp:simplePos x="0" y="0"/>
           <wp:positionH relativeFrom="column">
             <wp:posOffset>-1101399</wp:posOffset>
@@ -4074,7 +4628,7 @@
           <wp:extent cx="7573946" cy="1081479"/>
           <wp:effectExtent l="0" t="0" r="8255" b="4445"/>
           <wp:wrapNone/>
-          <wp:docPr id="14" name="0 Imagen"/>
+          <wp:docPr id="15" name="0 Imagen"/>
           <wp:cNvGraphicFramePr>
             <a:graphicFrameLocks xmlns:a="http://schemas.openxmlformats.org/drawingml/2006/main" noChangeAspect="1"/>
           </wp:cNvGraphicFramePr>
@@ -4133,168 +4687,6 @@
 <file path=word/numbering.xml><?xml version="1.0" encoding="utf-8"?>
 <w:numbering xmlns:wpc="http://schemas.microsoft.com/office/word/2010/wordprocessingCanvas" xmlns:mo="http://schemas.microsoft.com/office/mac/office/2008/main" xmlns:mc="http://schemas.openxmlformats.org/markup-compatibility/2006" xmlns:mv="urn:schemas-microsoft-com:mac:vml" xmlns:o="urn:schemas-microsoft-com:office:office" xmlns:r="http://schemas.openxmlformats.org/officeDocument/2006/relationships" xmlns:m="http://schemas.openxmlformats.org/officeDocument/2006/math" xmlns:v="urn:schemas-microsoft-com:vml" xmlns:wp14="http://schemas.microsoft.com/office/word/2010/wordprocessingDrawing" xmlns:wp="http://schemas.openxmlformats.org/drawingml/2006/wordprocessingDrawing" xmlns:w10="urn:schemas-microsoft-com:office:word" xmlns:w="http://schemas.openxmlformats.org/wordprocessingml/2006/main" xmlns:w14="http://schemas.microsoft.com/office/word/2010/wordml" xmlns:wpg="http://schemas.microsoft.com/office/word/2010/wordprocessingGroup" xmlns:wpi="http://schemas.microsoft.com/office/word/2010/wordprocessingInk" xmlns:wne="http://schemas.microsoft.com/office/word/2006/wordml" xmlns:wps="http://schemas.microsoft.com/office/word/2010/wordprocessingShape" mc:Ignorable="w14 wp14">
   <w:abstractNum w:abstractNumId="0">
-    <w:nsid w:val="00000001"/>
-    <w:multiLevelType w:val="hybridMultilevel"/>
-    <w:tmpl w:val="00000001"/>
-    <w:lvl w:ilvl="0" w:tplc="00000001">
-      <w:start w:val="1"/>
-      <w:numFmt w:val="decimal"/>
-      <w:lvlText w:val="%1."/>
-      <w:lvlJc w:val="left"/>
-      <w:pPr>
-        <w:ind w:left="720" w:hanging="360"/>
-      </w:pPr>
-    </w:lvl>
-    <w:lvl w:ilvl="1" w:tplc="FFFFFFFF">
-      <w:numFmt w:val="decimal"/>
-      <w:lvlText w:val=""/>
-      <w:lvlJc w:val="left"/>
-    </w:lvl>
-    <w:lvl w:ilvl="2" w:tplc="FFFFFFFF">
-      <w:numFmt w:val="decimal"/>
-      <w:lvlText w:val=""/>
-      <w:lvlJc w:val="left"/>
-    </w:lvl>
-    <w:lvl w:ilvl="3" w:tplc="FFFFFFFF">
-      <w:numFmt w:val="decimal"/>
-      <w:lvlText w:val=""/>
-      <w:lvlJc w:val="left"/>
-    </w:lvl>
-    <w:lvl w:ilvl="4" w:tplc="FFFFFFFF">
-      <w:numFmt w:val="decimal"/>
-      <w:lvlText w:val=""/>
-      <w:lvlJc w:val="left"/>
-    </w:lvl>
-    <w:lvl w:ilvl="5" w:tplc="FFFFFFFF">
-      <w:numFmt w:val="decimal"/>
-      <w:lvlText w:val=""/>
-      <w:lvlJc w:val="left"/>
-    </w:lvl>
-    <w:lvl w:ilvl="6" w:tplc="FFFFFFFF">
-      <w:numFmt w:val="decimal"/>
-      <w:lvlText w:val=""/>
-      <w:lvlJc w:val="left"/>
-    </w:lvl>
-    <w:lvl w:ilvl="7" w:tplc="FFFFFFFF">
-      <w:numFmt w:val="decimal"/>
-      <w:lvlText w:val=""/>
-      <w:lvlJc w:val="left"/>
-    </w:lvl>
-    <w:lvl w:ilvl="8" w:tplc="FFFFFFFF">
-      <w:numFmt w:val="decimal"/>
-      <w:lvlText w:val=""/>
-      <w:lvlJc w:val="left"/>
-    </w:lvl>
-  </w:abstractNum>
-  <w:abstractNum w:abstractNumId="1">
-    <w:nsid w:val="00000002"/>
-    <w:multiLevelType w:val="hybridMultilevel"/>
-    <w:tmpl w:val="00000002"/>
-    <w:lvl w:ilvl="0" w:tplc="00000065">
-      <w:start w:val="1"/>
-      <w:numFmt w:val="decimal"/>
-      <w:lvlText w:val="%1."/>
-      <w:lvlJc w:val="left"/>
-      <w:pPr>
-        <w:ind w:left="720" w:hanging="360"/>
-      </w:pPr>
-    </w:lvl>
-    <w:lvl w:ilvl="1" w:tplc="FFFFFFFF">
-      <w:numFmt w:val="decimal"/>
-      <w:lvlText w:val=""/>
-      <w:lvlJc w:val="left"/>
-    </w:lvl>
-    <w:lvl w:ilvl="2" w:tplc="FFFFFFFF">
-      <w:numFmt w:val="decimal"/>
-      <w:lvlText w:val=""/>
-      <w:lvlJc w:val="left"/>
-    </w:lvl>
-    <w:lvl w:ilvl="3" w:tplc="FFFFFFFF">
-      <w:numFmt w:val="decimal"/>
-      <w:lvlText w:val=""/>
-      <w:lvlJc w:val="left"/>
-    </w:lvl>
-    <w:lvl w:ilvl="4" w:tplc="FFFFFFFF">
-      <w:numFmt w:val="decimal"/>
-      <w:lvlText w:val=""/>
-      <w:lvlJc w:val="left"/>
-    </w:lvl>
-    <w:lvl w:ilvl="5" w:tplc="FFFFFFFF">
-      <w:numFmt w:val="decimal"/>
-      <w:lvlText w:val=""/>
-      <w:lvlJc w:val="left"/>
-    </w:lvl>
-    <w:lvl w:ilvl="6" w:tplc="FFFFFFFF">
-      <w:numFmt w:val="decimal"/>
-      <w:lvlText w:val=""/>
-      <w:lvlJc w:val="left"/>
-    </w:lvl>
-    <w:lvl w:ilvl="7" w:tplc="FFFFFFFF">
-      <w:numFmt w:val="decimal"/>
-      <w:lvlText w:val=""/>
-      <w:lvlJc w:val="left"/>
-    </w:lvl>
-    <w:lvl w:ilvl="8" w:tplc="FFFFFFFF">
-      <w:numFmt w:val="decimal"/>
-      <w:lvlText w:val=""/>
-      <w:lvlJc w:val="left"/>
-    </w:lvl>
-  </w:abstractNum>
-  <w:abstractNum w:abstractNumId="2">
-    <w:nsid w:val="00000003"/>
-    <w:multiLevelType w:val="hybridMultilevel"/>
-    <w:tmpl w:val="00000003"/>
-    <w:lvl w:ilvl="0" w:tplc="000000C9">
-      <w:start w:val="1"/>
-      <w:numFmt w:val="decimal"/>
-      <w:lvlText w:val="%1."/>
-      <w:lvlJc w:val="left"/>
-      <w:pPr>
-        <w:ind w:left="720" w:hanging="360"/>
-      </w:pPr>
-    </w:lvl>
-    <w:lvl w:ilvl="1" w:tplc="FFFFFFFF">
-      <w:numFmt w:val="decimal"/>
-      <w:lvlText w:val=""/>
-      <w:lvlJc w:val="left"/>
-    </w:lvl>
-    <w:lvl w:ilvl="2" w:tplc="FFFFFFFF">
-      <w:numFmt w:val="decimal"/>
-      <w:lvlText w:val=""/>
-      <w:lvlJc w:val="left"/>
-    </w:lvl>
-    <w:lvl w:ilvl="3" w:tplc="FFFFFFFF">
-      <w:numFmt w:val="decimal"/>
-      <w:lvlText w:val=""/>
-      <w:lvlJc w:val="left"/>
-    </w:lvl>
-    <w:lvl w:ilvl="4" w:tplc="FFFFFFFF">
-      <w:numFmt w:val="decimal"/>
-      <w:lvlText w:val=""/>
-      <w:lvlJc w:val="left"/>
-    </w:lvl>
-    <w:lvl w:ilvl="5" w:tplc="FFFFFFFF">
-      <w:numFmt w:val="decimal"/>
-      <w:lvlText w:val=""/>
-      <w:lvlJc w:val="left"/>
-    </w:lvl>
-    <w:lvl w:ilvl="6" w:tplc="FFFFFFFF">
-      <w:numFmt w:val="decimal"/>
-      <w:lvlText w:val=""/>
-      <w:lvlJc w:val="left"/>
-    </w:lvl>
-    <w:lvl w:ilvl="7" w:tplc="FFFFFFFF">
-      <w:numFmt w:val="decimal"/>
-      <w:lvlText w:val=""/>
-      <w:lvlJc w:val="left"/>
-    </w:lvl>
-    <w:lvl w:ilvl="8" w:tplc="FFFFFFFF">
-      <w:numFmt w:val="decimal"/>
-      <w:lvlText w:val=""/>
-      <w:lvlJc w:val="left"/>
-    </w:lvl>
-  </w:abstractNum>
-  <w:abstractNum w:abstractNumId="3">
     <w:nsid w:val="32D30862"/>
     <w:multiLevelType w:val="hybridMultilevel"/>
     <w:tmpl w:val="79E6F378"/>
@@ -4380,7 +4772,7 @@
       </w:pPr>
     </w:lvl>
   </w:abstractNum>
-  <w:abstractNum w:abstractNumId="4">
+  <w:abstractNum w:abstractNumId="1">
     <w:nsid w:val="40B22D77"/>
     <w:multiLevelType w:val="hybridMultilevel"/>
     <w:tmpl w:val="B6AA1370"/>
@@ -4466,7 +4858,7 @@
       </w:pPr>
     </w:lvl>
   </w:abstractNum>
-  <w:abstractNum w:abstractNumId="5">
+  <w:abstractNum w:abstractNumId="2">
     <w:nsid w:val="4BFC3B84"/>
     <w:multiLevelType w:val="hybridMultilevel"/>
     <w:tmpl w:val="E86ACDFC"/>
@@ -4553,22 +4945,13 @@
     </w:lvl>
   </w:abstractNum>
   <w:num w:numId="1">
+    <w:abstractNumId w:val="2"/>
+  </w:num>
+  <w:num w:numId="2">
     <w:abstractNumId w:val="0"/>
   </w:num>
-  <w:num w:numId="2">
+  <w:num w:numId="3">
     <w:abstractNumId w:val="1"/>
-  </w:num>
-  <w:num w:numId="3">
-    <w:abstractNumId w:val="2"/>
-  </w:num>
-  <w:num w:numId="4">
-    <w:abstractNumId w:val="5"/>
-  </w:num>
-  <w:num w:numId="5">
-    <w:abstractNumId w:val="3"/>
-  </w:num>
-  <w:num w:numId="6">
-    <w:abstractNumId w:val="4"/>
   </w:num>
 </w:numbering>
 </file>
@@ -4720,7 +5103,7 @@
     <w:aliases w:val="Texto"/>
     <w:next w:val="BodyText"/>
     <w:qFormat/>
-    <w:rsid w:val="00F51EF7"/>
+    <w:rsid w:val="00B60D95"/>
     <w:rPr>
       <w:rFonts w:ascii="Trebuchet MS" w:hAnsi="Trebuchet MS"/>
       <w:color w:val="000000"/>
@@ -4954,57 +5337,19 @@
       <w:u w:val="single"/>
     </w:rPr>
   </w:style>
-  <w:style w:type="paragraph" w:styleId="Title">
-    <w:name w:val="Title"/>
-    <w:basedOn w:val="Normal"/>
-    <w:next w:val="Normal"/>
-    <w:link w:val="TitleChar"/>
-    <w:qFormat/>
-    <w:rsid w:val="00DE7451"/>
-    <w:pPr>
-      <w:pBdr>
-        <w:bottom w:val="single" w:sz="8" w:space="4" w:color="4F81BD" w:themeColor="accent1"/>
-      </w:pBdr>
-      <w:spacing w:after="300"/>
-      <w:contextualSpacing/>
-    </w:pPr>
-    <w:rPr>
-      <w:rFonts w:asciiTheme="majorHAnsi" w:eastAsiaTheme="majorEastAsia" w:hAnsiTheme="majorHAnsi" w:cstheme="majorBidi"/>
-      <w:color w:val="17365D" w:themeColor="text2" w:themeShade="BF"/>
-      <w:spacing w:val="5"/>
-      <w:kern w:val="28"/>
-      <w:sz w:val="52"/>
-      <w:szCs w:val="52"/>
-    </w:rPr>
-  </w:style>
-  <w:style w:type="character" w:customStyle="1" w:styleId="TitleChar">
-    <w:name w:val="Title Char"/>
-    <w:basedOn w:val="DefaultParagraphFont"/>
-    <w:link w:val="Title"/>
-    <w:rsid w:val="00DE7451"/>
-    <w:rPr>
-      <w:rFonts w:asciiTheme="majorHAnsi" w:eastAsiaTheme="majorEastAsia" w:hAnsiTheme="majorHAnsi" w:cstheme="majorBidi"/>
-      <w:color w:val="17365D" w:themeColor="text2" w:themeShade="BF"/>
-      <w:spacing w:val="5"/>
-      <w:kern w:val="28"/>
-      <w:sz w:val="52"/>
-      <w:szCs w:val="52"/>
-      <w:lang w:val="es-ES" w:eastAsia="es-ES"/>
-    </w:rPr>
-  </w:style>
   <w:style w:type="paragraph" w:styleId="TOC1">
     <w:name w:val="toc 1"/>
     <w:basedOn w:val="Normal"/>
     <w:next w:val="Normal"/>
     <w:autoRedefine/>
     <w:uiPriority w:val="39"/>
-    <w:rsid w:val="0036449F"/>
+    <w:rsid w:val="00B60D95"/>
   </w:style>
   <w:style w:type="paragraph" w:customStyle="1" w:styleId="Code">
     <w:name w:val="Code"/>
     <w:basedOn w:val="Normal"/>
     <w:qFormat/>
-    <w:rsid w:val="00DE7451"/>
+    <w:rsid w:val="00B60D95"/>
     <w:pPr>
       <w:widowControl w:val="0"/>
       <w:tabs>
@@ -5038,85 +5383,15 @@
     <w:next w:val="Normal"/>
     <w:autoRedefine/>
     <w:uiPriority w:val="39"/>
-    <w:rsid w:val="0036449F"/>
+    <w:rsid w:val="00B60D95"/>
     <w:pPr>
       <w:ind w:left="200"/>
-    </w:pPr>
-  </w:style>
-  <w:style w:type="paragraph" w:styleId="TOC3">
-    <w:name w:val="toc 3"/>
-    <w:basedOn w:val="Normal"/>
-    <w:next w:val="Normal"/>
-    <w:autoRedefine/>
-    <w:rsid w:val="0036449F"/>
-    <w:pPr>
-      <w:ind w:left="400"/>
-    </w:pPr>
-  </w:style>
-  <w:style w:type="paragraph" w:styleId="TOC4">
-    <w:name w:val="toc 4"/>
-    <w:basedOn w:val="Normal"/>
-    <w:next w:val="Normal"/>
-    <w:autoRedefine/>
-    <w:rsid w:val="0036449F"/>
-    <w:pPr>
-      <w:ind w:left="600"/>
-    </w:pPr>
-  </w:style>
-  <w:style w:type="paragraph" w:styleId="TOC5">
-    <w:name w:val="toc 5"/>
-    <w:basedOn w:val="Normal"/>
-    <w:next w:val="Normal"/>
-    <w:autoRedefine/>
-    <w:rsid w:val="0036449F"/>
-    <w:pPr>
-      <w:ind w:left="800"/>
-    </w:pPr>
-  </w:style>
-  <w:style w:type="paragraph" w:styleId="TOC6">
-    <w:name w:val="toc 6"/>
-    <w:basedOn w:val="Normal"/>
-    <w:next w:val="Normal"/>
-    <w:autoRedefine/>
-    <w:rsid w:val="0036449F"/>
-    <w:pPr>
-      <w:ind w:left="1000"/>
-    </w:pPr>
-  </w:style>
-  <w:style w:type="paragraph" w:styleId="TOC7">
-    <w:name w:val="toc 7"/>
-    <w:basedOn w:val="Normal"/>
-    <w:next w:val="Normal"/>
-    <w:autoRedefine/>
-    <w:rsid w:val="0036449F"/>
-    <w:pPr>
-      <w:ind w:left="1200"/>
-    </w:pPr>
-  </w:style>
-  <w:style w:type="paragraph" w:styleId="TOC8">
-    <w:name w:val="toc 8"/>
-    <w:basedOn w:val="Normal"/>
-    <w:next w:val="Normal"/>
-    <w:autoRedefine/>
-    <w:rsid w:val="0036449F"/>
-    <w:pPr>
-      <w:ind w:left="1400"/>
-    </w:pPr>
-  </w:style>
-  <w:style w:type="paragraph" w:styleId="TOC9">
-    <w:name w:val="toc 9"/>
-    <w:basedOn w:val="Normal"/>
-    <w:next w:val="Normal"/>
-    <w:autoRedefine/>
-    <w:rsid w:val="0036449F"/>
-    <w:pPr>
-      <w:ind w:left="1600"/>
     </w:pPr>
   </w:style>
   <w:style w:type="character" w:styleId="PageNumber">
     <w:name w:val="page number"/>
     <w:basedOn w:val="DefaultParagraphFont"/>
-    <w:rsid w:val="00764AAF"/>
+    <w:rsid w:val="00B60D95"/>
   </w:style>
 </w:styles>
 </file>
@@ -5268,7 +5543,7 @@
     <w:aliases w:val="Texto"/>
     <w:next w:val="BodyText"/>
     <w:qFormat/>
-    <w:rsid w:val="00F51EF7"/>
+    <w:rsid w:val="00B60D95"/>
     <w:rPr>
       <w:rFonts w:ascii="Trebuchet MS" w:hAnsi="Trebuchet MS"/>
       <w:color w:val="000000"/>
@@ -5502,57 +5777,19 @@
       <w:u w:val="single"/>
     </w:rPr>
   </w:style>
-  <w:style w:type="paragraph" w:styleId="Title">
-    <w:name w:val="Title"/>
-    <w:basedOn w:val="Normal"/>
-    <w:next w:val="Normal"/>
-    <w:link w:val="TitleChar"/>
-    <w:qFormat/>
-    <w:rsid w:val="00DE7451"/>
-    <w:pPr>
-      <w:pBdr>
-        <w:bottom w:val="single" w:sz="8" w:space="4" w:color="4F81BD" w:themeColor="accent1"/>
-      </w:pBdr>
-      <w:spacing w:after="300"/>
-      <w:contextualSpacing/>
-    </w:pPr>
-    <w:rPr>
-      <w:rFonts w:asciiTheme="majorHAnsi" w:eastAsiaTheme="majorEastAsia" w:hAnsiTheme="majorHAnsi" w:cstheme="majorBidi"/>
-      <w:color w:val="17365D" w:themeColor="text2" w:themeShade="BF"/>
-      <w:spacing w:val="5"/>
-      <w:kern w:val="28"/>
-      <w:sz w:val="52"/>
-      <w:szCs w:val="52"/>
-    </w:rPr>
-  </w:style>
-  <w:style w:type="character" w:customStyle="1" w:styleId="TitleChar">
-    <w:name w:val="Title Char"/>
-    <w:basedOn w:val="DefaultParagraphFont"/>
-    <w:link w:val="Title"/>
-    <w:rsid w:val="00DE7451"/>
-    <w:rPr>
-      <w:rFonts w:asciiTheme="majorHAnsi" w:eastAsiaTheme="majorEastAsia" w:hAnsiTheme="majorHAnsi" w:cstheme="majorBidi"/>
-      <w:color w:val="17365D" w:themeColor="text2" w:themeShade="BF"/>
-      <w:spacing w:val="5"/>
-      <w:kern w:val="28"/>
-      <w:sz w:val="52"/>
-      <w:szCs w:val="52"/>
-      <w:lang w:val="es-ES" w:eastAsia="es-ES"/>
-    </w:rPr>
-  </w:style>
   <w:style w:type="paragraph" w:styleId="TOC1">
     <w:name w:val="toc 1"/>
     <w:basedOn w:val="Normal"/>
     <w:next w:val="Normal"/>
     <w:autoRedefine/>
     <w:uiPriority w:val="39"/>
-    <w:rsid w:val="0036449F"/>
+    <w:rsid w:val="00B60D95"/>
   </w:style>
   <w:style w:type="paragraph" w:customStyle="1" w:styleId="Code">
     <w:name w:val="Code"/>
     <w:basedOn w:val="Normal"/>
     <w:qFormat/>
-    <w:rsid w:val="00DE7451"/>
+    <w:rsid w:val="00B60D95"/>
     <w:pPr>
       <w:widowControl w:val="0"/>
       <w:tabs>
@@ -5586,85 +5823,15 @@
     <w:next w:val="Normal"/>
     <w:autoRedefine/>
     <w:uiPriority w:val="39"/>
-    <w:rsid w:val="0036449F"/>
+    <w:rsid w:val="00B60D95"/>
     <w:pPr>
       <w:ind w:left="200"/>
-    </w:pPr>
-  </w:style>
-  <w:style w:type="paragraph" w:styleId="TOC3">
-    <w:name w:val="toc 3"/>
-    <w:basedOn w:val="Normal"/>
-    <w:next w:val="Normal"/>
-    <w:autoRedefine/>
-    <w:rsid w:val="0036449F"/>
-    <w:pPr>
-      <w:ind w:left="400"/>
-    </w:pPr>
-  </w:style>
-  <w:style w:type="paragraph" w:styleId="TOC4">
-    <w:name w:val="toc 4"/>
-    <w:basedOn w:val="Normal"/>
-    <w:next w:val="Normal"/>
-    <w:autoRedefine/>
-    <w:rsid w:val="0036449F"/>
-    <w:pPr>
-      <w:ind w:left="600"/>
-    </w:pPr>
-  </w:style>
-  <w:style w:type="paragraph" w:styleId="TOC5">
-    <w:name w:val="toc 5"/>
-    <w:basedOn w:val="Normal"/>
-    <w:next w:val="Normal"/>
-    <w:autoRedefine/>
-    <w:rsid w:val="0036449F"/>
-    <w:pPr>
-      <w:ind w:left="800"/>
-    </w:pPr>
-  </w:style>
-  <w:style w:type="paragraph" w:styleId="TOC6">
-    <w:name w:val="toc 6"/>
-    <w:basedOn w:val="Normal"/>
-    <w:next w:val="Normal"/>
-    <w:autoRedefine/>
-    <w:rsid w:val="0036449F"/>
-    <w:pPr>
-      <w:ind w:left="1000"/>
-    </w:pPr>
-  </w:style>
-  <w:style w:type="paragraph" w:styleId="TOC7">
-    <w:name w:val="toc 7"/>
-    <w:basedOn w:val="Normal"/>
-    <w:next w:val="Normal"/>
-    <w:autoRedefine/>
-    <w:rsid w:val="0036449F"/>
-    <w:pPr>
-      <w:ind w:left="1200"/>
-    </w:pPr>
-  </w:style>
-  <w:style w:type="paragraph" w:styleId="TOC8">
-    <w:name w:val="toc 8"/>
-    <w:basedOn w:val="Normal"/>
-    <w:next w:val="Normal"/>
-    <w:autoRedefine/>
-    <w:rsid w:val="0036449F"/>
-    <w:pPr>
-      <w:ind w:left="1400"/>
-    </w:pPr>
-  </w:style>
-  <w:style w:type="paragraph" w:styleId="TOC9">
-    <w:name w:val="toc 9"/>
-    <w:basedOn w:val="Normal"/>
-    <w:next w:val="Normal"/>
-    <w:autoRedefine/>
-    <w:rsid w:val="0036449F"/>
-    <w:pPr>
-      <w:ind w:left="1600"/>
     </w:pPr>
   </w:style>
   <w:style w:type="character" w:styleId="PageNumber">
     <w:name w:val="page number"/>
     <w:basedOn w:val="DefaultParagraphFont"/>
-    <w:rsid w:val="00764AAF"/>
+    <w:rsid w:val="00B60D95"/>
   </w:style>
 </w:styles>
 </file>
@@ -5952,16 +6119,4 @@
   <a:objectDefaults/>
   <a:extraClrSchemeLst/>
 </a:theme>
-</file>
-
-<file path=customXml/item1.xml><?xml version="1.0" encoding="utf-8"?>
-<b:Sources xmlns:b="http://schemas.openxmlformats.org/officeDocument/2006/bibliography" xmlns="http://schemas.openxmlformats.org/officeDocument/2006/bibliography" SelectedStyle="/APA.XSL" StyleName="APA"/>
-</file>
-
-<file path=customXml/itemProps1.xml><?xml version="1.0" encoding="utf-8"?>
-<ds:datastoreItem xmlns:ds="http://schemas.openxmlformats.org/officeDocument/2006/customXml" ds:itemID="{125C2443-D418-A242-88EF-B044EA744621}">
-  <ds:schemaRefs>
-    <ds:schemaRef ds:uri="http://schemas.openxmlformats.org/officeDocument/2006/bibliography"/>
-  </ds:schemaRefs>
-</ds:datastoreItem>
 </file>
</xml_diff>

<commit_message>
Updated documentation with code snippets.
</commit_message>
<xml_diff>
--- a/doc/Demo Documentation A4.docx
+++ b/doc/Demo Documentation A4.docx
@@ -562,7 +562,7 @@
         <w:rPr>
           <w:noProof/>
         </w:rPr>
-        <w:t>7</w:t>
+        <w:t>8</w:t>
       </w:r>
       <w:r>
         <w:rPr>
@@ -625,7 +625,7 @@
         <w:rPr>
           <w:noProof/>
         </w:rPr>
-        <w:t>9</w:t>
+        <w:t>11</w:t>
       </w:r>
       <w:r>
         <w:rPr>
@@ -742,7 +742,19 @@
         <w:rPr>
           <w:lang w:val="en-US" w:eastAsia="ja-JP"/>
         </w:rPr>
-        <w:t xml:space="preserve">The Atlas Demonstration Toolbox requires an Eclipse install with the EnSoft Atlas plugin.   If you do not have a copy of Atlas, please visit </w:t>
+        <w:t>The Atlas Demonstration Toolbox requires an Eclipse install</w:t>
+      </w:r>
+      <w:r>
+        <w:rPr>
+          <w:lang w:val="en-US" w:eastAsia="ja-JP"/>
+        </w:rPr>
+        <w:t xml:space="preserve"> with the EnSoft Atlas plugin.</w:t>
+      </w:r>
+      <w:r>
+        <w:rPr>
+          <w:lang w:val="en-US" w:eastAsia="ja-JP"/>
+        </w:rPr>
+        <w:t xml:space="preserve"> If you do not have a copy of Atlas, please visit </w:t>
       </w:r>
       <w:proofErr w:type="spellStart"/>
       <w:r>
@@ -974,7 +986,31 @@
         <w:rPr>
           <w:lang w:val="en-US" w:eastAsia="ja-JP"/>
         </w:rPr>
-        <w:t xml:space="preserve">To use the Demonstration Toolbox, you will of course need a copy of the toolbox project. Use the link below and import the project into your Eclipse workspace. </w:t>
+        <w:t>To use the Demonstration Toolbox, you will need a copy of the toolbox project. Use the link below</w:t>
+      </w:r>
+      <w:r>
+        <w:rPr>
+          <w:lang w:val="en-US" w:eastAsia="ja-JP"/>
+        </w:rPr>
+        <w:t>, download the project,</w:t>
+      </w:r>
+      <w:r>
+        <w:rPr>
+          <w:lang w:val="en-US" w:eastAsia="ja-JP"/>
+        </w:rPr>
+        <w:t xml:space="preserve"> and import </w:t>
+      </w:r>
+      <w:r>
+        <w:rPr>
+          <w:lang w:val="en-US" w:eastAsia="ja-JP"/>
+        </w:rPr>
+        <w:t>it</w:t>
+      </w:r>
+      <w:r>
+        <w:rPr>
+          <w:lang w:val="en-US" w:eastAsia="ja-JP"/>
+        </w:rPr>
+        <w:t xml:space="preserve"> into your Eclipse workspace. </w:t>
       </w:r>
     </w:p>
     <w:p>
@@ -1349,7 +1385,527 @@
         <w:rPr>
           <w:lang w:val="en-US" w:eastAsia="ja-JP"/>
         </w:rPr>
-        <w:t>. Most of these call a private method call bidirectional, which takes a given origin point in the software graph and a variable number of edge kinds. Bidirectional merely selects all edges of the given kinds, performs a forward and reverse traversal from the given origin, and returns the two traversals together with some coloring.</w:t>
+        <w:t>. Most of these call a private method call</w:t>
+      </w:r>
+      <w:r>
+        <w:rPr>
+          <w:lang w:val="en-US" w:eastAsia="ja-JP"/>
+        </w:rPr>
+        <w:t>ed</w:t>
+      </w:r>
+      <w:r>
+        <w:rPr>
+          <w:lang w:val="en-US" w:eastAsia="ja-JP"/>
+        </w:rPr>
+        <w:t xml:space="preserve"> bidirectional, which takes a given origin point in the software graph and a variable number of edge kinds. </w:t>
+      </w:r>
+    </w:p>
+    <w:p>
+      <w:pPr>
+        <w:pStyle w:val="BodyText"/>
+        <w:rPr>
+          <w:lang w:val="en-US" w:eastAsia="ja-JP"/>
+        </w:rPr>
+      </w:pPr>
+    </w:p>
+    <w:p>
+      <w:pPr>
+        <w:pStyle w:val="Code"/>
+        <w:pBdr>
+          <w:top w:val="single" w:sz="4" w:space="1" w:color="auto"/>
+        </w:pBdr>
+      </w:pPr>
+      <w:proofErr w:type="spellStart"/>
+      <w:proofErr w:type="gramStart"/>
+      <w:r>
+        <w:t>def</w:t>
+      </w:r>
+      <w:proofErr w:type="spellEnd"/>
+      <w:proofErr w:type="gramEnd"/>
+      <w:r>
+        <w:t xml:space="preserve"> </w:t>
+      </w:r>
+      <w:proofErr w:type="spellStart"/>
+      <w:r>
+        <w:t>callGraph</w:t>
+      </w:r>
+      <w:proofErr w:type="spellEnd"/>
+      <w:r>
+        <w:t>(</w:t>
+      </w:r>
+      <w:proofErr w:type="spellStart"/>
+      <w:r>
+        <w:t>start:Q</w:t>
+      </w:r>
+      <w:proofErr w:type="spellEnd"/>
+      <w:r>
+        <w:t>):</w:t>
+      </w:r>
+      <w:proofErr w:type="spellStart"/>
+      <w:r>
+        <w:t>DisplayItem</w:t>
+      </w:r>
+      <w:proofErr w:type="spellEnd"/>
+      <w:r>
+        <w:t xml:space="preserve"> = {</w:t>
+      </w:r>
+    </w:p>
+    <w:p>
+      <w:pPr>
+        <w:pStyle w:val="Code"/>
+      </w:pPr>
+      <w:r>
+        <w:t xml:space="preserve">    </w:t>
+      </w:r>
+      <w:r>
+        <w:tab/>
+      </w:r>
+      <w:proofErr w:type="gramStart"/>
+      <w:r>
+        <w:t>bidirectional</w:t>
+      </w:r>
+      <w:proofErr w:type="gramEnd"/>
+      <w:r>
+        <w:t xml:space="preserve">(start, </w:t>
+      </w:r>
+      <w:proofErr w:type="spellStart"/>
+      <w:r>
+        <w:t>Edge.CALL</w:t>
+      </w:r>
+      <w:proofErr w:type="spellEnd"/>
+      <w:r>
+        <w:t>)</w:t>
+      </w:r>
+    </w:p>
+    <w:p>
+      <w:pPr>
+        <w:pStyle w:val="Code"/>
+      </w:pPr>
+      <w:r>
+        <w:t>}</w:t>
+      </w:r>
+    </w:p>
+    <w:p>
+      <w:pPr>
+        <w:pStyle w:val="Code"/>
+      </w:pPr>
+    </w:p>
+    <w:p>
+      <w:pPr>
+        <w:pStyle w:val="Code"/>
+      </w:pPr>
+      <w:proofErr w:type="gramStart"/>
+      <w:r>
+        <w:t>private</w:t>
+      </w:r>
+      <w:proofErr w:type="gramEnd"/>
+      <w:r>
+        <w:t xml:space="preserve"> </w:t>
+      </w:r>
+      <w:proofErr w:type="spellStart"/>
+      <w:r>
+        <w:t>def</w:t>
+      </w:r>
+      <w:proofErr w:type="spellEnd"/>
+      <w:r>
+        <w:t xml:space="preserve"> bidirectional(</w:t>
+      </w:r>
+      <w:proofErr w:type="spellStart"/>
+      <w:r>
+        <w:t>start:Q</w:t>
+      </w:r>
+      <w:proofErr w:type="spellEnd"/>
+      <w:r>
+        <w:t xml:space="preserve">, </w:t>
+      </w:r>
+      <w:proofErr w:type="spellStart"/>
+      <w:r>
+        <w:t>edgeKinds:String</w:t>
+      </w:r>
+      <w:proofErr w:type="spellEnd"/>
+      <w:r>
+        <w:t>*):</w:t>
+      </w:r>
+      <w:proofErr w:type="spellStart"/>
+      <w:r>
+        <w:t>DisplayItem</w:t>
+      </w:r>
+      <w:proofErr w:type="spellEnd"/>
+      <w:r>
+        <w:t xml:space="preserve"> = {</w:t>
+      </w:r>
+    </w:p>
+    <w:p>
+      <w:pPr>
+        <w:pStyle w:val="Code"/>
+      </w:pPr>
+      <w:r>
+        <w:tab/>
+      </w:r>
+      <w:proofErr w:type="spellStart"/>
+      <w:proofErr w:type="gramStart"/>
+      <w:r>
+        <w:t>var</w:t>
+      </w:r>
+      <w:proofErr w:type="spellEnd"/>
+      <w:proofErr w:type="gramEnd"/>
+      <w:r>
+        <w:t xml:space="preserve"> context = </w:t>
+      </w:r>
+      <w:proofErr w:type="spellStart"/>
+      <w:r>
+        <w:t>universe.edgesTaggedWithAny</w:t>
+      </w:r>
+      <w:proofErr w:type="spellEnd"/>
+      <w:r>
+        <w:t>(</w:t>
+      </w:r>
+      <w:proofErr w:type="spellStart"/>
+      <w:r>
+        <w:t>edgeKinds</w:t>
+      </w:r>
+      <w:proofErr w:type="spellEnd"/>
+      <w:r>
+        <w:t>:_*)</w:t>
+      </w:r>
+    </w:p>
+    <w:p>
+      <w:pPr>
+        <w:pStyle w:val="Code"/>
+      </w:pPr>
+      <w:r>
+        <w:tab/>
+      </w:r>
+      <w:proofErr w:type="gramStart"/>
+      <w:r>
+        <w:t>context</w:t>
+      </w:r>
+      <w:proofErr w:type="gramEnd"/>
+      <w:r>
+        <w:t xml:space="preserve"> = </w:t>
+      </w:r>
+      <w:proofErr w:type="spellStart"/>
+      <w:r>
+        <w:t>differenceEdges</w:t>
+      </w:r>
+      <w:proofErr w:type="spellEnd"/>
+      <w:r>
+        <w:t>(</w:t>
+      </w:r>
+      <w:proofErr w:type="spellStart"/>
+      <w:r>
+        <w:t>context,context.edgesTaggedWithAny</w:t>
+      </w:r>
+      <w:proofErr w:type="spellEnd"/>
+      <w:r>
+        <w:t>(</w:t>
+      </w:r>
+    </w:p>
+    <w:p>
+      <w:pPr>
+        <w:pStyle w:val="Code"/>
+      </w:pPr>
+      <w:r>
+        <w:tab/>
+      </w:r>
+      <w:proofErr w:type="spellStart"/>
+      <w:r>
+        <w:t>Edge.PER_CONTROL_FLOW</w:t>
+      </w:r>
+      <w:proofErr w:type="spellEnd"/>
+      <w:r>
+        <w:t>))</w:t>
+      </w:r>
+    </w:p>
+    <w:p>
+      <w:pPr>
+        <w:pStyle w:val="Code"/>
+      </w:pPr>
+      <w:r>
+        <w:tab/>
+      </w:r>
+      <w:r>
+        <w:tab/>
+      </w:r>
+    </w:p>
+    <w:p>
+      <w:pPr>
+        <w:pStyle w:val="Code"/>
+      </w:pPr>
+      <w:r>
+        <w:tab/>
+      </w:r>
+      <w:proofErr w:type="spellStart"/>
+      <w:proofErr w:type="gramStart"/>
+      <w:r>
+        <w:t>var</w:t>
+      </w:r>
+      <w:proofErr w:type="spellEnd"/>
+      <w:proofErr w:type="gramEnd"/>
+      <w:r>
+        <w:t xml:space="preserve"> ancestors = </w:t>
+      </w:r>
+      <w:proofErr w:type="spellStart"/>
+      <w:r>
+        <w:t>context.reverse</w:t>
+      </w:r>
+      <w:proofErr w:type="spellEnd"/>
+      <w:r>
+        <w:t>(start)</w:t>
+      </w:r>
+    </w:p>
+    <w:p>
+      <w:pPr>
+        <w:pStyle w:val="Code"/>
+      </w:pPr>
+      <w:r>
+        <w:tab/>
+      </w:r>
+      <w:proofErr w:type="spellStart"/>
+      <w:proofErr w:type="gramStart"/>
+      <w:r>
+        <w:t>var</w:t>
+      </w:r>
+      <w:proofErr w:type="spellEnd"/>
+      <w:proofErr w:type="gramEnd"/>
+      <w:r>
+        <w:t xml:space="preserve"> </w:t>
+      </w:r>
+      <w:proofErr w:type="spellStart"/>
+      <w:r>
+        <w:t>decendents</w:t>
+      </w:r>
+      <w:proofErr w:type="spellEnd"/>
+      <w:r>
+        <w:t xml:space="preserve"> = </w:t>
+      </w:r>
+      <w:proofErr w:type="spellStart"/>
+      <w:r>
+        <w:t>context.forward</w:t>
+      </w:r>
+      <w:proofErr w:type="spellEnd"/>
+      <w:r>
+        <w:t>(start)</w:t>
+      </w:r>
+    </w:p>
+    <w:p>
+      <w:pPr>
+        <w:pStyle w:val="Code"/>
+      </w:pPr>
+      <w:r>
+        <w:tab/>
+      </w:r>
+      <w:r>
+        <w:tab/>
+      </w:r>
+    </w:p>
+    <w:p>
+      <w:pPr>
+        <w:pStyle w:val="Code"/>
+      </w:pPr>
+      <w:r>
+        <w:tab/>
+      </w:r>
+      <w:proofErr w:type="spellStart"/>
+      <w:proofErr w:type="gramStart"/>
+      <w:r>
+        <w:t>var</w:t>
+      </w:r>
+      <w:proofErr w:type="spellEnd"/>
+      <w:proofErr w:type="gramEnd"/>
+      <w:r>
+        <w:t xml:space="preserve"> artist = new Artist</w:t>
+      </w:r>
+    </w:p>
+    <w:p>
+      <w:pPr>
+        <w:pStyle w:val="Code"/>
+      </w:pPr>
+      <w:r>
+        <w:tab/>
+      </w:r>
+      <w:proofErr w:type="spellStart"/>
+      <w:proofErr w:type="gramStart"/>
+      <w:r>
+        <w:t>artist.addColor</w:t>
+      </w:r>
+      <w:proofErr w:type="spellEnd"/>
+      <w:proofErr w:type="gramEnd"/>
+      <w:r>
+        <w:t xml:space="preserve">(start, </w:t>
+      </w:r>
+      <w:proofErr w:type="spellStart"/>
+      <w:r>
+        <w:t>Color.YELLOW</w:t>
+      </w:r>
+      <w:proofErr w:type="spellEnd"/>
+      <w:r>
+        <w:t xml:space="preserve">, </w:t>
+      </w:r>
+      <w:proofErr w:type="spellStart"/>
+      <w:r>
+        <w:t>PaintMode.NODES</w:t>
+      </w:r>
+      <w:proofErr w:type="spellEnd"/>
+      <w:r>
+        <w:t>)</w:t>
+      </w:r>
+    </w:p>
+    <w:p>
+      <w:pPr>
+        <w:pStyle w:val="Code"/>
+      </w:pPr>
+      <w:r>
+        <w:tab/>
+      </w:r>
+      <w:proofErr w:type="spellStart"/>
+      <w:proofErr w:type="gramStart"/>
+      <w:r>
+        <w:t>artist.addColor</w:t>
+      </w:r>
+      <w:proofErr w:type="spellEnd"/>
+      <w:proofErr w:type="gramEnd"/>
+      <w:r>
+        <w:t xml:space="preserve">(ancestors difference start, </w:t>
+      </w:r>
+      <w:proofErr w:type="spellStart"/>
+      <w:r>
+        <w:t>Color.GREEN</w:t>
+      </w:r>
+      <w:proofErr w:type="spellEnd"/>
+      <w:r>
+        <w:t xml:space="preserve">, </w:t>
+      </w:r>
+      <w:r>
+        <w:tab/>
+      </w:r>
+      <w:proofErr w:type="spellStart"/>
+      <w:r>
+        <w:t>PaintMode.NODES</w:t>
+      </w:r>
+      <w:proofErr w:type="spellEnd"/>
+      <w:r>
+        <w:t>)</w:t>
+      </w:r>
+    </w:p>
+    <w:p>
+      <w:pPr>
+        <w:pStyle w:val="Code"/>
+      </w:pPr>
+      <w:r>
+        <w:tab/>
+      </w:r>
+      <w:proofErr w:type="spellStart"/>
+      <w:proofErr w:type="gramStart"/>
+      <w:r>
+        <w:t>artist.addColor</w:t>
+      </w:r>
+      <w:proofErr w:type="spellEnd"/>
+      <w:proofErr w:type="gramEnd"/>
+      <w:r>
+        <w:t>(</w:t>
+      </w:r>
+      <w:proofErr w:type="spellStart"/>
+      <w:r>
+        <w:t>decendents</w:t>
+      </w:r>
+      <w:proofErr w:type="spellEnd"/>
+      <w:r>
+        <w:t xml:space="preserve"> difference start, </w:t>
+      </w:r>
+      <w:proofErr w:type="spellStart"/>
+      <w:r>
+        <w:t>Color.BLUE</w:t>
+      </w:r>
+      <w:proofErr w:type="spellEnd"/>
+      <w:r>
+        <w:t xml:space="preserve">, </w:t>
+      </w:r>
+      <w:proofErr w:type="spellStart"/>
+      <w:r>
+        <w:t>PaintMode.NODES</w:t>
+      </w:r>
+      <w:proofErr w:type="spellEnd"/>
+      <w:r>
+        <w:t>)</w:t>
+      </w:r>
+    </w:p>
+    <w:p>
+      <w:pPr>
+        <w:pStyle w:val="Code"/>
+      </w:pPr>
+      <w:r>
+        <w:tab/>
+      </w:r>
+      <w:proofErr w:type="gramStart"/>
+      <w:r>
+        <w:t>new</w:t>
+      </w:r>
+      <w:proofErr w:type="gramEnd"/>
+      <w:r>
+        <w:t xml:space="preserve"> </w:t>
+      </w:r>
+      <w:proofErr w:type="spellStart"/>
+      <w:r>
+        <w:t>DisplayItem</w:t>
+      </w:r>
+      <w:proofErr w:type="spellEnd"/>
+      <w:r>
+        <w:t xml:space="preserve">(ancestors union </w:t>
+      </w:r>
+      <w:proofErr w:type="spellStart"/>
+      <w:r>
+        <w:t>decendents</w:t>
+      </w:r>
+      <w:proofErr w:type="spellEnd"/>
+      <w:r>
+        <w:t xml:space="preserve">, </w:t>
+      </w:r>
+      <w:proofErr w:type="spellStart"/>
+      <w:r>
+        <w:t>artist.getHighlighter</w:t>
+      </w:r>
+      <w:proofErr w:type="spellEnd"/>
+      <w:r>
+        <w:t>)</w:t>
+      </w:r>
+    </w:p>
+    <w:p>
+      <w:pPr>
+        <w:pStyle w:val="Code"/>
+        <w:pBdr>
+          <w:bottom w:val="single" w:sz="4" w:space="1" w:color="auto"/>
+        </w:pBdr>
+      </w:pPr>
+      <w:r>
+        <w:t>}</w:t>
+      </w:r>
+    </w:p>
+    <w:p>
+      <w:pPr>
+        <w:pStyle w:val="Code"/>
+      </w:pPr>
+    </w:p>
+    <w:p>
+      <w:pPr>
+        <w:pStyle w:val="BodyText"/>
+        <w:rPr>
+          <w:lang w:val="en-US" w:eastAsia="ja-JP"/>
+        </w:rPr>
+      </w:pPr>
+    </w:p>
+    <w:p>
+      <w:pPr>
+        <w:pStyle w:val="BodyText"/>
+        <w:rPr>
+          <w:lang w:val="en-US" w:eastAsia="ja-JP"/>
+        </w:rPr>
+      </w:pPr>
+      <w:r>
+        <w:rPr>
+          <w:lang w:val="en-US" w:eastAsia="ja-JP"/>
+        </w:rPr>
+        <w:t>Bidirectional selects all edges of the given kinds, performs a forward and reverse traversal from the given origin, and returns the two traversals together with some coloring.</w:t>
       </w:r>
     </w:p>
     <w:p>
@@ -1446,7 +2002,6 @@
           <w:noProof/>
           <w:lang w:val="en-US" w:eastAsia="en-US"/>
         </w:rPr>
-        <w:lastRenderedPageBreak/>
         <w:drawing>
           <wp:anchor distT="0" distB="0" distL="114300" distR="114300" simplePos="0" relativeHeight="251664384" behindDoc="0" locked="0" layoutInCell="1" allowOverlap="1" wp14:anchorId="01DFB526" wp14:editId="7E351A70">
             <wp:simplePos x="0" y="0"/>
@@ -1553,6 +2108,7 @@
         <w:rPr>
           <w:lang w:val="en-US" w:eastAsia="ja-JP"/>
         </w:rPr>
+        <w:lastRenderedPageBreak/>
         <w:t>This query produces and displays the following graph:</w:t>
       </w:r>
       <w:r>
@@ -1571,7 +2127,6 @@
           <w:noProof/>
           <w:lang w:val="en-US" w:eastAsia="en-US"/>
         </w:rPr>
-        <w:lastRenderedPageBreak/>
         <w:drawing>
           <wp:anchor distT="0" distB="0" distL="114300" distR="114300" simplePos="0" relativeHeight="251665408" behindDoc="0" locked="0" layoutInCell="1" allowOverlap="1" wp14:anchorId="56443E43" wp14:editId="13157FC3">
             <wp:simplePos x="0" y="0"/>
@@ -2054,6 +2609,217 @@
           <w:lang w:val="en-US" w:eastAsia="ja-JP"/>
         </w:rPr>
       </w:pPr>
+      <w:r>
+        <w:rPr>
+          <w:lang w:val="en-US" w:eastAsia="ja-JP"/>
+        </w:rPr>
+        <w:t xml:space="preserve">In the previous example, we showed how Atlas </w:t>
+      </w:r>
+      <w:proofErr w:type="gramStart"/>
+      <w:r>
+        <w:rPr>
+          <w:lang w:val="en-US" w:eastAsia="ja-JP"/>
+        </w:rPr>
+        <w:t>can</w:t>
+      </w:r>
+      <w:proofErr w:type="gramEnd"/>
+      <w:r>
+        <w:rPr>
+          <w:lang w:val="en-US" w:eastAsia="ja-JP"/>
+        </w:rPr>
+        <w:t xml:space="preserve"> be used to perform fairly vanilla code comprehension tasks. Let’s do something a bit more customized. Suppose we’re the authors of a multithread </w:t>
+      </w:r>
+      <w:proofErr w:type="gramStart"/>
+      <w:r>
+        <w:rPr>
+          <w:lang w:val="en-US" w:eastAsia="ja-JP"/>
+        </w:rPr>
+        <w:t>application which</w:t>
+      </w:r>
+      <w:proofErr w:type="gramEnd"/>
+      <w:r>
+        <w:rPr>
+          <w:lang w:val="en-US" w:eastAsia="ja-JP"/>
+        </w:rPr>
+        <w:t xml:space="preserve"> employs the producer/consumer design pattern. We know that any shared data structures modified by multiple threads should be locked for exclusive access. Have we done this correctly in our application? We can write a</w:t>
+      </w:r>
+      <w:r>
+        <w:rPr>
+          <w:lang w:val="en-US" w:eastAsia="ja-JP"/>
+        </w:rPr>
+        <w:t>n</w:t>
+      </w:r>
+      <w:r>
+        <w:rPr>
+          <w:lang w:val="en-US" w:eastAsia="ja-JP"/>
+        </w:rPr>
+        <w:t xml:space="preserve"> Atlas script to check!</w:t>
+      </w:r>
+    </w:p>
+    <w:p>
+      <w:pPr>
+        <w:rPr>
+          <w:rFonts w:ascii="Courier" w:hAnsi="Courier" w:cs="Courier"/>
+          <w:color w:val="auto"/>
+          <w:sz w:val="18"/>
+          <w:szCs w:val="18"/>
+          <w:lang w:val="en-US" w:eastAsia="ja-JP"/>
+        </w:rPr>
+      </w:pPr>
+      <w:r>
+        <w:br w:type="page"/>
+      </w:r>
+    </w:p>
+    <w:p>
+      <w:pPr>
+        <w:pStyle w:val="Code"/>
+        <w:pBdr>
+          <w:top w:val="single" w:sz="4" w:space="1" w:color="auto"/>
+        </w:pBdr>
+      </w:pPr>
+      <w:proofErr w:type="gramStart"/>
+      <w:r>
+        <w:t>public</w:t>
+      </w:r>
+      <w:proofErr w:type="gramEnd"/>
+      <w:r>
+        <w:t xml:space="preserve"> void dangerous() {</w:t>
+      </w:r>
+    </w:p>
+    <w:p>
+      <w:pPr>
+        <w:pStyle w:val="Code"/>
+      </w:pPr>
+      <w:r>
+        <w:tab/>
+      </w:r>
+      <w:proofErr w:type="spellStart"/>
+      <w:proofErr w:type="gramStart"/>
+      <w:r>
+        <w:t>sharedBuffer</w:t>
+      </w:r>
+      <w:r>
+        <w:t>.add</w:t>
+      </w:r>
+      <w:proofErr w:type="spellEnd"/>
+      <w:proofErr w:type="gramEnd"/>
+      <w:r>
+        <w:t>(</w:t>
+      </w:r>
+      <w:proofErr w:type="spellStart"/>
+      <w:r>
+        <w:t>someItem</w:t>
+      </w:r>
+      <w:proofErr w:type="spellEnd"/>
+      <w:r>
+        <w:t>);</w:t>
+      </w:r>
+      <w:r>
+        <w:tab/>
+      </w:r>
+    </w:p>
+    <w:p>
+      <w:pPr>
+        <w:pStyle w:val="Code"/>
+      </w:pPr>
+      <w:r>
+        <w:t>}</w:t>
+      </w:r>
+    </w:p>
+    <w:p>
+      <w:pPr>
+        <w:pStyle w:val="Code"/>
+      </w:pPr>
+      <w:proofErr w:type="gramStart"/>
+      <w:r>
+        <w:t>public</w:t>
+      </w:r>
+      <w:proofErr w:type="gramEnd"/>
+      <w:r>
+        <w:t xml:space="preserve"> void safe() {</w:t>
+      </w:r>
+    </w:p>
+    <w:p>
+      <w:pPr>
+        <w:pStyle w:val="Code"/>
+      </w:pPr>
+      <w:r>
+        <w:tab/>
+      </w:r>
+      <w:proofErr w:type="gramStart"/>
+      <w:r>
+        <w:t>synchronized</w:t>
+      </w:r>
+      <w:proofErr w:type="gramEnd"/>
+      <w:r>
+        <w:t>(</w:t>
+      </w:r>
+      <w:proofErr w:type="spellStart"/>
+      <w:r>
+        <w:t>sharedB</w:t>
+      </w:r>
+      <w:r>
+        <w:t>uffer</w:t>
+      </w:r>
+      <w:proofErr w:type="spellEnd"/>
+      <w:r>
+        <w:t>){</w:t>
+      </w:r>
+    </w:p>
+    <w:p>
+      <w:pPr>
+        <w:pStyle w:val="Code"/>
+      </w:pPr>
+      <w:r>
+        <w:tab/>
+      </w:r>
+      <w:r>
+        <w:tab/>
+      </w:r>
+      <w:proofErr w:type="spellStart"/>
+      <w:proofErr w:type="gramStart"/>
+      <w:r>
+        <w:t>sharedBuffer</w:t>
+      </w:r>
+      <w:r>
+        <w:t>.add</w:t>
+      </w:r>
+      <w:proofErr w:type="spellEnd"/>
+      <w:proofErr w:type="gramEnd"/>
+      <w:r>
+        <w:t>(</w:t>
+      </w:r>
+      <w:proofErr w:type="spellStart"/>
+      <w:r>
+        <w:t>someItem</w:t>
+      </w:r>
+      <w:proofErr w:type="spellEnd"/>
+      <w:r>
+        <w:t>);</w:t>
+      </w:r>
+      <w:r>
+        <w:tab/>
+      </w:r>
+    </w:p>
+    <w:p>
+      <w:pPr>
+        <w:pStyle w:val="Code"/>
+      </w:pPr>
+      <w:r>
+        <w:tab/>
+        <w:t>}</w:t>
+      </w:r>
+    </w:p>
+    <w:p>
+      <w:pPr>
+        <w:pStyle w:val="Code"/>
+        <w:pBdr>
+          <w:bottom w:val="single" w:sz="4" w:space="1" w:color="auto"/>
+        </w:pBdr>
+      </w:pPr>
+      <w:r>
+        <w:t>}</w:t>
+      </w:r>
     </w:p>
     <w:p>
       <w:pPr>
@@ -2062,54 +2828,6 @@
           <w:lang w:val="en-US" w:eastAsia="ja-JP"/>
         </w:rPr>
       </w:pPr>
-      <w:r>
-        <w:rPr>
-          <w:lang w:val="en-US" w:eastAsia="ja-JP"/>
-        </w:rPr>
-        <w:t xml:space="preserve">In the previous example, we showed how Atlas </w:t>
-      </w:r>
-      <w:proofErr w:type="gramStart"/>
-      <w:r>
-        <w:rPr>
-          <w:lang w:val="en-US" w:eastAsia="ja-JP"/>
-        </w:rPr>
-        <w:t>can</w:t>
-      </w:r>
-      <w:proofErr w:type="gramEnd"/>
-      <w:r>
-        <w:rPr>
-          <w:lang w:val="en-US" w:eastAsia="ja-JP"/>
-        </w:rPr>
-        <w:t xml:space="preserve"> be used to perform fairly vanilla code comprehension tasks. Let’s do something a bit more customized. Suppose we’re the authors of a multithread </w:t>
-      </w:r>
-      <w:proofErr w:type="gramStart"/>
-      <w:r>
-        <w:rPr>
-          <w:lang w:val="en-US" w:eastAsia="ja-JP"/>
-        </w:rPr>
-        <w:t>application which</w:t>
-      </w:r>
-      <w:proofErr w:type="gramEnd"/>
-      <w:r>
-        <w:rPr>
-          <w:lang w:val="en-US" w:eastAsia="ja-JP"/>
-        </w:rPr>
-        <w:t xml:space="preserve"> employs the producer/consumer design pattern. We know that any shared data structures modified by multiple threads should be locked for exclusive access. Have we done this correctly in our application? We can write </w:t>
-      </w:r>
-      <w:proofErr w:type="gramStart"/>
-      <w:r>
-        <w:rPr>
-          <w:lang w:val="en-US" w:eastAsia="ja-JP"/>
-        </w:rPr>
-        <w:t>a</w:t>
-      </w:r>
-      <w:proofErr w:type="gramEnd"/>
-      <w:r>
-        <w:rPr>
-          <w:lang w:val="en-US" w:eastAsia="ja-JP"/>
-        </w:rPr>
-        <w:t xml:space="preserve"> Atlas script to check!</w:t>
-      </w:r>
     </w:p>
     <w:p>
       <w:pPr>
@@ -2187,6 +2905,12 @@
         </w:rPr>
         <w:t xml:space="preserve"> are “safe” and are colored blue, while potentially dangerous accesses are colored red.</w:t>
       </w:r>
+      <w:r>
+        <w:rPr>
+          <w:lang w:val="en-US" w:eastAsia="ja-JP"/>
+        </w:rPr>
+        <w:t xml:space="preserve"> </w:t>
+      </w:r>
     </w:p>
     <w:p>
       <w:pPr>
@@ -2195,11 +2919,987 @@
           <w:lang w:val="en-US" w:eastAsia="ja-JP"/>
         </w:rPr>
       </w:pPr>
-      <w:r>
-        <w:rPr>
-          <w:lang w:val="en-US" w:eastAsia="ja-JP"/>
-        </w:rPr>
-        <w:t xml:space="preserve">Let’s use this Atlas script to check the thread safety of our shared buffer data structure. Select the buffer field, </w:t>
+    </w:p>
+    <w:p>
+      <w:pPr>
+        <w:pStyle w:val="Code"/>
+        <w:pBdr>
+          <w:top w:val="single" w:sz="4" w:space="1" w:color="auto"/>
+        </w:pBdr>
+      </w:pPr>
+      <w:proofErr w:type="spellStart"/>
+      <w:proofErr w:type="gramStart"/>
+      <w:r>
+        <w:t>def</w:t>
+      </w:r>
+      <w:proofErr w:type="spellEnd"/>
+      <w:proofErr w:type="gramEnd"/>
+      <w:r>
+        <w:t xml:space="preserve"> </w:t>
+      </w:r>
+      <w:proofErr w:type="spellStart"/>
+      <w:r>
+        <w:t>raceCheck</w:t>
+      </w:r>
+      <w:proofErr w:type="spellEnd"/>
+      <w:r>
+        <w:t>(</w:t>
+      </w:r>
+      <w:proofErr w:type="spellStart"/>
+      <w:r>
+        <w:t>sharedTokens:Q</w:t>
+      </w:r>
+      <w:proofErr w:type="spellEnd"/>
+      <w:r>
+        <w:t>):</w:t>
+      </w:r>
+      <w:proofErr w:type="spellStart"/>
+      <w:r>
+        <w:t>DisplayItem</w:t>
+      </w:r>
+      <w:proofErr w:type="spellEnd"/>
+      <w:r>
+        <w:t xml:space="preserve"> = {</w:t>
+      </w:r>
+    </w:p>
+    <w:p>
+      <w:pPr>
+        <w:pStyle w:val="Code"/>
+      </w:pPr>
+      <w:r>
+        <w:tab/>
+      </w:r>
+      <w:proofErr w:type="spellStart"/>
+      <w:proofErr w:type="gramStart"/>
+      <w:r>
+        <w:t>var</w:t>
+      </w:r>
+      <w:proofErr w:type="spellEnd"/>
+      <w:proofErr w:type="gramEnd"/>
+      <w:r>
+        <w:t xml:space="preserve"> </w:t>
+      </w:r>
+      <w:proofErr w:type="spellStart"/>
+      <w:r>
+        <w:t>decContext</w:t>
+      </w:r>
+      <w:proofErr w:type="spellEnd"/>
+      <w:r>
+        <w:t xml:space="preserve"> = edges(</w:t>
+      </w:r>
+      <w:proofErr w:type="spellStart"/>
+      <w:r>
+        <w:t>Edge.DECLARES</w:t>
+      </w:r>
+      <w:proofErr w:type="spellEnd"/>
+      <w:r>
+        <w:t>)</w:t>
+      </w:r>
+    </w:p>
+    <w:p>
+      <w:pPr>
+        <w:pStyle w:val="Code"/>
+      </w:pPr>
+      <w:r>
+        <w:tab/>
+      </w:r>
+      <w:proofErr w:type="spellStart"/>
+      <w:proofErr w:type="gramStart"/>
+      <w:r>
+        <w:t>var</w:t>
+      </w:r>
+      <w:proofErr w:type="spellEnd"/>
+      <w:proofErr w:type="gramEnd"/>
+      <w:r>
+        <w:t xml:space="preserve"> </w:t>
+      </w:r>
+      <w:proofErr w:type="spellStart"/>
+      <w:r>
+        <w:t>rwContext</w:t>
+      </w:r>
+      <w:proofErr w:type="spellEnd"/>
+      <w:r>
+        <w:t xml:space="preserve"> = edges(</w:t>
+      </w:r>
+      <w:proofErr w:type="spellStart"/>
+      <w:r>
+        <w:t>Edge.READ</w:t>
+      </w:r>
+      <w:proofErr w:type="spellEnd"/>
+      <w:r>
+        <w:t xml:space="preserve">, </w:t>
+      </w:r>
+      <w:proofErr w:type="spellStart"/>
+      <w:r>
+        <w:t>Edge.WRITE</w:t>
+      </w:r>
+      <w:proofErr w:type="spellEnd"/>
+      <w:r>
+        <w:t>)</w:t>
+      </w:r>
+    </w:p>
+    <w:p>
+      <w:pPr>
+        <w:pStyle w:val="Code"/>
+      </w:pPr>
+      <w:r>
+        <w:tab/>
+      </w:r>
+      <w:proofErr w:type="spellStart"/>
+      <w:proofErr w:type="gramStart"/>
+      <w:r>
+        <w:t>rwContext</w:t>
+      </w:r>
+      <w:proofErr w:type="spellEnd"/>
+      <w:proofErr w:type="gramEnd"/>
+      <w:r>
+        <w:t xml:space="preserve"> = </w:t>
+      </w:r>
+      <w:proofErr w:type="spellStart"/>
+      <w:r>
+        <w:t>differenceEdges</w:t>
+      </w:r>
+      <w:proofErr w:type="spellEnd"/>
+      <w:r>
+        <w:t>(</w:t>
+      </w:r>
+      <w:proofErr w:type="spellStart"/>
+      <w:r>
+        <w:t>rwContext</w:t>
+      </w:r>
+      <w:proofErr w:type="spellEnd"/>
+      <w:r>
+        <w:t xml:space="preserve">, </w:t>
+      </w:r>
+    </w:p>
+    <w:p>
+      <w:pPr>
+        <w:pStyle w:val="Code"/>
+      </w:pPr>
+      <w:r>
+        <w:tab/>
+      </w:r>
+      <w:r>
+        <w:tab/>
+      </w:r>
+      <w:proofErr w:type="spellStart"/>
+      <w:proofErr w:type="gramStart"/>
+      <w:r>
+        <w:t>rwContext.edgesTaggedWithAny</w:t>
+      </w:r>
+      <w:proofErr w:type="spellEnd"/>
+      <w:proofErr w:type="gramEnd"/>
+      <w:r>
+        <w:t>(</w:t>
+      </w:r>
+      <w:proofErr w:type="spellStart"/>
+      <w:r>
+        <w:t>Edge.PER_METHOD</w:t>
+      </w:r>
+      <w:proofErr w:type="spellEnd"/>
+      <w:r>
+        <w:t>))</w:t>
+      </w:r>
+    </w:p>
+    <w:p>
+      <w:pPr>
+        <w:pStyle w:val="Code"/>
+      </w:pPr>
+      <w:r>
+        <w:tab/>
+      </w:r>
+    </w:p>
+    <w:p>
+      <w:pPr>
+        <w:pStyle w:val="Code"/>
+      </w:pPr>
+      <w:r>
+        <w:tab/>
+      </w:r>
+      <w:proofErr w:type="spellStart"/>
+      <w:proofErr w:type="gramStart"/>
+      <w:r>
+        <w:t>var</w:t>
+      </w:r>
+      <w:proofErr w:type="spellEnd"/>
+      <w:proofErr w:type="gramEnd"/>
+      <w:r>
+        <w:t xml:space="preserve"> </w:t>
+      </w:r>
+      <w:proofErr w:type="spellStart"/>
+      <w:r>
+        <w:t>accessors</w:t>
+      </w:r>
+      <w:proofErr w:type="spellEnd"/>
+      <w:r>
+        <w:t xml:space="preserve"> = </w:t>
+      </w:r>
+      <w:proofErr w:type="spellStart"/>
+      <w:r>
+        <w:t>stepTo</w:t>
+      </w:r>
+      <w:proofErr w:type="spellEnd"/>
+      <w:r>
+        <w:t>(</w:t>
+      </w:r>
+      <w:proofErr w:type="spellStart"/>
+      <w:r>
+        <w:t>rwContext</w:t>
+      </w:r>
+      <w:proofErr w:type="spellEnd"/>
+      <w:r>
+        <w:t xml:space="preserve">, </w:t>
+      </w:r>
+      <w:proofErr w:type="spellStart"/>
+      <w:r>
+        <w:t>sharedTokens</w:t>
+      </w:r>
+      <w:proofErr w:type="spellEnd"/>
+      <w:r>
+        <w:t xml:space="preserve">) union </w:t>
+      </w:r>
+    </w:p>
+    <w:p>
+      <w:pPr>
+        <w:pStyle w:val="Code"/>
+      </w:pPr>
+      <w:r>
+        <w:tab/>
+      </w:r>
+      <w:r>
+        <w:tab/>
+      </w:r>
+      <w:proofErr w:type="spellStart"/>
+      <w:proofErr w:type="gramStart"/>
+      <w:r>
+        <w:t>stepFrom</w:t>
+      </w:r>
+      <w:proofErr w:type="spellEnd"/>
+      <w:proofErr w:type="gramEnd"/>
+      <w:r>
+        <w:t>(</w:t>
+      </w:r>
+      <w:proofErr w:type="spellStart"/>
+      <w:r>
+        <w:t>rwContext</w:t>
+      </w:r>
+      <w:proofErr w:type="spellEnd"/>
+      <w:r>
+        <w:t xml:space="preserve">, </w:t>
+      </w:r>
+      <w:proofErr w:type="spellStart"/>
+      <w:r>
+        <w:t>sharedTokens</w:t>
+      </w:r>
+      <w:proofErr w:type="spellEnd"/>
+      <w:r>
+        <w:t>)</w:t>
+      </w:r>
+    </w:p>
+    <w:p>
+      <w:pPr>
+        <w:pStyle w:val="Code"/>
+      </w:pPr>
+      <w:r>
+        <w:tab/>
+      </w:r>
+      <w:proofErr w:type="spellStart"/>
+      <w:proofErr w:type="gramStart"/>
+      <w:r>
+        <w:t>accessors</w:t>
+      </w:r>
+      <w:proofErr w:type="spellEnd"/>
+      <w:proofErr w:type="gramEnd"/>
+      <w:r>
+        <w:t xml:space="preserve"> = </w:t>
+      </w:r>
+      <w:proofErr w:type="spellStart"/>
+      <w:r>
+        <w:t>accessors</w:t>
+      </w:r>
+      <w:proofErr w:type="spellEnd"/>
+      <w:r>
+        <w:t xml:space="preserve"> difference declarations(methods("&lt;</w:t>
+      </w:r>
+      <w:proofErr w:type="spellStart"/>
+      <w:r>
+        <w:t>init</w:t>
+      </w:r>
+      <w:proofErr w:type="spellEnd"/>
+      <w:r>
+        <w:t xml:space="preserve">&gt;") </w:t>
+      </w:r>
+    </w:p>
+    <w:p>
+      <w:pPr>
+        <w:pStyle w:val="Code"/>
+      </w:pPr>
+      <w:r>
+        <w:tab/>
+      </w:r>
+      <w:r>
+        <w:tab/>
+      </w:r>
+      <w:proofErr w:type="gramStart"/>
+      <w:r>
+        <w:t>union</w:t>
+      </w:r>
+      <w:proofErr w:type="gramEnd"/>
+      <w:r>
+        <w:t xml:space="preserve"> methods("&lt;</w:t>
+      </w:r>
+      <w:proofErr w:type="spellStart"/>
+      <w:r>
+        <w:t>clinit</w:t>
+      </w:r>
+      <w:proofErr w:type="spellEnd"/>
+      <w:r>
+        <w:t>&gt;"))</w:t>
+      </w:r>
+    </w:p>
+    <w:p>
+      <w:pPr>
+        <w:pStyle w:val="Code"/>
+      </w:pPr>
+      <w:r>
+        <w:tab/>
+      </w:r>
+      <w:proofErr w:type="spellStart"/>
+      <w:proofErr w:type="gramStart"/>
+      <w:r>
+        <w:t>var</w:t>
+      </w:r>
+      <w:proofErr w:type="spellEnd"/>
+      <w:proofErr w:type="gramEnd"/>
+      <w:r>
+        <w:t xml:space="preserve"> </w:t>
+      </w:r>
+      <w:proofErr w:type="spellStart"/>
+      <w:r>
+        <w:t>synchronizeBlocks</w:t>
+      </w:r>
+      <w:proofErr w:type="spellEnd"/>
+      <w:r>
+        <w:t xml:space="preserve"> = </w:t>
+      </w:r>
+    </w:p>
+    <w:p>
+      <w:pPr>
+        <w:pStyle w:val="Code"/>
+      </w:pPr>
+      <w:r>
+        <w:tab/>
+      </w:r>
+      <w:r>
+        <w:tab/>
+      </w:r>
+      <w:proofErr w:type="spellStart"/>
+      <w:proofErr w:type="gramStart"/>
+      <w:r>
+        <w:t>universe.nodesTaggedWithAny</w:t>
+      </w:r>
+      <w:proofErr w:type="spellEnd"/>
+      <w:proofErr w:type="gramEnd"/>
+      <w:r>
+        <w:t>(</w:t>
+      </w:r>
+      <w:proofErr w:type="spellStart"/>
+      <w:r>
+        <w:t>Node.SYNCHRONIZED</w:t>
+      </w:r>
+      <w:proofErr w:type="spellEnd"/>
+      <w:r>
+        <w:t>)</w:t>
+      </w:r>
+    </w:p>
+    <w:p>
+      <w:pPr>
+        <w:pStyle w:val="Code"/>
+      </w:pPr>
+      <w:r>
+        <w:tab/>
+      </w:r>
+      <w:proofErr w:type="spellStart"/>
+      <w:proofErr w:type="gramStart"/>
+      <w:r>
+        <w:t>var</w:t>
+      </w:r>
+      <w:proofErr w:type="spellEnd"/>
+      <w:proofErr w:type="gramEnd"/>
+      <w:r>
+        <w:t xml:space="preserve"> </w:t>
+      </w:r>
+      <w:proofErr w:type="spellStart"/>
+      <w:r>
+        <w:t>decBySynchronized</w:t>
+      </w:r>
+      <w:proofErr w:type="spellEnd"/>
+      <w:r>
+        <w:t xml:space="preserve"> = </w:t>
+      </w:r>
+      <w:proofErr w:type="spellStart"/>
+      <w:r>
+        <w:t>decContext.forwardStep</w:t>
+      </w:r>
+      <w:proofErr w:type="spellEnd"/>
+      <w:r>
+        <w:t>(</w:t>
+      </w:r>
+      <w:proofErr w:type="spellStart"/>
+      <w:r>
+        <w:t>synchronizeBlocks</w:t>
+      </w:r>
+      <w:proofErr w:type="spellEnd"/>
+      <w:r>
+        <w:t>)</w:t>
+      </w:r>
+    </w:p>
+    <w:p>
+      <w:pPr>
+        <w:pStyle w:val="Code"/>
+      </w:pPr>
+      <w:r>
+        <w:tab/>
+      </w:r>
+      <w:proofErr w:type="spellStart"/>
+      <w:proofErr w:type="gramStart"/>
+      <w:r>
+        <w:t>accessors</w:t>
+      </w:r>
+      <w:proofErr w:type="spellEnd"/>
+      <w:proofErr w:type="gramEnd"/>
+      <w:r>
+        <w:t xml:space="preserve"> = </w:t>
+      </w:r>
+      <w:proofErr w:type="spellStart"/>
+      <w:r>
+        <w:t>accessors</w:t>
+      </w:r>
+      <w:proofErr w:type="spellEnd"/>
+      <w:r>
+        <w:t xml:space="preserve"> difference </w:t>
+      </w:r>
+    </w:p>
+    <w:p>
+      <w:pPr>
+        <w:pStyle w:val="Code"/>
+      </w:pPr>
+      <w:r>
+        <w:tab/>
+      </w:r>
+      <w:r>
+        <w:tab/>
+        <w:t>(</w:t>
+      </w:r>
+      <w:proofErr w:type="gramStart"/>
+      <w:r>
+        <w:t>edges</w:t>
+      </w:r>
+      <w:proofErr w:type="gramEnd"/>
+      <w:r>
+        <w:t>(</w:t>
+      </w:r>
+      <w:proofErr w:type="spellStart"/>
+      <w:r>
+        <w:t>Edge.CONTROL_FLOW</w:t>
+      </w:r>
+      <w:proofErr w:type="spellEnd"/>
+      <w:r>
+        <w:t>).</w:t>
+      </w:r>
+      <w:proofErr w:type="spellStart"/>
+      <w:r>
+        <w:t>reverseStep</w:t>
+      </w:r>
+      <w:proofErr w:type="spellEnd"/>
+      <w:r>
+        <w:t>(</w:t>
+      </w:r>
+      <w:proofErr w:type="spellStart"/>
+      <w:r>
+        <w:t>decBySynchronized</w:t>
+      </w:r>
+      <w:proofErr w:type="spellEnd"/>
+      <w:r>
+        <w:t xml:space="preserve">) </w:t>
+      </w:r>
+    </w:p>
+    <w:p>
+      <w:pPr>
+        <w:pStyle w:val="Code"/>
+      </w:pPr>
+      <w:r>
+        <w:tab/>
+      </w:r>
+      <w:r>
+        <w:tab/>
+      </w:r>
+      <w:proofErr w:type="gramStart"/>
+      <w:r>
+        <w:t>difference</w:t>
+      </w:r>
+      <w:proofErr w:type="gramEnd"/>
+      <w:r>
+        <w:t xml:space="preserve"> </w:t>
+      </w:r>
+      <w:proofErr w:type="spellStart"/>
+      <w:r>
+        <w:t>decBySynchronized</w:t>
+      </w:r>
+      <w:proofErr w:type="spellEnd"/>
+      <w:r>
+        <w:t>)</w:t>
+      </w:r>
+    </w:p>
+    <w:p>
+      <w:pPr>
+        <w:pStyle w:val="Code"/>
+      </w:pPr>
+      <w:r>
+        <w:tab/>
+      </w:r>
+      <w:r>
+        <w:tab/>
+      </w:r>
+    </w:p>
+    <w:p>
+      <w:pPr>
+        <w:pStyle w:val="Code"/>
+      </w:pPr>
+      <w:r>
+        <w:tab/>
+      </w:r>
+      <w:proofErr w:type="spellStart"/>
+      <w:proofErr w:type="gramStart"/>
+      <w:r>
+        <w:t>var</w:t>
+      </w:r>
+      <w:proofErr w:type="spellEnd"/>
+      <w:proofErr w:type="gramEnd"/>
+      <w:r>
+        <w:t xml:space="preserve"> </w:t>
+      </w:r>
+      <w:proofErr w:type="spellStart"/>
+      <w:r>
+        <w:t>goodAccesses</w:t>
+      </w:r>
+      <w:proofErr w:type="spellEnd"/>
+      <w:r>
+        <w:t xml:space="preserve"> = empty</w:t>
+      </w:r>
+    </w:p>
+    <w:p>
+      <w:pPr>
+        <w:pStyle w:val="Code"/>
+      </w:pPr>
+      <w:r>
+        <w:tab/>
+      </w:r>
+      <w:proofErr w:type="spellStart"/>
+      <w:proofErr w:type="gramStart"/>
+      <w:r>
+        <w:t>var</w:t>
+      </w:r>
+      <w:proofErr w:type="spellEnd"/>
+      <w:proofErr w:type="gramEnd"/>
+      <w:r>
+        <w:t xml:space="preserve"> </w:t>
+      </w:r>
+      <w:proofErr w:type="spellStart"/>
+      <w:r>
+        <w:t>badAccesses</w:t>
+      </w:r>
+      <w:proofErr w:type="spellEnd"/>
+      <w:r>
+        <w:t xml:space="preserve"> = empty</w:t>
+      </w:r>
+    </w:p>
+    <w:p>
+      <w:pPr>
+        <w:pStyle w:val="Code"/>
+      </w:pPr>
+      <w:r>
+        <w:tab/>
+      </w:r>
+      <w:proofErr w:type="spellStart"/>
+      <w:proofErr w:type="gramStart"/>
+      <w:r>
+        <w:t>var</w:t>
+      </w:r>
+      <w:proofErr w:type="spellEnd"/>
+      <w:proofErr w:type="gramEnd"/>
+      <w:r>
+        <w:t xml:space="preserve"> </w:t>
+      </w:r>
+      <w:proofErr w:type="spellStart"/>
+      <w:r>
+        <w:t>ge</w:t>
+      </w:r>
+      <w:proofErr w:type="spellEnd"/>
+      <w:r>
+        <w:t xml:space="preserve"> = 0</w:t>
+      </w:r>
+    </w:p>
+    <w:p>
+      <w:pPr>
+        <w:pStyle w:val="Code"/>
+      </w:pPr>
+      <w:r>
+        <w:tab/>
+      </w:r>
+      <w:proofErr w:type="gramStart"/>
+      <w:r>
+        <w:t>for</w:t>
+      </w:r>
+      <w:proofErr w:type="gramEnd"/>
+      <w:r>
+        <w:t>(</w:t>
+      </w:r>
+      <w:proofErr w:type="spellStart"/>
+      <w:r>
+        <w:t>ge</w:t>
+      </w:r>
+      <w:proofErr w:type="spellEnd"/>
+      <w:r>
+        <w:t xml:space="preserve"> &lt;- </w:t>
+      </w:r>
+      <w:proofErr w:type="spellStart"/>
+      <w:r>
+        <w:t>accessors.eval.nodes</w:t>
+      </w:r>
+      <w:proofErr w:type="spellEnd"/>
+      <w:r>
+        <w:t>){</w:t>
+      </w:r>
+    </w:p>
+    <w:p>
+      <w:pPr>
+        <w:pStyle w:val="Code"/>
+      </w:pPr>
+      <w:r>
+        <w:tab/>
+      </w:r>
+      <w:r>
+        <w:tab/>
+      </w:r>
+      <w:proofErr w:type="spellStart"/>
+      <w:proofErr w:type="gramStart"/>
+      <w:r>
+        <w:t>var</w:t>
+      </w:r>
+      <w:proofErr w:type="spellEnd"/>
+      <w:proofErr w:type="gramEnd"/>
+      <w:r>
+        <w:t xml:space="preserve"> </w:t>
+      </w:r>
+      <w:proofErr w:type="spellStart"/>
+      <w:r>
+        <w:t>geQ</w:t>
+      </w:r>
+      <w:proofErr w:type="spellEnd"/>
+      <w:r>
+        <w:t xml:space="preserve"> = </w:t>
+      </w:r>
+      <w:proofErr w:type="spellStart"/>
+      <w:r>
+        <w:t>toQ</w:t>
+      </w:r>
+      <w:proofErr w:type="spellEnd"/>
+      <w:r>
+        <w:t>(</w:t>
+      </w:r>
+      <w:proofErr w:type="spellStart"/>
+      <w:r>
+        <w:t>toGraph</w:t>
+      </w:r>
+      <w:proofErr w:type="spellEnd"/>
+      <w:r>
+        <w:t>(</w:t>
+      </w:r>
+      <w:proofErr w:type="spellStart"/>
+      <w:r>
+        <w:t>ge</w:t>
+      </w:r>
+      <w:proofErr w:type="spellEnd"/>
+      <w:r>
+        <w:t>))</w:t>
+      </w:r>
+    </w:p>
+    <w:p>
+      <w:pPr>
+        <w:pStyle w:val="Code"/>
+      </w:pPr>
+      <w:r>
+        <w:tab/>
+      </w:r>
+      <w:r>
+        <w:tab/>
+      </w:r>
+      <w:proofErr w:type="spellStart"/>
+      <w:proofErr w:type="gramStart"/>
+      <w:r>
+        <w:t>var</w:t>
+      </w:r>
+      <w:proofErr w:type="spellEnd"/>
+      <w:proofErr w:type="gramEnd"/>
+      <w:r>
+        <w:t xml:space="preserve"> </w:t>
+      </w:r>
+      <w:proofErr w:type="spellStart"/>
+      <w:r>
+        <w:t>revDec</w:t>
+      </w:r>
+      <w:proofErr w:type="spellEnd"/>
+      <w:r>
+        <w:t xml:space="preserve"> = </w:t>
+      </w:r>
+      <w:proofErr w:type="spellStart"/>
+      <w:r>
+        <w:t>decContext.reverse</w:t>
+      </w:r>
+      <w:proofErr w:type="spellEnd"/>
+      <w:r>
+        <w:t>(</w:t>
+      </w:r>
+      <w:proofErr w:type="spellStart"/>
+      <w:r>
+        <w:t>geQ</w:t>
+      </w:r>
+      <w:proofErr w:type="spellEnd"/>
+      <w:r>
+        <w:t>)</w:t>
+      </w:r>
+    </w:p>
+    <w:p>
+      <w:pPr>
+        <w:pStyle w:val="Code"/>
+      </w:pPr>
+      <w:r>
+        <w:tab/>
+      </w:r>
+      <w:r>
+        <w:tab/>
+      </w:r>
+      <w:proofErr w:type="gramStart"/>
+      <w:r>
+        <w:t>if</w:t>
+      </w:r>
+      <w:proofErr w:type="gramEnd"/>
+      <w:r>
+        <w:t>((</w:t>
+      </w:r>
+      <w:proofErr w:type="spellStart"/>
+      <w:r>
+        <w:t>revDec</w:t>
+      </w:r>
+      <w:proofErr w:type="spellEnd"/>
+      <w:r>
+        <w:t xml:space="preserve"> intersection </w:t>
+      </w:r>
+      <w:proofErr w:type="spellStart"/>
+      <w:r>
+        <w:t>synchronizeBlocks</w:t>
+      </w:r>
+      <w:proofErr w:type="spellEnd"/>
+      <w:r>
+        <w:t>).</w:t>
+      </w:r>
+      <w:proofErr w:type="spellStart"/>
+      <w:r>
+        <w:t>eval.nodes.size</w:t>
+      </w:r>
+      <w:proofErr w:type="spellEnd"/>
+    </w:p>
+    <w:p>
+      <w:pPr>
+        <w:pStyle w:val="Code"/>
+      </w:pPr>
+      <w:r>
+        <w:tab/>
+      </w:r>
+      <w:r>
+        <w:tab/>
+      </w:r>
+      <w:r>
+        <w:tab/>
+        <w:t xml:space="preserve"> &gt; 0){</w:t>
+      </w:r>
+    </w:p>
+    <w:p>
+      <w:pPr>
+        <w:pStyle w:val="Code"/>
+      </w:pPr>
+      <w:r>
+        <w:tab/>
+      </w:r>
+      <w:r>
+        <w:tab/>
+      </w:r>
+      <w:r>
+        <w:tab/>
+      </w:r>
+      <w:proofErr w:type="spellStart"/>
+      <w:proofErr w:type="gramStart"/>
+      <w:r>
+        <w:t>goodAccesses</w:t>
+      </w:r>
+      <w:proofErr w:type="spellEnd"/>
+      <w:proofErr w:type="gramEnd"/>
+      <w:r>
+        <w:t xml:space="preserve"> = </w:t>
+      </w:r>
+      <w:proofErr w:type="spellStart"/>
+      <w:r>
+        <w:t>goodAccesses</w:t>
+      </w:r>
+      <w:proofErr w:type="spellEnd"/>
+      <w:r>
+        <w:t xml:space="preserve"> union </w:t>
+      </w:r>
+      <w:proofErr w:type="spellStart"/>
+      <w:r>
+        <w:t>geQ</w:t>
+      </w:r>
+      <w:proofErr w:type="spellEnd"/>
+    </w:p>
+    <w:p>
+      <w:pPr>
+        <w:pStyle w:val="Code"/>
+      </w:pPr>
+      <w:r>
+        <w:tab/>
+      </w:r>
+      <w:r>
+        <w:tab/>
+        <w:t xml:space="preserve">} </w:t>
+      </w:r>
+      <w:proofErr w:type="gramStart"/>
+      <w:r>
+        <w:t>else</w:t>
+      </w:r>
+      <w:proofErr w:type="gramEnd"/>
+      <w:r>
+        <w:t>{</w:t>
+      </w:r>
+    </w:p>
+    <w:p>
+      <w:pPr>
+        <w:pStyle w:val="Code"/>
+      </w:pPr>
+      <w:r>
+        <w:tab/>
+      </w:r>
+      <w:r>
+        <w:tab/>
+      </w:r>
+      <w:r>
+        <w:tab/>
+      </w:r>
+      <w:proofErr w:type="spellStart"/>
+      <w:proofErr w:type="gramStart"/>
+      <w:r>
+        <w:t>badAccesses</w:t>
+      </w:r>
+      <w:proofErr w:type="spellEnd"/>
+      <w:proofErr w:type="gramEnd"/>
+      <w:r>
+        <w:t xml:space="preserve"> = </w:t>
+      </w:r>
+      <w:proofErr w:type="spellStart"/>
+      <w:r>
+        <w:t>badAccesses</w:t>
+      </w:r>
+      <w:proofErr w:type="spellEnd"/>
+      <w:r>
+        <w:t xml:space="preserve"> union </w:t>
+      </w:r>
+      <w:proofErr w:type="spellStart"/>
+      <w:r>
+        <w:t>geQ</w:t>
+      </w:r>
+      <w:proofErr w:type="spellEnd"/>
+    </w:p>
+    <w:p>
+      <w:pPr>
+        <w:pStyle w:val="Code"/>
+      </w:pPr>
+      <w:r>
+        <w:tab/>
+      </w:r>
+      <w:r>
+        <w:tab/>
+        <w:t>}</w:t>
+      </w:r>
+    </w:p>
+    <w:p>
+      <w:pPr>
+        <w:pStyle w:val="Code"/>
+      </w:pPr>
+      <w:r>
+        <w:tab/>
+        <w:t>}</w:t>
+      </w:r>
+    </w:p>
+    <w:p>
+      <w:pPr>
+        <w:pStyle w:val="Code"/>
+      </w:pPr>
+      <w:r>
+        <w:tab/>
+        <w:t>…</w:t>
+      </w:r>
+    </w:p>
+    <w:p>
+      <w:pPr>
+        <w:pStyle w:val="Code"/>
+        <w:pBdr>
+          <w:bottom w:val="single" w:sz="4" w:space="1" w:color="auto"/>
+        </w:pBdr>
+      </w:pPr>
+      <w:r>
+        <w:t>}</w:t>
+      </w:r>
+    </w:p>
+    <w:p>
+      <w:pPr>
+        <w:pStyle w:val="BodyText"/>
+        <w:rPr>
+          <w:lang w:val="en-US" w:eastAsia="ja-JP"/>
+        </w:rPr>
+      </w:pPr>
+    </w:p>
+    <w:p>
+      <w:pPr>
+        <w:pStyle w:val="BodyText"/>
+        <w:rPr>
+          <w:lang w:val="en-US" w:eastAsia="ja-JP"/>
+        </w:rPr>
+      </w:pPr>
+      <w:r>
+        <w:rPr>
+          <w:lang w:val="en-US" w:eastAsia="ja-JP"/>
+        </w:rPr>
+        <w:t xml:space="preserve">Let’s use </w:t>
+      </w:r>
+      <w:r>
+        <w:rPr>
+          <w:lang w:val="en-US" w:eastAsia="ja-JP"/>
+        </w:rPr>
+        <w:t xml:space="preserve">the </w:t>
+      </w:r>
+      <w:proofErr w:type="spellStart"/>
+      <w:r>
+        <w:rPr>
+          <w:lang w:val="en-US" w:eastAsia="ja-JP"/>
+        </w:rPr>
+        <w:t>raceCheck</w:t>
+      </w:r>
+      <w:proofErr w:type="spellEnd"/>
+      <w:r>
+        <w:rPr>
+          <w:lang w:val="en-US" w:eastAsia="ja-JP"/>
+        </w:rPr>
+        <w:t xml:space="preserve"> Atlas script to check the thread safety of our shared buffer data structure. Select the buffer field, </w:t>
       </w:r>
       <w:proofErr w:type="gramStart"/>
       <w:r>
@@ -2262,6 +3962,7 @@
           <w:noProof/>
           <w:lang w:val="en-US" w:eastAsia="en-US"/>
         </w:rPr>
+        <w:lastRenderedPageBreak/>
         <w:drawing>
           <wp:anchor distT="0" distB="0" distL="114300" distR="114300" simplePos="0" relativeHeight="251660288" behindDoc="0" locked="0" layoutInCell="1" allowOverlap="1" wp14:anchorId="525078E5" wp14:editId="743ACA85">
             <wp:simplePos x="0" y="0"/>
@@ -2352,7 +4053,6 @@
           <w:noProof/>
           <w:lang w:val="en-US" w:eastAsia="en-US"/>
         </w:rPr>
-        <w:lastRenderedPageBreak/>
         <w:drawing>
           <wp:anchor distT="0" distB="0" distL="114300" distR="114300" simplePos="0" relativeHeight="251661312" behindDoc="0" locked="0" layoutInCell="1" allowOverlap="1" wp14:anchorId="0E784EA6" wp14:editId="386DF35F">
             <wp:simplePos x="0" y="0"/>
@@ -2428,6 +4128,7 @@
         <w:rPr>
           <w:lang w:val="en-US" w:eastAsia="ja-JP"/>
         </w:rPr>
+        <w:lastRenderedPageBreak/>
         <w:t xml:space="preserve">Looks good! Our script has confirmed our fix. As with the previous demonstration, notice that </w:t>
       </w:r>
       <w:proofErr w:type="gramStart"/>
@@ -2728,10 +4429,283 @@
           <w:lang w:val="en-US" w:eastAsia="ja-JP"/>
         </w:rPr>
       </w:pPr>
-      <w:r>
-        <w:rPr>
-          <w:lang w:val="en-US" w:eastAsia="ja-JP"/>
-        </w:rPr>
+    </w:p>
+    <w:p>
+      <w:pPr>
+        <w:pStyle w:val="Code"/>
+        <w:pBdr>
+          <w:top w:val="single" w:sz="4" w:space="1" w:color="auto"/>
+        </w:pBdr>
+      </w:pPr>
+      <w:r>
+        <w:t>“</w:t>
+      </w:r>
+    </w:p>
+    <w:p>
+      <w:pPr>
+        <w:pStyle w:val="Code"/>
+      </w:pPr>
+      <w:r>
+        <w:t>Audio capture from the device is a bit more complicated than audio and video playback, but still fairly simple:</w:t>
+      </w:r>
+    </w:p>
+    <w:p>
+      <w:pPr>
+        <w:pStyle w:val="Code"/>
+      </w:pPr>
+    </w:p>
+    <w:p>
+      <w:pPr>
+        <w:pStyle w:val="Code"/>
+      </w:pPr>
+      <w:r>
+        <w:t xml:space="preserve">1. Create a new instance of </w:t>
+      </w:r>
+      <w:proofErr w:type="spellStart"/>
+      <w:r>
+        <w:t>android.media.MediaRecorder</w:t>
+      </w:r>
+      <w:proofErr w:type="spellEnd"/>
+      <w:r>
+        <w:t>.</w:t>
+      </w:r>
+    </w:p>
+    <w:p>
+      <w:pPr>
+        <w:pStyle w:val="Code"/>
+      </w:pPr>
+      <w:r>
+        <w:t xml:space="preserve">2. Set the audio source using </w:t>
+      </w:r>
+      <w:proofErr w:type="spellStart"/>
+      <w:proofErr w:type="gramStart"/>
+      <w:r>
+        <w:t>MediaRecorder.setAudioSource</w:t>
+      </w:r>
+      <w:proofErr w:type="spellEnd"/>
+      <w:r>
+        <w:t>(</w:t>
+      </w:r>
+      <w:proofErr w:type="gramEnd"/>
+      <w:r>
+        <w:t xml:space="preserve">). You will probably want to use </w:t>
+      </w:r>
+      <w:proofErr w:type="spellStart"/>
+      <w:r>
+        <w:t>MediaRecorder.AudioSource.MIC</w:t>
+      </w:r>
+      <w:proofErr w:type="spellEnd"/>
+      <w:r>
+        <w:t>.</w:t>
+      </w:r>
+    </w:p>
+    <w:p>
+      <w:pPr>
+        <w:pStyle w:val="Code"/>
+      </w:pPr>
+      <w:r>
+        <w:t xml:space="preserve">3. Set output file format using </w:t>
+      </w:r>
+      <w:proofErr w:type="spellStart"/>
+      <w:proofErr w:type="gramStart"/>
+      <w:r>
+        <w:t>MediaRecorder.setOutputFormat</w:t>
+      </w:r>
+      <w:proofErr w:type="spellEnd"/>
+      <w:r>
+        <w:t>(</w:t>
+      </w:r>
+      <w:proofErr w:type="gramEnd"/>
+      <w:r>
+        <w:t>).</w:t>
+      </w:r>
+    </w:p>
+    <w:p>
+      <w:pPr>
+        <w:pStyle w:val="Code"/>
+      </w:pPr>
+      <w:r>
+        <w:t xml:space="preserve">4. Set output file name using </w:t>
+      </w:r>
+      <w:proofErr w:type="spellStart"/>
+      <w:proofErr w:type="gramStart"/>
+      <w:r>
+        <w:t>MediaRecorder.setOutputFile</w:t>
+      </w:r>
+      <w:proofErr w:type="spellEnd"/>
+      <w:r>
+        <w:t>(</w:t>
+      </w:r>
+      <w:proofErr w:type="gramEnd"/>
+      <w:r>
+        <w:t>).</w:t>
+      </w:r>
+    </w:p>
+    <w:p>
+      <w:pPr>
+        <w:pStyle w:val="Code"/>
+      </w:pPr>
+      <w:r>
+        <w:t xml:space="preserve">5. Set the audio encoder using </w:t>
+      </w:r>
+      <w:proofErr w:type="spellStart"/>
+      <w:proofErr w:type="gramStart"/>
+      <w:r>
+        <w:t>MediaRecorder.setAudioEncoder</w:t>
+      </w:r>
+      <w:proofErr w:type="spellEnd"/>
+      <w:r>
+        <w:t>(</w:t>
+      </w:r>
+      <w:proofErr w:type="gramEnd"/>
+      <w:r>
+        <w:t>).</w:t>
+      </w:r>
+    </w:p>
+    <w:p>
+      <w:pPr>
+        <w:pStyle w:val="Code"/>
+      </w:pPr>
+      <w:r>
+        <w:t xml:space="preserve">6. Call </w:t>
+      </w:r>
+      <w:proofErr w:type="spellStart"/>
+      <w:proofErr w:type="gramStart"/>
+      <w:r>
+        <w:t>MediaRecorder.prepare</w:t>
+      </w:r>
+      <w:proofErr w:type="spellEnd"/>
+      <w:r>
+        <w:t>(</w:t>
+      </w:r>
+      <w:proofErr w:type="gramEnd"/>
+      <w:r>
+        <w:t xml:space="preserve">) on the </w:t>
+      </w:r>
+      <w:proofErr w:type="spellStart"/>
+      <w:r>
+        <w:t>MediaRecorder</w:t>
+      </w:r>
+      <w:proofErr w:type="spellEnd"/>
+      <w:r>
+        <w:t xml:space="preserve"> instance.</w:t>
+      </w:r>
+    </w:p>
+    <w:p>
+      <w:pPr>
+        <w:pStyle w:val="Code"/>
+      </w:pPr>
+      <w:r>
+        <w:t xml:space="preserve">7. To start audio capture, call </w:t>
+      </w:r>
+      <w:proofErr w:type="spellStart"/>
+      <w:proofErr w:type="gramStart"/>
+      <w:r>
+        <w:t>MediaRecorder.start</w:t>
+      </w:r>
+      <w:proofErr w:type="spellEnd"/>
+      <w:r>
+        <w:t>(</w:t>
+      </w:r>
+      <w:proofErr w:type="gramEnd"/>
+      <w:r>
+        <w:t>).</w:t>
+      </w:r>
+    </w:p>
+    <w:p>
+      <w:pPr>
+        <w:pStyle w:val="Code"/>
+      </w:pPr>
+      <w:r>
+        <w:t xml:space="preserve">8. To stop audio capture, call </w:t>
+      </w:r>
+      <w:proofErr w:type="spellStart"/>
+      <w:proofErr w:type="gramStart"/>
+      <w:r>
+        <w:t>MediaRecorder.stop</w:t>
+      </w:r>
+      <w:proofErr w:type="spellEnd"/>
+      <w:r>
+        <w:t>(</w:t>
+      </w:r>
+      <w:proofErr w:type="gramEnd"/>
+      <w:r>
+        <w:t>).</w:t>
+      </w:r>
+    </w:p>
+    <w:p>
+      <w:pPr>
+        <w:pStyle w:val="Code"/>
+      </w:pPr>
+      <w:r>
+        <w:t xml:space="preserve">9. When you are done with the </w:t>
+      </w:r>
+      <w:proofErr w:type="spellStart"/>
+      <w:r>
+        <w:t>MediaRecorder</w:t>
+      </w:r>
+      <w:proofErr w:type="spellEnd"/>
+      <w:r>
+        <w:t xml:space="preserve"> instance, call </w:t>
+      </w:r>
+      <w:proofErr w:type="spellStart"/>
+      <w:proofErr w:type="gramStart"/>
+      <w:r>
+        <w:t>MediaRecorder.release</w:t>
+      </w:r>
+      <w:proofErr w:type="spellEnd"/>
+      <w:r>
+        <w:t>(</w:t>
+      </w:r>
+      <w:proofErr w:type="gramEnd"/>
+      <w:r>
+        <w:t xml:space="preserve">) on it. Calling </w:t>
+      </w:r>
+      <w:proofErr w:type="spellStart"/>
+      <w:proofErr w:type="gramStart"/>
+      <w:r>
+        <w:t>MediaRecorder.release</w:t>
+      </w:r>
+      <w:proofErr w:type="spellEnd"/>
+      <w:r>
+        <w:t>(</w:t>
+      </w:r>
+      <w:proofErr w:type="gramEnd"/>
+      <w:r>
+        <w:t>) is always recommended to free the resource immediately.</w:t>
+      </w:r>
+    </w:p>
+    <w:p>
+      <w:pPr>
+        <w:pStyle w:val="Code"/>
+        <w:pBdr>
+          <w:bottom w:val="single" w:sz="4" w:space="1" w:color="auto"/>
+        </w:pBdr>
+      </w:pPr>
+      <w:r>
+        <w:t>“</w:t>
+      </w:r>
+    </w:p>
+    <w:p>
+      <w:pPr>
+        <w:pStyle w:val="BodyText"/>
+        <w:rPr>
+          <w:lang w:val="en-US" w:eastAsia="ja-JP"/>
+        </w:rPr>
+      </w:pPr>
+    </w:p>
+    <w:p>
+      <w:pPr>
+        <w:pStyle w:val="BodyText"/>
+        <w:rPr>
+          <w:lang w:val="en-US" w:eastAsia="ja-JP"/>
+        </w:rPr>
+      </w:pPr>
+      <w:r>
+        <w:rPr>
+          <w:lang w:val="en-US" w:eastAsia="ja-JP"/>
+        </w:rPr>
+        <w:lastRenderedPageBreak/>
         <w:t xml:space="preserve">Take a look at </w:t>
       </w:r>
       <w:proofErr w:type="spellStart"/>
@@ -2774,15 +4748,1314 @@
         <w:rPr>
           <w:lang w:val="en-US" w:eastAsia="ja-JP"/>
         </w:rPr>
-        <w:t xml:space="preserve"> defines an expected ordering for calls. Next, it builds a control flow graph of our application, and identifies where the API call events occur. Finally, each call event is </w:t>
-      </w:r>
-      <w:r>
-        <w:rPr>
-          <w:lang w:val="en-US" w:eastAsia="ja-JP"/>
-        </w:rPr>
-        <w:lastRenderedPageBreak/>
-        <w:t xml:space="preserve">sorted into a “good” or “bad” group based upon whether all prerequisite calls were made prior to making this call. In the resulting graph, correct API calls are shown in blue, while incorrect calls are shown in red. </w:t>
-      </w:r>
+        <w:t xml:space="preserve"> defines an expected ordering for calls. Next, it builds a control flow graph of our application, and identifies where the API call events occur. Finally, each call event is sorted into a “good” or “bad” group based upon whether all prerequisite calls were made prior to making this call. In the resulting graph, correct API calls are shown in blue, while incorrect calls are shown in red. </w:t>
+      </w:r>
+    </w:p>
+    <w:p>
+      <w:pPr>
+        <w:pStyle w:val="BodyText"/>
+        <w:rPr>
+          <w:lang w:val="en-US" w:eastAsia="ja-JP"/>
+        </w:rPr>
+      </w:pPr>
+    </w:p>
+    <w:p>
+      <w:pPr>
+        <w:pStyle w:val="Code"/>
+        <w:pBdr>
+          <w:top w:val="single" w:sz="4" w:space="1" w:color="auto"/>
+          <w:bottom w:val="single" w:sz="6" w:space="1" w:color="auto"/>
+        </w:pBdr>
+      </w:pPr>
+      <w:proofErr w:type="spellStart"/>
+      <w:proofErr w:type="gramStart"/>
+      <w:r>
+        <w:t>def</w:t>
+      </w:r>
+      <w:proofErr w:type="spellEnd"/>
+      <w:proofErr w:type="gramEnd"/>
+      <w:r>
+        <w:t xml:space="preserve"> </w:t>
+      </w:r>
+      <w:proofErr w:type="spellStart"/>
+      <w:r>
+        <w:t>androidAudioCapture</w:t>
+      </w:r>
+      <w:proofErr w:type="spellEnd"/>
+      <w:r>
+        <w:t>():</w:t>
+      </w:r>
+      <w:proofErr w:type="spellStart"/>
+      <w:r>
+        <w:t>DisplayItem</w:t>
+      </w:r>
+      <w:proofErr w:type="spellEnd"/>
+      <w:r>
+        <w:t xml:space="preserve"> = {</w:t>
+      </w:r>
+    </w:p>
+    <w:p>
+      <w:pPr>
+        <w:pStyle w:val="Code"/>
+        <w:pBdr>
+          <w:top w:val="single" w:sz="4" w:space="1" w:color="auto"/>
+          <w:bottom w:val="single" w:sz="6" w:space="1" w:color="auto"/>
+        </w:pBdr>
+      </w:pPr>
+      <w:r>
+        <w:tab/>
+      </w:r>
+      <w:proofErr w:type="spellStart"/>
+      <w:proofErr w:type="gramStart"/>
+      <w:r>
+        <w:t>var</w:t>
+      </w:r>
+      <w:proofErr w:type="spellEnd"/>
+      <w:proofErr w:type="gramEnd"/>
+      <w:r>
+        <w:t xml:space="preserve"> </w:t>
+      </w:r>
+      <w:proofErr w:type="spellStart"/>
+      <w:r>
+        <w:t>callContext</w:t>
+      </w:r>
+      <w:proofErr w:type="spellEnd"/>
+      <w:r>
+        <w:t xml:space="preserve"> = edges(</w:t>
+      </w:r>
+      <w:proofErr w:type="spellStart"/>
+      <w:r>
+        <w:t>Edge.CALL</w:t>
+      </w:r>
+      <w:proofErr w:type="spellEnd"/>
+      <w:r>
+        <w:t>)</w:t>
+      </w:r>
+    </w:p>
+    <w:p>
+      <w:pPr>
+        <w:pStyle w:val="Code"/>
+        <w:pBdr>
+          <w:top w:val="single" w:sz="4" w:space="1" w:color="auto"/>
+          <w:bottom w:val="single" w:sz="6" w:space="1" w:color="auto"/>
+        </w:pBdr>
+      </w:pPr>
+      <w:r>
+        <w:tab/>
+      </w:r>
+      <w:proofErr w:type="spellStart"/>
+      <w:proofErr w:type="gramStart"/>
+      <w:r>
+        <w:t>var</w:t>
+      </w:r>
+      <w:proofErr w:type="spellEnd"/>
+      <w:proofErr w:type="gramEnd"/>
+      <w:r>
+        <w:t xml:space="preserve"> </w:t>
+      </w:r>
+      <w:proofErr w:type="spellStart"/>
+      <w:r>
+        <w:t>cfContext</w:t>
+      </w:r>
+      <w:proofErr w:type="spellEnd"/>
+      <w:r>
+        <w:t xml:space="preserve"> = edges(</w:t>
+      </w:r>
+      <w:proofErr w:type="spellStart"/>
+      <w:r>
+        <w:t>Edge.CONTROL_FLOW</w:t>
+      </w:r>
+      <w:proofErr w:type="spellEnd"/>
+      <w:r>
+        <w:t>)</w:t>
+      </w:r>
+    </w:p>
+    <w:p>
+      <w:pPr>
+        <w:pStyle w:val="Code"/>
+        <w:pBdr>
+          <w:top w:val="single" w:sz="4" w:space="1" w:color="auto"/>
+          <w:bottom w:val="single" w:sz="6" w:space="1" w:color="auto"/>
+        </w:pBdr>
+      </w:pPr>
+      <w:r>
+        <w:tab/>
+      </w:r>
+    </w:p>
+    <w:p>
+      <w:pPr>
+        <w:pStyle w:val="Code"/>
+        <w:pBdr>
+          <w:top w:val="single" w:sz="4" w:space="1" w:color="auto"/>
+          <w:bottom w:val="single" w:sz="6" w:space="1" w:color="auto"/>
+        </w:pBdr>
+      </w:pPr>
+      <w:r>
+        <w:tab/>
+      </w:r>
+      <w:proofErr w:type="spellStart"/>
+      <w:proofErr w:type="gramStart"/>
+      <w:r>
+        <w:t>var</w:t>
+      </w:r>
+      <w:proofErr w:type="spellEnd"/>
+      <w:proofErr w:type="gramEnd"/>
+      <w:r>
+        <w:t xml:space="preserve"> </w:t>
+      </w:r>
+      <w:proofErr w:type="spellStart"/>
+      <w:r>
+        <w:t>mediaRecorder</w:t>
+      </w:r>
+      <w:proofErr w:type="spellEnd"/>
+      <w:r>
+        <w:t xml:space="preserve"> = </w:t>
+      </w:r>
+    </w:p>
+    <w:p>
+      <w:pPr>
+        <w:pStyle w:val="Code"/>
+        <w:pBdr>
+          <w:top w:val="single" w:sz="4" w:space="1" w:color="auto"/>
+          <w:bottom w:val="single" w:sz="6" w:space="1" w:color="auto"/>
+        </w:pBdr>
+      </w:pPr>
+      <w:r>
+        <w:tab/>
+      </w:r>
+      <w:r>
+        <w:tab/>
+      </w:r>
+      <w:proofErr w:type="spellStart"/>
+      <w:proofErr w:type="gramStart"/>
+      <w:r>
+        <w:t>methodSelect</w:t>
+      </w:r>
+      <w:proofErr w:type="spellEnd"/>
+      <w:proofErr w:type="gramEnd"/>
+      <w:r>
+        <w:t>("android.media","</w:t>
+      </w:r>
+      <w:proofErr w:type="spellStart"/>
+      <w:r>
+        <w:t>MediaRecorder</w:t>
+      </w:r>
+      <w:proofErr w:type="spellEnd"/>
+      <w:r>
+        <w:t>","</w:t>
+      </w:r>
+      <w:proofErr w:type="spellStart"/>
+      <w:r>
+        <w:t>MediaRecorder</w:t>
+      </w:r>
+      <w:proofErr w:type="spellEnd"/>
+      <w:r>
+        <w:t>")</w:t>
+      </w:r>
+    </w:p>
+    <w:p>
+      <w:pPr>
+        <w:pStyle w:val="Code"/>
+        <w:pBdr>
+          <w:top w:val="single" w:sz="4" w:space="1" w:color="auto"/>
+          <w:bottom w:val="single" w:sz="6" w:space="1" w:color="auto"/>
+        </w:pBdr>
+      </w:pPr>
+      <w:r>
+        <w:tab/>
+      </w:r>
+      <w:proofErr w:type="spellStart"/>
+      <w:proofErr w:type="gramStart"/>
+      <w:r>
+        <w:t>var</w:t>
+      </w:r>
+      <w:proofErr w:type="spellEnd"/>
+      <w:proofErr w:type="gramEnd"/>
+      <w:r>
+        <w:t xml:space="preserve"> </w:t>
+      </w:r>
+      <w:proofErr w:type="spellStart"/>
+      <w:r>
+        <w:t>setAudioSource</w:t>
+      </w:r>
+      <w:proofErr w:type="spellEnd"/>
+      <w:r>
+        <w:t xml:space="preserve"> = </w:t>
+      </w:r>
+    </w:p>
+    <w:p>
+      <w:pPr>
+        <w:pStyle w:val="Code"/>
+        <w:pBdr>
+          <w:top w:val="single" w:sz="4" w:space="1" w:color="auto"/>
+          <w:bottom w:val="single" w:sz="6" w:space="1" w:color="auto"/>
+        </w:pBdr>
+      </w:pPr>
+      <w:r>
+        <w:tab/>
+      </w:r>
+      <w:r>
+        <w:tab/>
+      </w:r>
+      <w:proofErr w:type="spellStart"/>
+      <w:proofErr w:type="gramStart"/>
+      <w:r>
+        <w:t>methodSelect</w:t>
+      </w:r>
+      <w:proofErr w:type="spellEnd"/>
+      <w:proofErr w:type="gramEnd"/>
+      <w:r>
+        <w:t>("android.media","</w:t>
+      </w:r>
+      <w:proofErr w:type="spellStart"/>
+      <w:r>
+        <w:t>MediaRecorder</w:t>
+      </w:r>
+      <w:proofErr w:type="spellEnd"/>
+      <w:r>
+        <w:t>","</w:t>
+      </w:r>
+      <w:proofErr w:type="spellStart"/>
+      <w:r>
+        <w:t>setAudioSource</w:t>
+      </w:r>
+      <w:proofErr w:type="spellEnd"/>
+      <w:r>
+        <w:t>")</w:t>
+      </w:r>
+    </w:p>
+    <w:p>
+      <w:pPr>
+        <w:pStyle w:val="Code"/>
+        <w:pBdr>
+          <w:top w:val="single" w:sz="4" w:space="1" w:color="auto"/>
+          <w:bottom w:val="single" w:sz="6" w:space="1" w:color="auto"/>
+        </w:pBdr>
+      </w:pPr>
+      <w:r>
+        <w:tab/>
+      </w:r>
+      <w:proofErr w:type="spellStart"/>
+      <w:proofErr w:type="gramStart"/>
+      <w:r>
+        <w:t>var</w:t>
+      </w:r>
+      <w:proofErr w:type="spellEnd"/>
+      <w:proofErr w:type="gramEnd"/>
+      <w:r>
+        <w:t xml:space="preserve"> </w:t>
+      </w:r>
+      <w:proofErr w:type="spellStart"/>
+      <w:r>
+        <w:t>setOutputFormat</w:t>
+      </w:r>
+      <w:proofErr w:type="spellEnd"/>
+      <w:r>
+        <w:t xml:space="preserve"> =</w:t>
+      </w:r>
+    </w:p>
+    <w:p>
+      <w:pPr>
+        <w:pStyle w:val="Code"/>
+        <w:pBdr>
+          <w:top w:val="single" w:sz="4" w:space="1" w:color="auto"/>
+          <w:bottom w:val="single" w:sz="6" w:space="1" w:color="auto"/>
+        </w:pBdr>
+      </w:pPr>
+      <w:r>
+        <w:tab/>
+      </w:r>
+      <w:r>
+        <w:tab/>
+      </w:r>
+      <w:proofErr w:type="spellStart"/>
+      <w:proofErr w:type="gramStart"/>
+      <w:r>
+        <w:t>methodSelect</w:t>
+      </w:r>
+      <w:proofErr w:type="spellEnd"/>
+      <w:proofErr w:type="gramEnd"/>
+      <w:r>
+        <w:t>("android.media","</w:t>
+      </w:r>
+      <w:proofErr w:type="spellStart"/>
+      <w:r>
+        <w:t>MediaRecorder</w:t>
+      </w:r>
+      <w:proofErr w:type="spellEnd"/>
+      <w:r>
+        <w:t>","</w:t>
+      </w:r>
+      <w:proofErr w:type="spellStart"/>
+      <w:r>
+        <w:t>setOutputFormat</w:t>
+      </w:r>
+      <w:proofErr w:type="spellEnd"/>
+      <w:r>
+        <w:t>")</w:t>
+      </w:r>
+    </w:p>
+    <w:p>
+      <w:pPr>
+        <w:pStyle w:val="Code"/>
+        <w:pBdr>
+          <w:top w:val="single" w:sz="4" w:space="1" w:color="auto"/>
+          <w:bottom w:val="single" w:sz="6" w:space="1" w:color="auto"/>
+        </w:pBdr>
+      </w:pPr>
+      <w:r>
+        <w:tab/>
+      </w:r>
+      <w:proofErr w:type="spellStart"/>
+      <w:proofErr w:type="gramStart"/>
+      <w:r>
+        <w:t>var</w:t>
+      </w:r>
+      <w:proofErr w:type="spellEnd"/>
+      <w:proofErr w:type="gramEnd"/>
+      <w:r>
+        <w:t xml:space="preserve"> </w:t>
+      </w:r>
+      <w:proofErr w:type="spellStart"/>
+      <w:r>
+        <w:t>setOutputFile</w:t>
+      </w:r>
+      <w:proofErr w:type="spellEnd"/>
+      <w:r>
+        <w:t xml:space="preserve"> =</w:t>
+      </w:r>
+    </w:p>
+    <w:p>
+      <w:pPr>
+        <w:pStyle w:val="Code"/>
+        <w:pBdr>
+          <w:top w:val="single" w:sz="4" w:space="1" w:color="auto"/>
+          <w:bottom w:val="single" w:sz="6" w:space="1" w:color="auto"/>
+        </w:pBdr>
+      </w:pPr>
+      <w:r>
+        <w:tab/>
+      </w:r>
+      <w:r>
+        <w:tab/>
+      </w:r>
+      <w:proofErr w:type="spellStart"/>
+      <w:proofErr w:type="gramStart"/>
+      <w:r>
+        <w:t>methodSelect</w:t>
+      </w:r>
+      <w:proofErr w:type="spellEnd"/>
+      <w:proofErr w:type="gramEnd"/>
+      <w:r>
+        <w:t>("android.media","</w:t>
+      </w:r>
+      <w:proofErr w:type="spellStart"/>
+      <w:r>
+        <w:t>MediaRecorder</w:t>
+      </w:r>
+      <w:proofErr w:type="spellEnd"/>
+      <w:r>
+        <w:t>","</w:t>
+      </w:r>
+      <w:proofErr w:type="spellStart"/>
+      <w:r>
+        <w:t>setOutputFile</w:t>
+      </w:r>
+      <w:proofErr w:type="spellEnd"/>
+      <w:r>
+        <w:t>")</w:t>
+      </w:r>
+    </w:p>
+    <w:p>
+      <w:pPr>
+        <w:pStyle w:val="Code"/>
+        <w:pBdr>
+          <w:top w:val="single" w:sz="4" w:space="1" w:color="auto"/>
+          <w:bottom w:val="single" w:sz="6" w:space="1" w:color="auto"/>
+        </w:pBdr>
+      </w:pPr>
+      <w:r>
+        <w:tab/>
+      </w:r>
+      <w:proofErr w:type="spellStart"/>
+      <w:proofErr w:type="gramStart"/>
+      <w:r>
+        <w:t>var</w:t>
+      </w:r>
+      <w:proofErr w:type="spellEnd"/>
+      <w:proofErr w:type="gramEnd"/>
+      <w:r>
+        <w:t xml:space="preserve"> </w:t>
+      </w:r>
+      <w:proofErr w:type="spellStart"/>
+      <w:r>
+        <w:t>setAudioEncoder</w:t>
+      </w:r>
+      <w:proofErr w:type="spellEnd"/>
+      <w:r>
+        <w:t xml:space="preserve"> =</w:t>
+      </w:r>
+    </w:p>
+    <w:p>
+      <w:pPr>
+        <w:pStyle w:val="Code"/>
+        <w:pBdr>
+          <w:top w:val="single" w:sz="4" w:space="1" w:color="auto"/>
+          <w:bottom w:val="single" w:sz="6" w:space="1" w:color="auto"/>
+        </w:pBdr>
+      </w:pPr>
+      <w:r>
+        <w:tab/>
+      </w:r>
+      <w:r>
+        <w:tab/>
+      </w:r>
+      <w:proofErr w:type="spellStart"/>
+      <w:proofErr w:type="gramStart"/>
+      <w:r>
+        <w:t>methodSelect</w:t>
+      </w:r>
+      <w:proofErr w:type="spellEnd"/>
+      <w:proofErr w:type="gramEnd"/>
+      <w:r>
+        <w:t>("android.media","</w:t>
+      </w:r>
+      <w:proofErr w:type="spellStart"/>
+      <w:r>
+        <w:t>MediaRecorder</w:t>
+      </w:r>
+      <w:proofErr w:type="spellEnd"/>
+      <w:r>
+        <w:t>","</w:t>
+      </w:r>
+      <w:proofErr w:type="spellStart"/>
+      <w:r>
+        <w:t>setAudioEncoder</w:t>
+      </w:r>
+      <w:proofErr w:type="spellEnd"/>
+      <w:r>
+        <w:t>")</w:t>
+      </w:r>
+    </w:p>
+    <w:p>
+      <w:pPr>
+        <w:pStyle w:val="Code"/>
+        <w:pBdr>
+          <w:top w:val="single" w:sz="4" w:space="1" w:color="auto"/>
+          <w:bottom w:val="single" w:sz="6" w:space="1" w:color="auto"/>
+        </w:pBdr>
+      </w:pPr>
+      <w:r>
+        <w:tab/>
+      </w:r>
+      <w:proofErr w:type="spellStart"/>
+      <w:proofErr w:type="gramStart"/>
+      <w:r>
+        <w:t>var</w:t>
+      </w:r>
+      <w:proofErr w:type="spellEnd"/>
+      <w:proofErr w:type="gramEnd"/>
+      <w:r>
+        <w:t xml:space="preserve"> prepare = </w:t>
+      </w:r>
+      <w:proofErr w:type="spellStart"/>
+      <w:r>
+        <w:t>methodSelect</w:t>
+      </w:r>
+      <w:proofErr w:type="spellEnd"/>
+      <w:r>
+        <w:t>("android.media","</w:t>
+      </w:r>
+      <w:proofErr w:type="spellStart"/>
+      <w:r>
+        <w:t>MediaRecorder</w:t>
+      </w:r>
+      <w:proofErr w:type="spellEnd"/>
+      <w:r>
+        <w:t>","prepare")</w:t>
+      </w:r>
+    </w:p>
+    <w:p>
+      <w:pPr>
+        <w:pStyle w:val="Code"/>
+        <w:pBdr>
+          <w:top w:val="single" w:sz="4" w:space="1" w:color="auto"/>
+          <w:bottom w:val="single" w:sz="6" w:space="1" w:color="auto"/>
+        </w:pBdr>
+      </w:pPr>
+      <w:r>
+        <w:tab/>
+      </w:r>
+      <w:proofErr w:type="spellStart"/>
+      <w:proofErr w:type="gramStart"/>
+      <w:r>
+        <w:t>var</w:t>
+      </w:r>
+      <w:proofErr w:type="spellEnd"/>
+      <w:proofErr w:type="gramEnd"/>
+      <w:r>
+        <w:t xml:space="preserve"> start = </w:t>
+      </w:r>
+      <w:proofErr w:type="spellStart"/>
+      <w:r>
+        <w:t>methodSelect</w:t>
+      </w:r>
+      <w:proofErr w:type="spellEnd"/>
+      <w:r>
+        <w:t>("android.media","</w:t>
+      </w:r>
+      <w:proofErr w:type="spellStart"/>
+      <w:r>
+        <w:t>MediaRecorder</w:t>
+      </w:r>
+      <w:proofErr w:type="spellEnd"/>
+      <w:r>
+        <w:t>","start")</w:t>
+      </w:r>
+    </w:p>
+    <w:p>
+      <w:pPr>
+        <w:pStyle w:val="Code"/>
+        <w:pBdr>
+          <w:top w:val="single" w:sz="4" w:space="1" w:color="auto"/>
+          <w:bottom w:val="single" w:sz="6" w:space="1" w:color="auto"/>
+        </w:pBdr>
+      </w:pPr>
+      <w:r>
+        <w:tab/>
+      </w:r>
+      <w:proofErr w:type="spellStart"/>
+      <w:proofErr w:type="gramStart"/>
+      <w:r>
+        <w:t>var</w:t>
+      </w:r>
+      <w:proofErr w:type="spellEnd"/>
+      <w:proofErr w:type="gramEnd"/>
+      <w:r>
+        <w:t xml:space="preserve"> stop = </w:t>
+      </w:r>
+      <w:proofErr w:type="spellStart"/>
+      <w:r>
+        <w:t>methodSelect</w:t>
+      </w:r>
+      <w:proofErr w:type="spellEnd"/>
+      <w:r>
+        <w:t>("android.media","</w:t>
+      </w:r>
+      <w:proofErr w:type="spellStart"/>
+      <w:r>
+        <w:t>MediaRecorder</w:t>
+      </w:r>
+      <w:proofErr w:type="spellEnd"/>
+      <w:r>
+        <w:t>","stop")</w:t>
+      </w:r>
+    </w:p>
+    <w:p>
+      <w:pPr>
+        <w:pStyle w:val="Code"/>
+        <w:pBdr>
+          <w:top w:val="single" w:sz="4" w:space="1" w:color="auto"/>
+          <w:bottom w:val="single" w:sz="6" w:space="1" w:color="auto"/>
+        </w:pBdr>
+      </w:pPr>
+      <w:r>
+        <w:tab/>
+      </w:r>
+      <w:proofErr w:type="spellStart"/>
+      <w:proofErr w:type="gramStart"/>
+      <w:r>
+        <w:t>var</w:t>
+      </w:r>
+      <w:proofErr w:type="spellEnd"/>
+      <w:proofErr w:type="gramEnd"/>
+      <w:r>
+        <w:t xml:space="preserve"> release = </w:t>
+      </w:r>
+      <w:proofErr w:type="spellStart"/>
+      <w:r>
+        <w:t>methodSelect</w:t>
+      </w:r>
+      <w:proofErr w:type="spellEnd"/>
+      <w:r>
+        <w:t>("android.media","</w:t>
+      </w:r>
+      <w:proofErr w:type="spellStart"/>
+      <w:r>
+        <w:t>MediaRecorder</w:t>
+      </w:r>
+      <w:proofErr w:type="spellEnd"/>
+      <w:r>
+        <w:t>","release")</w:t>
+      </w:r>
+    </w:p>
+    <w:p>
+      <w:pPr>
+        <w:pStyle w:val="Code"/>
+        <w:pBdr>
+          <w:top w:val="single" w:sz="4" w:space="1" w:color="auto"/>
+          <w:bottom w:val="single" w:sz="6" w:space="1" w:color="auto"/>
+        </w:pBdr>
+      </w:pPr>
+      <w:r>
+        <w:tab/>
+      </w:r>
+      <w:proofErr w:type="spellStart"/>
+      <w:proofErr w:type="gramStart"/>
+      <w:r>
+        <w:t>var</w:t>
+      </w:r>
+      <w:proofErr w:type="spellEnd"/>
+      <w:proofErr w:type="gramEnd"/>
+      <w:r>
+        <w:t xml:space="preserve"> </w:t>
+      </w:r>
+      <w:proofErr w:type="spellStart"/>
+      <w:r>
+        <w:t>apis</w:t>
+      </w:r>
+      <w:proofErr w:type="spellEnd"/>
+      <w:r>
+        <w:t xml:space="preserve"> = </w:t>
+      </w:r>
+      <w:proofErr w:type="spellStart"/>
+      <w:r>
+        <w:t>mediaRecorder.union</w:t>
+      </w:r>
+      <w:proofErr w:type="spellEnd"/>
+      <w:r>
+        <w:t>(</w:t>
+      </w:r>
+      <w:proofErr w:type="spellStart"/>
+      <w:r>
+        <w:t>setAudioSource</w:t>
+      </w:r>
+      <w:proofErr w:type="spellEnd"/>
+      <w:r>
+        <w:t xml:space="preserve">, </w:t>
+      </w:r>
+      <w:proofErr w:type="spellStart"/>
+      <w:r>
+        <w:t>setOutputFormat</w:t>
+      </w:r>
+      <w:proofErr w:type="spellEnd"/>
+      <w:r>
+        <w:t xml:space="preserve">, </w:t>
+      </w:r>
+    </w:p>
+    <w:p>
+      <w:pPr>
+        <w:pStyle w:val="Code"/>
+        <w:pBdr>
+          <w:top w:val="single" w:sz="4" w:space="1" w:color="auto"/>
+          <w:bottom w:val="single" w:sz="6" w:space="1" w:color="auto"/>
+        </w:pBdr>
+      </w:pPr>
+      <w:r>
+        <w:tab/>
+      </w:r>
+      <w:r>
+        <w:tab/>
+      </w:r>
+      <w:proofErr w:type="spellStart"/>
+      <w:proofErr w:type="gramStart"/>
+      <w:r>
+        <w:t>setOutputFile</w:t>
+      </w:r>
+      <w:proofErr w:type="spellEnd"/>
+      <w:proofErr w:type="gramEnd"/>
+      <w:r>
+        <w:t xml:space="preserve">, </w:t>
+      </w:r>
+      <w:proofErr w:type="spellStart"/>
+      <w:r>
+        <w:t>setAudioEncoder</w:t>
+      </w:r>
+      <w:proofErr w:type="spellEnd"/>
+      <w:r>
+        <w:t>, prepare, start, stop, release)</w:t>
+      </w:r>
+    </w:p>
+    <w:p>
+      <w:pPr>
+        <w:pStyle w:val="Code"/>
+        <w:pBdr>
+          <w:top w:val="single" w:sz="4" w:space="1" w:color="auto"/>
+          <w:bottom w:val="single" w:sz="6" w:space="1" w:color="auto"/>
+        </w:pBdr>
+      </w:pPr>
+      <w:r>
+        <w:tab/>
+      </w:r>
+      <w:r>
+        <w:tab/>
+      </w:r>
+    </w:p>
+    <w:p>
+      <w:pPr>
+        <w:pStyle w:val="Code"/>
+        <w:pBdr>
+          <w:top w:val="single" w:sz="4" w:space="1" w:color="auto"/>
+          <w:bottom w:val="single" w:sz="6" w:space="1" w:color="auto"/>
+        </w:pBdr>
+      </w:pPr>
+      <w:r>
+        <w:tab/>
+      </w:r>
+      <w:proofErr w:type="spellStart"/>
+      <w:proofErr w:type="gramStart"/>
+      <w:r>
+        <w:t>val</w:t>
+      </w:r>
+      <w:proofErr w:type="spellEnd"/>
+      <w:proofErr w:type="gramEnd"/>
+      <w:r>
+        <w:t xml:space="preserve"> </w:t>
+      </w:r>
+      <w:proofErr w:type="spellStart"/>
+      <w:r>
+        <w:t>requisiteOrder</w:t>
+      </w:r>
+      <w:proofErr w:type="spellEnd"/>
+      <w:r>
+        <w:t xml:space="preserve"> = Array(</w:t>
+      </w:r>
+      <w:proofErr w:type="spellStart"/>
+      <w:r>
+        <w:t>mediaRecorder</w:t>
+      </w:r>
+      <w:proofErr w:type="spellEnd"/>
+      <w:r>
+        <w:t xml:space="preserve">, </w:t>
+      </w:r>
+      <w:proofErr w:type="spellStart"/>
+      <w:r>
+        <w:t>setAudioSource</w:t>
+      </w:r>
+      <w:proofErr w:type="spellEnd"/>
+      <w:r>
+        <w:t xml:space="preserve">, </w:t>
+      </w:r>
+    </w:p>
+    <w:p>
+      <w:pPr>
+        <w:pStyle w:val="Code"/>
+        <w:pBdr>
+          <w:top w:val="single" w:sz="4" w:space="1" w:color="auto"/>
+          <w:bottom w:val="single" w:sz="6" w:space="1" w:color="auto"/>
+        </w:pBdr>
+      </w:pPr>
+      <w:r>
+        <w:tab/>
+      </w:r>
+      <w:r>
+        <w:tab/>
+      </w:r>
+      <w:proofErr w:type="spellStart"/>
+      <w:proofErr w:type="gramStart"/>
+      <w:r>
+        <w:t>setOutputFormat</w:t>
+      </w:r>
+      <w:proofErr w:type="spellEnd"/>
+      <w:proofErr w:type="gramEnd"/>
+      <w:r>
+        <w:t xml:space="preserve">, </w:t>
+      </w:r>
+      <w:proofErr w:type="spellStart"/>
+      <w:r>
+        <w:t>setOutputFile</w:t>
+      </w:r>
+      <w:proofErr w:type="spellEnd"/>
+      <w:r>
+        <w:t xml:space="preserve">, </w:t>
+      </w:r>
+      <w:proofErr w:type="spellStart"/>
+      <w:r>
+        <w:t>setAudioEncoder</w:t>
+      </w:r>
+      <w:proofErr w:type="spellEnd"/>
+      <w:r>
+        <w:t xml:space="preserve">, prepare, start, </w:t>
+      </w:r>
+    </w:p>
+    <w:p>
+      <w:pPr>
+        <w:pStyle w:val="Code"/>
+        <w:pBdr>
+          <w:top w:val="single" w:sz="4" w:space="1" w:color="auto"/>
+          <w:bottom w:val="single" w:sz="6" w:space="1" w:color="auto"/>
+        </w:pBdr>
+      </w:pPr>
+      <w:r>
+        <w:tab/>
+      </w:r>
+      <w:r>
+        <w:tab/>
+      </w:r>
+      <w:proofErr w:type="gramStart"/>
+      <w:r>
+        <w:t>stop</w:t>
+      </w:r>
+      <w:proofErr w:type="gramEnd"/>
+      <w:r>
+        <w:t>, release)</w:t>
+      </w:r>
+    </w:p>
+    <w:p>
+      <w:pPr>
+        <w:pStyle w:val="Code"/>
+        <w:pBdr>
+          <w:top w:val="single" w:sz="4" w:space="1" w:color="auto"/>
+          <w:bottom w:val="single" w:sz="6" w:space="1" w:color="auto"/>
+        </w:pBdr>
+      </w:pPr>
+      <w:r>
+        <w:tab/>
+      </w:r>
+      <w:r>
+        <w:tab/>
+      </w:r>
+      <w:r>
+        <w:tab/>
+      </w:r>
+      <w:r>
+        <w:tab/>
+      </w:r>
+    </w:p>
+    <w:p>
+      <w:pPr>
+        <w:pStyle w:val="Code"/>
+        <w:pBdr>
+          <w:top w:val="single" w:sz="4" w:space="1" w:color="auto"/>
+          <w:bottom w:val="single" w:sz="6" w:space="1" w:color="auto"/>
+        </w:pBdr>
+      </w:pPr>
+      <w:r>
+        <w:tab/>
+      </w:r>
+      <w:proofErr w:type="spellStart"/>
+      <w:proofErr w:type="gramStart"/>
+      <w:r>
+        <w:t>var</w:t>
+      </w:r>
+      <w:proofErr w:type="spellEnd"/>
+      <w:proofErr w:type="gramEnd"/>
+      <w:r>
+        <w:t xml:space="preserve"> </w:t>
+      </w:r>
+      <w:proofErr w:type="spellStart"/>
+      <w:r>
+        <w:t>cfGraph</w:t>
+      </w:r>
+      <w:proofErr w:type="spellEnd"/>
+      <w:r>
+        <w:t xml:space="preserve"> = </w:t>
+      </w:r>
+    </w:p>
+    <w:p>
+      <w:pPr>
+        <w:pStyle w:val="Code"/>
+        <w:pBdr>
+          <w:top w:val="single" w:sz="4" w:space="1" w:color="auto"/>
+          <w:bottom w:val="single" w:sz="6" w:space="1" w:color="auto"/>
+        </w:pBdr>
+      </w:pPr>
+      <w:r>
+        <w:tab/>
+      </w:r>
+      <w:r>
+        <w:tab/>
+      </w:r>
+      <w:proofErr w:type="spellStart"/>
+      <w:proofErr w:type="gramStart"/>
+      <w:r>
+        <w:t>inducedGraph</w:t>
+      </w:r>
+      <w:proofErr w:type="spellEnd"/>
+      <w:proofErr w:type="gramEnd"/>
+      <w:r>
+        <w:t>(</w:t>
+      </w:r>
+      <w:proofErr w:type="spellStart"/>
+      <w:r>
+        <w:t>app.nodesTaggedWithAny</w:t>
+      </w:r>
+      <w:proofErr w:type="spellEnd"/>
+      <w:r>
+        <w:t>(</w:t>
+      </w:r>
+      <w:proofErr w:type="spellStart"/>
+      <w:r>
+        <w:t>Node.CONTROL_FLOW</w:t>
+      </w:r>
+      <w:proofErr w:type="spellEnd"/>
+      <w:r>
+        <w:t xml:space="preserve">), </w:t>
+      </w:r>
+      <w:proofErr w:type="spellStart"/>
+      <w:r>
+        <w:t>cfContext</w:t>
+      </w:r>
+      <w:proofErr w:type="spellEnd"/>
+      <w:r>
+        <w:t>)</w:t>
+      </w:r>
+    </w:p>
+    <w:p>
+      <w:pPr>
+        <w:pStyle w:val="Code"/>
+        <w:pBdr>
+          <w:top w:val="single" w:sz="4" w:space="1" w:color="auto"/>
+          <w:bottom w:val="single" w:sz="6" w:space="1" w:color="auto"/>
+        </w:pBdr>
+      </w:pPr>
+      <w:r>
+        <w:tab/>
+      </w:r>
+      <w:r>
+        <w:tab/>
+      </w:r>
+    </w:p>
+    <w:p>
+      <w:pPr>
+        <w:pStyle w:val="Code"/>
+        <w:pBdr>
+          <w:top w:val="single" w:sz="4" w:space="1" w:color="auto"/>
+          <w:bottom w:val="single" w:sz="6" w:space="1" w:color="auto"/>
+        </w:pBdr>
+      </w:pPr>
+      <w:r>
+        <w:tab/>
+      </w:r>
+      <w:proofErr w:type="spellStart"/>
+      <w:proofErr w:type="gramStart"/>
+      <w:r>
+        <w:t>var</w:t>
+      </w:r>
+      <w:proofErr w:type="spellEnd"/>
+      <w:proofErr w:type="gramEnd"/>
+      <w:r>
+        <w:t xml:space="preserve"> </w:t>
+      </w:r>
+      <w:proofErr w:type="spellStart"/>
+      <w:r>
+        <w:t>apiCalls</w:t>
+      </w:r>
+      <w:proofErr w:type="spellEnd"/>
+      <w:r>
+        <w:t xml:space="preserve"> = </w:t>
+      </w:r>
+      <w:proofErr w:type="spellStart"/>
+      <w:r>
+        <w:t>callContext.forwardStep</w:t>
+      </w:r>
+      <w:proofErr w:type="spellEnd"/>
+      <w:r>
+        <w:t>(</w:t>
+      </w:r>
+      <w:proofErr w:type="spellStart"/>
+      <w:r>
+        <w:t>cfGraph</w:t>
+      </w:r>
+      <w:proofErr w:type="spellEnd"/>
+      <w:r>
+        <w:t xml:space="preserve">) intersection </w:t>
+      </w:r>
+    </w:p>
+    <w:p>
+      <w:pPr>
+        <w:pStyle w:val="Code"/>
+        <w:pBdr>
+          <w:top w:val="single" w:sz="4" w:space="1" w:color="auto"/>
+          <w:bottom w:val="single" w:sz="6" w:space="1" w:color="auto"/>
+        </w:pBdr>
+      </w:pPr>
+      <w:r>
+        <w:tab/>
+      </w:r>
+      <w:r>
+        <w:tab/>
+      </w:r>
+      <w:proofErr w:type="spellStart"/>
+      <w:proofErr w:type="gramStart"/>
+      <w:r>
+        <w:t>callContext.reverseStep</w:t>
+      </w:r>
+      <w:proofErr w:type="spellEnd"/>
+      <w:proofErr w:type="gramEnd"/>
+      <w:r>
+        <w:t>(</w:t>
+      </w:r>
+      <w:proofErr w:type="spellStart"/>
+      <w:r>
+        <w:t>apis</w:t>
+      </w:r>
+      <w:proofErr w:type="spellEnd"/>
+      <w:r>
+        <w:t>)</w:t>
+      </w:r>
+    </w:p>
+    <w:p>
+      <w:pPr>
+        <w:pStyle w:val="Code"/>
+        <w:pBdr>
+          <w:top w:val="single" w:sz="4" w:space="1" w:color="auto"/>
+          <w:bottom w:val="single" w:sz="6" w:space="1" w:color="auto"/>
+        </w:pBdr>
+      </w:pPr>
+      <w:r>
+        <w:tab/>
+      </w:r>
+      <w:r>
+        <w:tab/>
+      </w:r>
+    </w:p>
+    <w:p>
+      <w:pPr>
+        <w:pStyle w:val="Code"/>
+        <w:pBdr>
+          <w:top w:val="single" w:sz="4" w:space="1" w:color="auto"/>
+          <w:bottom w:val="single" w:sz="6" w:space="1" w:color="auto"/>
+        </w:pBdr>
+      </w:pPr>
+      <w:r>
+        <w:tab/>
+      </w:r>
+      <w:proofErr w:type="spellStart"/>
+      <w:proofErr w:type="gramStart"/>
+      <w:r>
+        <w:t>cfGraph</w:t>
+      </w:r>
+      <w:proofErr w:type="spellEnd"/>
+      <w:proofErr w:type="gramEnd"/>
+      <w:r>
+        <w:t xml:space="preserve"> = </w:t>
+      </w:r>
+      <w:proofErr w:type="spellStart"/>
+      <w:r>
+        <w:t>cfGraph</w:t>
+      </w:r>
+      <w:proofErr w:type="spellEnd"/>
+      <w:r>
+        <w:t xml:space="preserve"> difference (</w:t>
+      </w:r>
+      <w:proofErr w:type="spellStart"/>
+      <w:r>
+        <w:t>cfGraph</w:t>
+      </w:r>
+      <w:proofErr w:type="spellEnd"/>
+      <w:r>
+        <w:t xml:space="preserve"> difference </w:t>
+      </w:r>
+    </w:p>
+    <w:p>
+      <w:pPr>
+        <w:pStyle w:val="Code"/>
+        <w:pBdr>
+          <w:top w:val="single" w:sz="4" w:space="1" w:color="auto"/>
+          <w:bottom w:val="single" w:sz="6" w:space="1" w:color="auto"/>
+        </w:pBdr>
+      </w:pPr>
+      <w:r>
+        <w:tab/>
+      </w:r>
+      <w:r>
+        <w:tab/>
+      </w:r>
+      <w:proofErr w:type="spellStart"/>
+      <w:proofErr w:type="gramStart"/>
+      <w:r>
+        <w:t>cfGraph.between</w:t>
+      </w:r>
+      <w:proofErr w:type="spellEnd"/>
+      <w:proofErr w:type="gramEnd"/>
+      <w:r>
+        <w:t>(</w:t>
+      </w:r>
+      <w:proofErr w:type="spellStart"/>
+      <w:r>
+        <w:t>apiCalls</w:t>
+      </w:r>
+      <w:proofErr w:type="spellEnd"/>
+      <w:r>
+        <w:t xml:space="preserve">, </w:t>
+      </w:r>
+      <w:proofErr w:type="spellStart"/>
+      <w:r>
+        <w:t>apiCalls</w:t>
+      </w:r>
+      <w:proofErr w:type="spellEnd"/>
+      <w:r>
+        <w:t>))</w:t>
+      </w:r>
+    </w:p>
+    <w:p>
+      <w:pPr>
+        <w:pStyle w:val="Code"/>
+        <w:pBdr>
+          <w:top w:val="single" w:sz="4" w:space="1" w:color="auto"/>
+          <w:bottom w:val="single" w:sz="6" w:space="1" w:color="auto"/>
+        </w:pBdr>
+      </w:pPr>
+      <w:r>
+        <w:tab/>
+      </w:r>
+      <w:r>
+        <w:tab/>
+      </w:r>
+    </w:p>
+    <w:p>
+      <w:pPr>
+        <w:pStyle w:val="Code"/>
+        <w:pBdr>
+          <w:top w:val="single" w:sz="4" w:space="1" w:color="auto"/>
+          <w:bottom w:val="single" w:sz="6" w:space="1" w:color="auto"/>
+        </w:pBdr>
+      </w:pPr>
+      <w:r>
+        <w:tab/>
+      </w:r>
+      <w:proofErr w:type="spellStart"/>
+      <w:proofErr w:type="gramStart"/>
+      <w:r>
+        <w:t>var</w:t>
+      </w:r>
+      <w:proofErr w:type="spellEnd"/>
+      <w:proofErr w:type="gramEnd"/>
+      <w:r>
+        <w:t xml:space="preserve"> </w:t>
+      </w:r>
+      <w:proofErr w:type="spellStart"/>
+      <w:r>
+        <w:t>cfEnhanced</w:t>
+      </w:r>
+      <w:proofErr w:type="spellEnd"/>
+      <w:r>
+        <w:t xml:space="preserve"> = </w:t>
+      </w:r>
+      <w:proofErr w:type="spellStart"/>
+      <w:r>
+        <w:t>cfGraph</w:t>
+      </w:r>
+      <w:proofErr w:type="spellEnd"/>
+      <w:r>
+        <w:t xml:space="preserve"> union </w:t>
+      </w:r>
+      <w:proofErr w:type="spellStart"/>
+      <w:r>
+        <w:t>apiCalls</w:t>
+      </w:r>
+      <w:proofErr w:type="spellEnd"/>
+    </w:p>
+    <w:p>
+      <w:pPr>
+        <w:pStyle w:val="Code"/>
+        <w:pBdr>
+          <w:top w:val="single" w:sz="4" w:space="1" w:color="auto"/>
+          <w:bottom w:val="single" w:sz="6" w:space="1" w:color="auto"/>
+        </w:pBdr>
+      </w:pPr>
+      <w:r>
+        <w:tab/>
+      </w:r>
+      <w:r>
+        <w:tab/>
+      </w:r>
+    </w:p>
+    <w:p>
+      <w:pPr>
+        <w:pStyle w:val="Code"/>
+        <w:pBdr>
+          <w:top w:val="single" w:sz="4" w:space="1" w:color="auto"/>
+          <w:bottom w:val="single" w:sz="6" w:space="1" w:color="auto"/>
+        </w:pBdr>
+      </w:pPr>
+      <w:r>
+        <w:tab/>
+      </w:r>
+      <w:proofErr w:type="spellStart"/>
+      <w:proofErr w:type="gramStart"/>
+      <w:r>
+        <w:t>val</w:t>
+      </w:r>
+      <w:proofErr w:type="spellEnd"/>
+      <w:proofErr w:type="gramEnd"/>
+      <w:r>
+        <w:t xml:space="preserve"> (</w:t>
+      </w:r>
+      <w:proofErr w:type="spellStart"/>
+      <w:r>
+        <w:t>goodCalls</w:t>
+      </w:r>
+      <w:proofErr w:type="spellEnd"/>
+      <w:r>
+        <w:t xml:space="preserve">, </w:t>
+      </w:r>
+      <w:proofErr w:type="spellStart"/>
+      <w:r>
+        <w:t>badCalls</w:t>
+      </w:r>
+      <w:proofErr w:type="spellEnd"/>
+      <w:r>
+        <w:t xml:space="preserve">) = </w:t>
+      </w:r>
+      <w:proofErr w:type="spellStart"/>
+      <w:r>
+        <w:t>precedenceCheck</w:t>
+      </w:r>
+      <w:proofErr w:type="spellEnd"/>
+      <w:r>
+        <w:t>(</w:t>
+      </w:r>
+      <w:proofErr w:type="spellStart"/>
+      <w:r>
+        <w:t>requisiteOrder</w:t>
+      </w:r>
+      <w:proofErr w:type="spellEnd"/>
+      <w:r>
+        <w:t xml:space="preserve">, </w:t>
+      </w:r>
+      <w:proofErr w:type="spellStart"/>
+      <w:r>
+        <w:t>cfEnhanced</w:t>
+      </w:r>
+      <w:proofErr w:type="spellEnd"/>
+      <w:r>
+        <w:t>)</w:t>
+      </w:r>
+    </w:p>
+    <w:p>
+      <w:pPr>
+        <w:pStyle w:val="Code"/>
+        <w:pBdr>
+          <w:top w:val="single" w:sz="4" w:space="1" w:color="auto"/>
+          <w:bottom w:val="single" w:sz="6" w:space="1" w:color="auto"/>
+        </w:pBdr>
+      </w:pPr>
+      <w:r>
+        <w:tab/>
+        <w:t>…</w:t>
+      </w:r>
+    </w:p>
+    <w:p>
+      <w:pPr>
+        <w:pStyle w:val="Code"/>
+        <w:pBdr>
+          <w:top w:val="single" w:sz="4" w:space="1" w:color="auto"/>
+          <w:bottom w:val="single" w:sz="6" w:space="1" w:color="auto"/>
+        </w:pBdr>
+      </w:pPr>
+      <w:r>
+        <w:t>}</w:t>
+      </w:r>
+    </w:p>
+    <w:p>
+      <w:pPr>
+        <w:pStyle w:val="BodyText"/>
+        <w:rPr>
+          <w:lang w:val="en-US" w:eastAsia="ja-JP"/>
+        </w:rPr>
+      </w:pPr>
     </w:p>
     <w:p>
       <w:pPr>
@@ -2841,6 +6114,7 @@
           <w:noProof/>
           <w:lang w:val="en-US" w:eastAsia="en-US"/>
         </w:rPr>
+        <w:lastRenderedPageBreak/>
         <w:drawing>
           <wp:anchor distT="0" distB="0" distL="114300" distR="114300" simplePos="0" relativeHeight="251662336" behindDoc="0" locked="0" layoutInCell="1" allowOverlap="1" wp14:anchorId="6D1E5EC6" wp14:editId="4126B4E9">
             <wp:simplePos x="0" y="0"/>
@@ -3411,15 +6685,15 @@
           <w:lang w:val="en-US"/>
         </w:rPr>
       </w:pPr>
-    </w:p>
-    <w:p>
-      <w:pPr>
-        <w:rPr>
-          <w:lang w:val="en-US"/>
-        </w:rPr>
-      </w:pPr>
       <w:bookmarkStart w:id="9" w:name="_GoBack"/>
       <w:bookmarkEnd w:id="9"/>
+    </w:p>
+    <w:p>
+      <w:pPr>
+        <w:rPr>
+          <w:lang w:val="en-US"/>
+        </w:rPr>
+      </w:pPr>
     </w:p>
     <w:sectPr>
       <w:headerReference w:type="default" r:id="rId26"/>
@@ -3527,7 +6801,7 @@
         <w:rStyle w:val="PageNumber"/>
         <w:noProof/>
       </w:rPr>
-      <w:t>9</w:t>
+      <w:t>11</w:t>
     </w:r>
     <w:r>
       <w:rPr>
@@ -5209,6 +8483,7 @@
   <w:style w:type="character" w:customStyle="1" w:styleId="BodyTextChar">
     <w:name w:val="Body Text Char"/>
     <w:link w:val="BodyText"/>
+    <w:uiPriority w:val="99"/>
     <w:rsid w:val="00E02358"/>
     <w:rPr>
       <w:rFonts w:ascii="Trebuchet MS" w:hAnsi="Trebuchet MS"/>
@@ -5348,8 +8623,9 @@
   <w:style w:type="paragraph" w:customStyle="1" w:styleId="Code">
     <w:name w:val="Code"/>
     <w:basedOn w:val="Normal"/>
+    <w:autoRedefine/>
     <w:qFormat/>
-    <w:rsid w:val="00B60D95"/>
+    <w:rsid w:val="007E5304"/>
     <w:pPr>
       <w:widowControl w:val="0"/>
       <w:tabs>
@@ -5373,7 +8649,8 @@
     <w:rPr>
       <w:rFonts w:ascii="Courier" w:hAnsi="Courier" w:cs="Courier"/>
       <w:color w:val="auto"/>
-      <w:sz w:val="22"/>
+      <w:sz w:val="18"/>
+      <w:szCs w:val="18"/>
       <w:lang w:val="en-US" w:eastAsia="ja-JP"/>
     </w:rPr>
   </w:style>
@@ -5649,6 +8926,7 @@
   <w:style w:type="character" w:customStyle="1" w:styleId="BodyTextChar">
     <w:name w:val="Body Text Char"/>
     <w:link w:val="BodyText"/>
+    <w:uiPriority w:val="99"/>
     <w:rsid w:val="00E02358"/>
     <w:rPr>
       <w:rFonts w:ascii="Trebuchet MS" w:hAnsi="Trebuchet MS"/>
@@ -5788,8 +9066,9 @@
   <w:style w:type="paragraph" w:customStyle="1" w:styleId="Code">
     <w:name w:val="Code"/>
     <w:basedOn w:val="Normal"/>
+    <w:autoRedefine/>
     <w:qFormat/>
-    <w:rsid w:val="00B60D95"/>
+    <w:rsid w:val="007E5304"/>
     <w:pPr>
       <w:widowControl w:val="0"/>
       <w:tabs>
@@ -5813,7 +9092,8 @@
     <w:rPr>
       <w:rFonts w:ascii="Courier" w:hAnsi="Courier" w:cs="Courier"/>
       <w:color w:val="auto"/>
-      <w:sz w:val="22"/>
+      <w:sz w:val="18"/>
+      <w:szCs w:val="18"/>
       <w:lang w:val="en-US" w:eastAsia="ja-JP"/>
     </w:rPr>
   </w:style>

</xml_diff>